<commit_message>
tworzenie planszy i wyświetlanie
-nowa metoda tworzenia planszy
-wyświetlanie planszy do gry
-blokowanie guzików z wypełnionych polach
</commit_message>
<xml_diff>
--- a/Assets/Documents/przemyślenia.docx
+++ b/Assets/Documents/przemyślenia.docx
@@ -35,7 +35,7 @@
                     </pic:cNvPicPr>
                   </pic:nvPicPr>
                   <pic:blipFill>
-                    <a:blip r:embed="rId4">
+                    <a:blip r:embed="rId5">
                       <a:extLst>
                         <a:ext uri="{28A0092B-C50C-407E-A947-70E740481C1C}">
                           <a14:useLocalDpi xmlns:a14="http://schemas.microsoft.com/office/drawing/2010/main" val="0"/>
@@ -101,7 +101,7 @@
                     <pic:cNvPicPr/>
                   </pic:nvPicPr>
                   <pic:blipFill>
-                    <a:blip r:embed="rId5"/>
+                    <a:blip r:embed="rId6"/>
                     <a:stretch>
                       <a:fillRect/>
                     </a:stretch>
@@ -154,7 +154,7 @@
                     <pic:cNvPicPr/>
                   </pic:nvPicPr>
                   <pic:blipFill>
-                    <a:blip r:embed="rId6"/>
+                    <a:blip r:embed="rId7"/>
                     <a:stretch>
                       <a:fillRect/>
                     </a:stretch>
@@ -187,7 +187,23 @@
     </w:p>
     <w:p>
       <w:r>
-        <w:t>Obliczanie Sektora : (Int wiersz /  3) * 3 +(Int kolumna /3)</w:t>
+        <w:t>Obliczanie Sektora : (</w:t>
+      </w:r>
+      <w:proofErr w:type="spellStart"/>
+      <w:r>
+        <w:t>Int</w:t>
+      </w:r>
+      <w:proofErr w:type="spellEnd"/>
+      <w:r>
+        <w:t xml:space="preserve"> wiersz /  3) * 3 +(</w:t>
+      </w:r>
+      <w:proofErr w:type="spellStart"/>
+      <w:r>
+        <w:t>Int</w:t>
+      </w:r>
+      <w:proofErr w:type="spellEnd"/>
+      <w:r>
+        <w:t xml:space="preserve"> kolumna /3)</w:t>
       </w:r>
     </w:p>
     <w:p/>
@@ -212,7 +228,7 @@
                     <pic:cNvPicPr/>
                   </pic:nvPicPr>
                   <pic:blipFill>
-                    <a:blip r:embed="rId7"/>
+                    <a:blip r:embed="rId8"/>
                     <a:stretch>
                       <a:fillRect/>
                     </a:stretch>
@@ -254,7 +270,7 @@
                     <pic:cNvPicPr/>
                   </pic:nvPicPr>
                   <pic:blipFill>
-                    <a:blip r:embed="rId8"/>
+                    <a:blip r:embed="rId9"/>
                     <a:stretch>
                       <a:fillRect/>
                     </a:stretch>
@@ -341,7 +357,7 @@
                     <pic:cNvPicPr/>
                   </pic:nvPicPr>
                   <pic:blipFill>
-                    <a:blip r:embed="rId9"/>
+                    <a:blip r:embed="rId10"/>
                     <a:stretch>
                       <a:fillRect/>
                     </a:stretch>
@@ -363,29 +379,128 @@
       </w:r>
     </w:p>
     <w:p>
-      <w:r>
-        <w:t>Backtracking?</w:t>
-      </w:r>
-    </w:p>
-    <w:p>
-      <w:r>
+      <w:proofErr w:type="spellStart"/>
+      <w:r>
+        <w:t>Backtracking</w:t>
+      </w:r>
+      <w:proofErr w:type="spellEnd"/>
+      <w:r>
+        <w:t>?</w:t>
+      </w:r>
+    </w:p>
+    <w:p>
+      <w:pPr>
+        <w:rPr>
+          <w:strike/>
+        </w:rPr>
+      </w:pPr>
+      <w:r>
+        <w:rPr>
+          <w:strike/>
+        </w:rPr>
+        <w:t xml:space="preserve">Przez losowość często algorytm wybiera poprzednio wybrane komórki, co wydłuża </w:t>
+      </w:r>
+      <w:proofErr w:type="spellStart"/>
+      <w:r>
+        <w:rPr>
+          <w:strike/>
+        </w:rPr>
+        <w:t>czas.Backtracking</w:t>
+      </w:r>
+      <w:proofErr w:type="spellEnd"/>
+      <w:r>
+        <w:rPr>
+          <w:strike/>
+        </w:rPr>
+        <w:t xml:space="preserve"> gwarantuje rozwiązanie, kosztem czasu. </w:t>
+      </w:r>
+      <w:proofErr w:type="spellStart"/>
+      <w:r>
+        <w:rPr>
+          <w:strike/>
+        </w:rPr>
+        <w:t>Korutyna</w:t>
+      </w:r>
+      <w:proofErr w:type="spellEnd"/>
+      <w:r>
+        <w:rPr>
+          <w:strike/>
+        </w:rPr>
+        <w:t xml:space="preserve"> dodatkowo wydłuża czas pracy.</w:t>
+      </w:r>
+    </w:p>
+    <w:p>
+      <w:proofErr w:type="spellStart"/>
+      <w:r>
+        <w:t>Backtracking+rekurencja</w:t>
+      </w:r>
+      <w:proofErr w:type="spellEnd"/>
+      <w:r>
+        <w:t xml:space="preserve"> </w:t>
+      </w:r>
+    </w:p>
+    <w:p>
+      <w:r>
+        <w:t>Sukces!</w:t>
+      </w:r>
+    </w:p>
+    <w:p>
+      <w:r>
+        <w:t xml:space="preserve">Tablica generuje się w kilka sekund, ale podane </w:t>
+      </w:r>
+      <w:proofErr w:type="spellStart"/>
+      <w:r>
+        <w:t>sudoku</w:t>
+      </w:r>
+      <w:proofErr w:type="spellEnd"/>
+      <w:r>
+        <w:t xml:space="preserve"> można rozwiązać na kilka możliwych sposobów</w:t>
+      </w:r>
+    </w:p>
+    <w:p>
+      <w:pPr>
+        <w:rPr>
+          <w:strike/>
+        </w:rPr>
+      </w:pPr>
+      <w:r>
+        <w:rPr>
+          <w:strike/>
+        </w:rPr>
         <w:t xml:space="preserve">Znalezienie konkretnej działającej planszy i mieszanie jej, co da </w:t>
       </w:r>
       <w:r>
+        <w:rPr>
+          <w:strike/>
+        </w:rPr>
         <w:t>836,075,520</w:t>
       </w:r>
       <w:r>
+        <w:rPr>
+          <w:strike/>
+        </w:rPr>
         <w:t xml:space="preserve"> różnych </w:t>
       </w:r>
       <w:r>
+        <w:rPr>
+          <w:strike/>
+        </w:rPr>
         <w:t>wariantów</w:t>
       </w:r>
       <w:r>
+        <w:rPr>
+          <w:strike/>
+        </w:rPr>
         <w:t>?</w:t>
       </w:r>
     </w:p>
     <w:p>
-      <w:hyperlink r:id="rId10" w:history="1">
+      <w:pPr>
+        <w:rPr>
+          <w:rStyle w:val="Hipercze"/>
+        </w:rPr>
+      </w:pPr>
+      <w:hyperlink r:id="rId11" w:history="1">
         <w:r>
           <w:rPr>
             <w:rStyle w:val="Hipercze"/>
@@ -394,81 +509,198 @@
         </w:r>
       </w:hyperlink>
     </w:p>
+    <w:p>
+      <w:pPr>
+        <w:rPr>
+          <w:rStyle w:val="Hipercze"/>
+        </w:rPr>
+      </w:pPr>
+    </w:p>
+    <w:p>
+      <w:r>
+        <w:t>PRZEBIEG GRY:</w:t>
+      </w:r>
+    </w:p>
+    <w:p>
+      <w:r>
+        <w:lastRenderedPageBreak/>
+        <w:t>Wybieramy losowo elementy tablicy i wyświetlamy je:</w:t>
+      </w:r>
+      <w:r>
+        <w:br/>
+        <w:t>-łatwa plansza - 40-50 komórek odkryte</w:t>
+      </w:r>
+    </w:p>
+    <w:p>
+      <w:r>
+        <w:t>-</w:t>
+      </w:r>
+      <w:r>
+        <w:t>średnia</w:t>
+      </w:r>
+      <w:r>
+        <w:t xml:space="preserve"> plansza </w:t>
+      </w:r>
+      <w:r>
+        <w:t>- 3</w:t>
+      </w:r>
+      <w:r>
+        <w:t>0-</w:t>
+      </w:r>
+      <w:r>
+        <w:t>4</w:t>
+      </w:r>
+      <w:r>
+        <w:t>0 komórek odkryte</w:t>
+      </w:r>
+    </w:p>
+    <w:p>
+      <w:pPr>
+        <w:pStyle w:val="Akapitzlist"/>
+        <w:numPr>
+          <w:ilvl w:val="0"/>
+          <w:numId w:val="1"/>
+        </w:numPr>
+      </w:pPr>
+      <w:r>
+        <w:t>Przykładową planszę udało się rozwiązać za pomocą najprostszej metody i 1 „strzału”</w:t>
+      </w:r>
+    </w:p>
+    <w:p>
+      <w:r>
+        <w:t>-trudna plansza – 20-30 komórek odkryte</w:t>
+      </w:r>
+    </w:p>
+    <w:p>
+      <w:pPr>
+        <w:pStyle w:val="Akapitzlist"/>
+        <w:numPr>
+          <w:ilvl w:val="0"/>
+          <w:numId w:val="1"/>
+        </w:numPr>
+      </w:pPr>
+      <w:r>
+        <w:t>Przez brak sprawdzeń co do możliwości wykonania, plansza generuje się praktycznie bez pewnych odpowiedzi, lub wyczerpujemy „pewniaki” po kilku ruchach</w:t>
+      </w:r>
+    </w:p>
+    <w:p>
+      <w:pPr>
+        <w:pStyle w:val="Akapitzlist"/>
+      </w:pPr>
+    </w:p>
+    <w:p>
+      <w:r>
+        <w:t>-LICZBY BĘDĄ WYBIERANE MYSZKĄ Z UI, CO PRZYPISUJE PLAYERPREFS, BY UNITY ROZRÓŻNIAŁ NASZE INTENCJE</w:t>
+      </w:r>
+    </w:p>
+    <w:p>
+      <w:r>
+        <w:t>-PLANSZA BĘDZIE 2 STRONNA – NUMERY SĄ ZNANE DLA GRY</w:t>
+      </w:r>
+      <w:r>
+        <w:t xml:space="preserve"> (Tablica tablic typu </w:t>
+      </w:r>
+      <w:proofErr w:type="spellStart"/>
+      <w:r>
+        <w:t>int</w:t>
+      </w:r>
+      <w:proofErr w:type="spellEnd"/>
+      <w:r>
+        <w:t>)</w:t>
+      </w:r>
+      <w:r>
+        <w:t>, ALE ZAKRYTE DLA GRACZA, DO MOMENTU PRZYPISANIA PRZEZ NIEGO ODPOWIEDZI</w:t>
+      </w:r>
+      <w:r>
+        <w:t>(Tablica guzików Button)</w:t>
+      </w:r>
+    </w:p>
+    <w:p>
+      <w:r>
+        <w:t>NUMER NA PLANSZY NA CZARNO, ZNACZY ŻE GRACZ MIAŁ RACJĘ, NUMER I PODŚWIETLENIE NA CZERWONO, ZNACZY ŻE GRACZ SIĘ POMYLIŁ PRZY WPISYWANIU LICZBY</w:t>
+      </w:r>
+    </w:p>
+    <w:p>
+      <w:r>
+        <w:t>-GRACZ MA PRAWO DO 3 POMYŁEK, PO CZYM GRA SIĘ RESETUJE, BY UNIEMOŻLIWIĆ „STRZELANIE NA ŚLEPO”</w:t>
+      </w:r>
+    </w:p>
+    <w:p>
+      <w:r>
+        <w:t>-AI BĘDZIE ZBIERAŁO PUNKTY ZA PODANIE DOBREJ ODPOWIEDZI I DUŻY BONUS ZA UKOŃCZENIE PLANSZY, GDY PODA BŁĘDNĄ ODPOWIEDŹ TRACI CZĘŚĆ PUNKTÓW</w:t>
+      </w:r>
+    </w:p>
     <w:p/>
     <w:p>
       <w:r>
-        <w:t>-LICZBY BĘDĄ WYBIERANE MYSZKĄ Z UI, CO PRZYPISUJE PLAYERPREFS, BY UNITY ROZRÓŻNIAŁ NASZE INTENCJE</w:t>
-      </w:r>
-    </w:p>
-    <w:p>
-      <w:r>
-        <w:t>-PLANSZA BĘDZIE 2 STRONNA – NUMERY SĄ ZNANE DLA GRY</w:t>
-      </w:r>
-      <w:r>
-        <w:t xml:space="preserve"> (Tablica tablic typu int)</w:t>
-      </w:r>
-      <w:r>
-        <w:t>, ALE ZAKRYTE DLA GRACZA, DO MOMENTU PRZYPISANIA PRZEZ NIEGO ODPOWIEDZI</w:t>
-      </w:r>
-      <w:r>
-        <w:t>(Tablica guzików Button)</w:t>
-      </w:r>
-    </w:p>
-    <w:p>
-      <w:r>
-        <w:t>NUMER NA PLANSZY NA CZARNO, ZNACZY ŻE GRACZ MIAŁ RACJĘ, NUMER I PODŚWIETLENIE NA CZERWONO, ZNACZY ŻE GRACZ SIĘ POMYLIŁ PRZY WPISYWANIU LICZBY</w:t>
-      </w:r>
-    </w:p>
-    <w:p>
-      <w:r>
-        <w:t>-GRACZ MA PRAWO DO 3 POMYŁEK, PO CZYM GRA SIĘ RESETUJE, BY UNIEMOŻLIWIĆ „STRZELANIE NA ŚLEPO”</w:t>
-      </w:r>
-    </w:p>
-    <w:p>
-      <w:r>
-        <w:lastRenderedPageBreak/>
-        <w:t>-AI BĘDZIE ZBIERAŁO PUNKTY ZA PODANIE DOBREJ ODPOWIEDZI I DUŻY BONUS ZA UKOŃCZENIE PLANSZY, GDY PODA BŁĘDNĄ ODPOWIEDŹ TRACI CZĘŚĆ PUNKTÓW</w:t>
+        <w:t>CO DO SAMEGO BADANIA:</w:t>
+      </w:r>
+    </w:p>
+    <w:p>
+      <w:r>
+        <w:t>REINFORCEMENT LEARNING – przez doświadczenie agent uczy się podejmowania decyzji otrzymując kary i nagrody</w:t>
+      </w:r>
+    </w:p>
+    <w:p>
+      <w:r>
+        <w:t>Fajnie byłoby na końcu zrobić porównanie jak szybko AI rozwiąże zagadkę przy 1szej udanej próbie, 1000 udanej próbie i ostatecznej wytrenowanej wersji</w:t>
       </w:r>
     </w:p>
     <w:p/>
     <w:p>
       <w:r>
-        <w:t>CO DO SAMEGO BADANIA:</w:t>
-      </w:r>
-    </w:p>
-    <w:p>
-      <w:r>
-        <w:t>REINFORCEMENT LEARNING – przez doświadczenie agent uczy się podejmowania decyzji otrzymując kary i nagrody</w:t>
-      </w:r>
-    </w:p>
-    <w:p>
-      <w:r>
-        <w:t>Fajnie byłoby na końcu zrobić porównanie jak szybko AI rozwiąże zagadkę przy 1szej udanej próbie, 1000 udanej próbie i ostatecznej wytrenowanej wersji</w:t>
+        <w:t xml:space="preserve">Według mnie projekt jest w pełni możliwy do wykonania, chociaż metody bazujące bardziej na </w:t>
+      </w:r>
+      <w:proofErr w:type="spellStart"/>
+      <w:r>
+        <w:t>patternach</w:t>
+      </w:r>
+      <w:proofErr w:type="spellEnd"/>
+      <w:r>
+        <w:t xml:space="preserve"> i wykrywaniu konkretnych stanów typu sieci neuronowe byłyby znacznie lepsze, szczególnie na trudniejszych planszach, gdzie nie można polegać tylko na „wykluczaniu opcji”</w:t>
       </w:r>
     </w:p>
     <w:p/>
     <w:p>
       <w:r>
-        <w:t>Według mnie projekt jest w pełni możliwy do wykonania, chociaż metody bazujące bardziej na patternach i wykrywaniu konkretnych stanów typu sieci neuronowe byłyby znacznie lepsze, szczególnie na trudniejszych planszach, gdzie nie można polegać tylko na „wykluczaniu opcji”</w:t>
+        <w:t xml:space="preserve">Według projektów jakie wyszukałem w </w:t>
+      </w:r>
+      <w:proofErr w:type="spellStart"/>
+      <w:r>
+        <w:t>internecie</w:t>
+      </w:r>
+      <w:proofErr w:type="spellEnd"/>
+      <w:r>
+        <w:t xml:space="preserve">, </w:t>
+      </w:r>
+      <w:proofErr w:type="spellStart"/>
+      <w:r>
+        <w:t>MLAgent</w:t>
+      </w:r>
+      <w:proofErr w:type="spellEnd"/>
+      <w:r>
+        <w:t xml:space="preserve"> radzi sobie dobrze z trudniejszymi łamigłówkami</w:t>
+      </w:r>
+      <w:r>
+        <w:t xml:space="preserve"> typu </w:t>
+      </w:r>
+      <w:proofErr w:type="spellStart"/>
+      <w:r>
+        <w:t>Mahjong</w:t>
+      </w:r>
+      <w:proofErr w:type="spellEnd"/>
+      <w:r>
+        <w:t>.</w:t>
       </w:r>
     </w:p>
     <w:p/>
     <w:p>
       <w:r>
-        <w:t>Według projektów jakie wyszukałem w internecie, MLAgent radzi sobie dobrze z trudniejszymi łamigłówkami</w:t>
-      </w:r>
-      <w:r>
-        <w:t xml:space="preserve"> typu Mahjong.</w:t>
-      </w:r>
-    </w:p>
-    <w:p/>
-    <w:p>
-      <w:r>
         <w:t>Linki które mogą się przydać:</w:t>
       </w:r>
     </w:p>
     <w:p>
-      <w:hyperlink r:id="rId11" w:history="1">
+      <w:hyperlink r:id="rId12" w:history="1">
         <w:r>
           <w:rPr>
             <w:rStyle w:val="Hipercze"/>
@@ -478,7 +710,7 @@
       </w:hyperlink>
     </w:p>
     <w:p>
-      <w:hyperlink r:id="rId12" w:history="1">
+      <w:hyperlink r:id="rId13" w:history="1">
         <w:r>
           <w:rPr>
             <w:rStyle w:val="Hipercze"/>
@@ -488,7 +720,7 @@
       </w:hyperlink>
     </w:p>
     <w:p>
-      <w:hyperlink r:id="rId13" w:history="1">
+      <w:hyperlink r:id="rId14" w:history="1">
         <w:r>
           <w:rPr>
             <w:rStyle w:val="Hipercze"/>
@@ -529,11 +761,16 @@
     </w:p>
     <w:p>
       <w:r>
-        <w:t>ZROBIENIE W UI MOŻE BYĆ PROBLEMATYCZNE, ZROBIENIE W PRZESTRZENI 3D  MOŻE POWODOWAĆ BŁĘDY Z KAMERĄ,CIENIOWANIE</w:t>
+        <w:t xml:space="preserve">ZROBIENIE W UI MOŻE BYĆ PROBLEMATYCZNE, ZROBIENIE W PRZESTRZENI 3D  MOŻE POWODOWAĆ BŁĘDY Z </w:t>
+      </w:r>
+      <w:proofErr w:type="spellStart"/>
+      <w:r>
+        <w:t>KAMERĄ,CIENIOWANIE</w:t>
       </w:r>
       <w:r>
         <w:t>m</w:t>
       </w:r>
+      <w:proofErr w:type="spellEnd"/>
       <w:r>
         <w:t>, SKALOWANIEM I UMIESZCZANIEM ODPOWIEDZI W ODPOWIEDNICH POLACH + JAK „GUZIKI” WTEDY UMIEŚCIĆ</w:t>
       </w:r>
@@ -551,7 +788,6 @@
     </w:p>
     <w:p>
       <w:r>
-        <w:lastRenderedPageBreak/>
         <w:t xml:space="preserve">JEST SZANSA, ŻE SUDOKU BĘDZIE NIEMOŻLIWE DLA ZWYKŁEGO UŻYTKOWNIKA UŻYWAJĄC BAZOWYCH METOD, A NAUCZENIE AI SKOMPLIKOWANYCH STRATEGII MOŻE POWODOWAĆ ZBĘDNE </w:t>
       </w:r>
       <w:r>
@@ -579,7 +815,15 @@
     </w:p>
     <w:p>
       <w:r>
-        <w:t>-brak jednoznacznej odpowiedzi(mogą pojawić się takie sytuacje, gdzie do 1 pola będą pasowały 2 lub więcej odpowiedzi na raz w danym momencie,bez natychmiastowej informacji czy ruch jest dobry czy zły, problem może wyjść pod sam koniec planszy)</w:t>
+        <w:t xml:space="preserve">-brak jednoznacznej odpowiedzi(mogą pojawić się takie sytuacje, gdzie do 1 pola będą pasowały 2 lub więcej odpowiedzi na raz w danym </w:t>
+      </w:r>
+      <w:proofErr w:type="spellStart"/>
+      <w:r>
+        <w:t>momencie,bez</w:t>
+      </w:r>
+      <w:proofErr w:type="spellEnd"/>
+      <w:r>
+        <w:t xml:space="preserve"> natychmiastowej informacji czy ruch jest dobry czy zły, problem może wyjść pod sam koniec planszy)</w:t>
       </w:r>
     </w:p>
     <w:p/>
@@ -601,6 +845,127 @@
     </w:sectPr>
   </w:body>
 </w:document>
+</file>
+
+<file path=word/numbering.xml><?xml version="1.0" encoding="utf-8"?>
+<w:numbering xmlns:wpc="http://schemas.microsoft.com/office/word/2010/wordprocessingCanvas" xmlns:cx="http://schemas.microsoft.com/office/drawing/2014/chartex" xmlns:cx1="http://schemas.microsoft.com/office/drawing/2015/9/8/chartex" xmlns:cx2="http://schemas.microsoft.com/office/drawing/2015/10/21/chartex" xmlns:cx3="http://schemas.microsoft.com/office/drawing/2016/5/9/chartex" xmlns:cx4="http://schemas.microsoft.com/office/drawing/2016/5/10/chartex" xmlns:cx5="http://schemas.microsoft.com/office/drawing/2016/5/11/chartex" xmlns:cx6="http://schemas.microsoft.com/office/drawing/2016/5/12/chartex" xmlns:cx7="http://schemas.microsoft.com/office/drawing/2016/5/13/chartex" xmlns:cx8="http://schemas.microsoft.com/office/drawing/2016/5/14/chartex" xmlns:mc="http://schemas.openxmlformats.org/markup-compatibility/2006" xmlns:aink="http://schemas.microsoft.com/office/drawing/2016/ink" xmlns:am3d="http://schemas.microsoft.com/office/drawing/2017/model3d" xmlns:o="urn:schemas-microsoft-com:office:office" xmlns:oel="http://schemas.microsoft.com/office/2019/extlst" xmlns:r="http://schemas.openxmlformats.org/officeDocument/2006/relationships" xmlns:m="http://schemas.openxmlformats.org/officeDocument/2006/math" xmlns:v="urn:schemas-microsoft-com:vml" xmlns:wp14="http://schemas.microsoft.com/office/word/2010/wordprocessingDrawing" xmlns:wp="http://schemas.openxmlformats.org/drawingml/2006/wordprocessingDrawing" xmlns:w10="urn:schemas-microsoft-com:office:word" xmlns:w="http://schemas.openxmlformats.org/wordprocessingml/2006/main" xmlns:w14="http://schemas.microsoft.com/office/word/2010/wordml" xmlns:w15="http://schemas.microsoft.com/office/word/2012/wordml" xmlns:w16cex="http://schemas.microsoft.com/office/word/2018/wordml/cex" xmlns:w16cid="http://schemas.microsoft.com/office/word/2016/wordml/cid" xmlns:w16="http://schemas.microsoft.com/office/word/2018/wordml" xmlns:w16du="http://schemas.microsoft.com/office/word/2023/wordml/word16du" xmlns:w16sdtdh="http://schemas.microsoft.com/office/word/2020/wordml/sdtdatahash" xmlns:w16se="http://schemas.microsoft.com/office/word/2015/wordml/symex" xmlns:wpg="http://schemas.microsoft.com/office/word/2010/wordprocessingGroup" xmlns:wpi="http://schemas.microsoft.com/office/word/2010/wordprocessingInk" xmlns:wne="http://schemas.microsoft.com/office/word/2006/wordml" xmlns:wps="http://schemas.microsoft.com/office/word/2010/wordprocessingShape" mc:Ignorable="w14 w15 w16se w16cid w16 w16cex w16sdtdh w16du wp14">
+  <w:abstractNum w:abstractNumId="0" w15:restartNumberingAfterBreak="0">
+    <w:nsid w:val="68EB41DA"/>
+    <w:multiLevelType w:val="hybridMultilevel"/>
+    <w:tmpl w:val="DFD6AAEC"/>
+    <w:lvl w:ilvl="0" w:tplc="04150001">
+      <w:start w:val="1"/>
+      <w:numFmt w:val="bullet"/>
+      <w:lvlText w:val=""/>
+      <w:lvlJc w:val="left"/>
+      <w:pPr>
+        <w:ind w:left="720" w:hanging="360"/>
+      </w:pPr>
+      <w:rPr>
+        <w:rFonts w:ascii="Symbol" w:hAnsi="Symbol" w:hint="default"/>
+      </w:rPr>
+    </w:lvl>
+    <w:lvl w:ilvl="1" w:tplc="04150003" w:tentative="1">
+      <w:start w:val="1"/>
+      <w:numFmt w:val="bullet"/>
+      <w:lvlText w:val="o"/>
+      <w:lvlJc w:val="left"/>
+      <w:pPr>
+        <w:ind w:left="1440" w:hanging="360"/>
+      </w:pPr>
+      <w:rPr>
+        <w:rFonts w:ascii="Courier New" w:hAnsi="Courier New" w:cs="Courier New" w:hint="default"/>
+      </w:rPr>
+    </w:lvl>
+    <w:lvl w:ilvl="2" w:tplc="04150005" w:tentative="1">
+      <w:start w:val="1"/>
+      <w:numFmt w:val="bullet"/>
+      <w:lvlText w:val=""/>
+      <w:lvlJc w:val="left"/>
+      <w:pPr>
+        <w:ind w:left="2160" w:hanging="360"/>
+      </w:pPr>
+      <w:rPr>
+        <w:rFonts w:ascii="Wingdings" w:hAnsi="Wingdings" w:hint="default"/>
+      </w:rPr>
+    </w:lvl>
+    <w:lvl w:ilvl="3" w:tplc="04150001" w:tentative="1">
+      <w:start w:val="1"/>
+      <w:numFmt w:val="bullet"/>
+      <w:lvlText w:val=""/>
+      <w:lvlJc w:val="left"/>
+      <w:pPr>
+        <w:ind w:left="2880" w:hanging="360"/>
+      </w:pPr>
+      <w:rPr>
+        <w:rFonts w:ascii="Symbol" w:hAnsi="Symbol" w:hint="default"/>
+      </w:rPr>
+    </w:lvl>
+    <w:lvl w:ilvl="4" w:tplc="04150003" w:tentative="1">
+      <w:start w:val="1"/>
+      <w:numFmt w:val="bullet"/>
+      <w:lvlText w:val="o"/>
+      <w:lvlJc w:val="left"/>
+      <w:pPr>
+        <w:ind w:left="3600" w:hanging="360"/>
+      </w:pPr>
+      <w:rPr>
+        <w:rFonts w:ascii="Courier New" w:hAnsi="Courier New" w:cs="Courier New" w:hint="default"/>
+      </w:rPr>
+    </w:lvl>
+    <w:lvl w:ilvl="5" w:tplc="04150005" w:tentative="1">
+      <w:start w:val="1"/>
+      <w:numFmt w:val="bullet"/>
+      <w:lvlText w:val=""/>
+      <w:lvlJc w:val="left"/>
+      <w:pPr>
+        <w:ind w:left="4320" w:hanging="360"/>
+      </w:pPr>
+      <w:rPr>
+        <w:rFonts w:ascii="Wingdings" w:hAnsi="Wingdings" w:hint="default"/>
+      </w:rPr>
+    </w:lvl>
+    <w:lvl w:ilvl="6" w:tplc="04150001" w:tentative="1">
+      <w:start w:val="1"/>
+      <w:numFmt w:val="bullet"/>
+      <w:lvlText w:val=""/>
+      <w:lvlJc w:val="left"/>
+      <w:pPr>
+        <w:ind w:left="5040" w:hanging="360"/>
+      </w:pPr>
+      <w:rPr>
+        <w:rFonts w:ascii="Symbol" w:hAnsi="Symbol" w:hint="default"/>
+      </w:rPr>
+    </w:lvl>
+    <w:lvl w:ilvl="7" w:tplc="04150003" w:tentative="1">
+      <w:start w:val="1"/>
+      <w:numFmt w:val="bullet"/>
+      <w:lvlText w:val="o"/>
+      <w:lvlJc w:val="left"/>
+      <w:pPr>
+        <w:ind w:left="5760" w:hanging="360"/>
+      </w:pPr>
+      <w:rPr>
+        <w:rFonts w:ascii="Courier New" w:hAnsi="Courier New" w:cs="Courier New" w:hint="default"/>
+      </w:rPr>
+    </w:lvl>
+    <w:lvl w:ilvl="8" w:tplc="04150005" w:tentative="1">
+      <w:start w:val="1"/>
+      <w:numFmt w:val="bullet"/>
+      <w:lvlText w:val=""/>
+      <w:lvlJc w:val="left"/>
+      <w:pPr>
+        <w:ind w:left="6480" w:hanging="360"/>
+      </w:pPr>
+      <w:rPr>
+        <w:rFonts w:ascii="Wingdings" w:hAnsi="Wingdings" w:hint="default"/>
+      </w:rPr>
+    </w:lvl>
+  </w:abstractNum>
+  <w:num w:numId="1" w16cid:durableId="1785539902">
+    <w:abstractNumId w:val="0"/>
+  </w:num>
+</w:numbering>
 </file>
 
 <file path=word/styles.xml><?xml version="1.0" encoding="utf-8"?>
@@ -1206,6 +1571,7 @@
   <w:style w:type="character" w:default="1" w:styleId="Domylnaczcionkaakapitu">
     <w:name w:val="Default Paragraph Font"/>
     <w:uiPriority w:val="1"/>
+    <w:semiHidden/>
     <w:unhideWhenUsed/>
   </w:style>
   <w:style w:type="table" w:default="1" w:styleId="Standardowy">

</xml_diff>

<commit_message>
finalne poprawki do samego sudoku
Bugfixy, poprawka do przeliczania błędów, uzupełnienie "mini dokumentacji"
</commit_message>
<xml_diff>
--- a/Assets/Documents/przemyślenia.docx
+++ b/Assets/Documents/przemyślenia.docx
@@ -5,6 +5,11 @@
     <w:p>
       <w:r>
         <w:t>BUDOWA:</w:t>
+      </w:r>
+    </w:p>
+    <w:p>
+      <w:r>
+        <w:t>Plansza:</w:t>
       </w:r>
     </w:p>
     <w:p>
@@ -187,23 +192,7 @@
     </w:p>
     <w:p>
       <w:r>
-        <w:t>Obliczanie Sektora : (</w:t>
-      </w:r>
-      <w:proofErr w:type="spellStart"/>
-      <w:r>
-        <w:t>Int</w:t>
-      </w:r>
-      <w:proofErr w:type="spellEnd"/>
-      <w:r>
-        <w:t xml:space="preserve"> wiersz /  3) * 3 +(</w:t>
-      </w:r>
-      <w:proofErr w:type="spellStart"/>
-      <w:r>
-        <w:t>Int</w:t>
-      </w:r>
-      <w:proofErr w:type="spellEnd"/>
-      <w:r>
-        <w:t xml:space="preserve"> kolumna /3)</w:t>
+        <w:t>Obliczanie Sektora : (Int wiersz /  3) * 3 +(Int kolumna /3)</w:t>
       </w:r>
     </w:p>
     <w:p/>
@@ -379,13 +368,8 @@
       </w:r>
     </w:p>
     <w:p>
-      <w:proofErr w:type="spellStart"/>
-      <w:r>
-        <w:t>Backtracking</w:t>
-      </w:r>
-      <w:proofErr w:type="spellEnd"/>
-      <w:r>
-        <w:t>?</w:t>
+      <w:r>
+        <w:t>Backtracking?</w:t>
       </w:r>
     </w:p>
     <w:p>
@@ -398,45 +382,12 @@
         <w:rPr>
           <w:strike/>
         </w:rPr>
-        <w:t xml:space="preserve">Przez losowość często algorytm wybiera poprzednio wybrane komórki, co wydłuża </w:t>
-      </w:r>
-      <w:proofErr w:type="spellStart"/>
-      <w:r>
-        <w:rPr>
-          <w:strike/>
-        </w:rPr>
-        <w:t>czas.Backtracking</w:t>
-      </w:r>
-      <w:proofErr w:type="spellEnd"/>
-      <w:r>
-        <w:rPr>
-          <w:strike/>
-        </w:rPr>
-        <w:t xml:space="preserve"> gwarantuje rozwiązanie, kosztem czasu. </w:t>
-      </w:r>
-      <w:proofErr w:type="spellStart"/>
-      <w:r>
-        <w:rPr>
-          <w:strike/>
-        </w:rPr>
-        <w:t>Korutyna</w:t>
-      </w:r>
-      <w:proofErr w:type="spellEnd"/>
-      <w:r>
-        <w:rPr>
-          <w:strike/>
-        </w:rPr>
-        <w:t xml:space="preserve"> dodatkowo wydłuża czas pracy.</w:t>
-      </w:r>
-    </w:p>
-    <w:p>
-      <w:proofErr w:type="spellStart"/>
-      <w:r>
-        <w:t>Backtracking+rekurencja</w:t>
-      </w:r>
-      <w:proofErr w:type="spellEnd"/>
-      <w:r>
-        <w:t xml:space="preserve"> </w:t>
+        <w:t>Przez losowość często algorytm wybiera poprzednio wybrane komórki, co wydłuża czas.Backtracking gwarantuje rozwiązanie, kosztem czasu. Korutyna dodatkowo wydłuża czas pracy.</w:t>
+      </w:r>
+    </w:p>
+    <w:p>
+      <w:r>
+        <w:t xml:space="preserve">Backtracking+rekurencja </w:t>
       </w:r>
     </w:p>
     <w:p>
@@ -446,15 +397,23 @@
     </w:p>
     <w:p>
       <w:r>
-        <w:t xml:space="preserve">Tablica generuje się w kilka sekund, ale podane </w:t>
-      </w:r>
-      <w:proofErr w:type="spellStart"/>
-      <w:r>
-        <w:t>sudoku</w:t>
-      </w:r>
-      <w:proofErr w:type="spellEnd"/>
-      <w:r>
-        <w:t xml:space="preserve"> można rozwiązać na kilka możliwych sposobów</w:t>
+        <w:t>Tablica generuje się w kilka sekund, ale podane sudoku można rozwiązać na kilka możliwych sposobów</w:t>
+      </w:r>
+      <w:r>
+        <w:t>.</w:t>
+      </w:r>
+    </w:p>
+    <w:p>
+      <w:pPr>
+        <w:rPr>
+          <w:u w:val="single"/>
+        </w:rPr>
+      </w:pPr>
+      <w:r>
+        <w:rPr>
+          <w:u w:val="single"/>
+        </w:rPr>
+        <w:t>Sudoku posiada nieoficjalny system „oceny” tzw. Grading, który nagradza plansze z tylko 1 rozwiązaniem łamigłówki, oraz odporność na sytuacje, gdzie gracz musi „strzelać” ze względu na brak jednoznacznej odpowiedzi.</w:t>
       </w:r>
     </w:p>
     <w:p>
@@ -518,12 +477,12 @@
     </w:p>
     <w:p>
       <w:r>
+        <w:lastRenderedPageBreak/>
         <w:t>PRZEBIEG GRY:</w:t>
       </w:r>
     </w:p>
     <w:p>
       <w:r>
-        <w:lastRenderedPageBreak/>
         <w:t>Wybieramy losowo elementy tablicy i wyświetlamy je:</w:t>
       </w:r>
       <w:r>
@@ -533,25 +492,7 @@
     </w:p>
     <w:p>
       <w:r>
-        <w:t>-</w:t>
-      </w:r>
-      <w:r>
-        <w:t>średnia</w:t>
-      </w:r>
-      <w:r>
-        <w:t xml:space="preserve"> plansza </w:t>
-      </w:r>
-      <w:r>
-        <w:t>- 3</w:t>
-      </w:r>
-      <w:r>
-        <w:t>0-</w:t>
-      </w:r>
-      <w:r>
-        <w:t>4</w:t>
-      </w:r>
-      <w:r>
-        <w:t>0 komórek odkryte</w:t>
+        <w:t>-średnia plansza - 30-40 komórek odkryte</w:t>
       </w:r>
     </w:p>
     <w:p>
@@ -589,6 +530,211 @@
       </w:pPr>
     </w:p>
     <w:p>
+      <w:pPr>
+        <w:rPr>
+          <w:u w:val="single"/>
+        </w:rPr>
+      </w:pPr>
+      <w:r>
+        <w:rPr>
+          <w:u w:val="single"/>
+        </w:rPr>
+        <w:t>Można szukać algorytmów, które będą usuwać liczby pojedynczo z planszy i przy każdej iteracji sprawdzać czy dalej grę można rozwiązać korzystając z bazowych metod:</w:t>
+      </w:r>
+    </w:p>
+    <w:p>
+      <w:r>
+        <w:t>- ostatnia w rzędzie/kolumnie/sektorze (sytuacja, gdzie tylko 1 liczba pasuje, bo pozostałe pola są już zajęte innymi liczbami np.</w:t>
+      </w:r>
+    </w:p>
+    <w:p>
+      <w:r>
+        <w:rPr>
+          <w:noProof/>
+        </w:rPr>
+        <w:drawing>
+          <wp:inline distT="0" distB="0" distL="0" distR="0" wp14:anchorId="5E7F79A4" wp14:editId="237689C6">
+            <wp:extent cx="227902" cy="2044700"/>
+            <wp:effectExtent l="0" t="0" r="1270" b="0"/>
+            <wp:docPr id="255196327" name="Obraz 1"/>
+            <wp:cNvGraphicFramePr>
+              <a:graphicFrameLocks xmlns:a="http://schemas.openxmlformats.org/drawingml/2006/main" noChangeAspect="1"/>
+            </wp:cNvGraphicFramePr>
+            <a:graphic xmlns:a="http://schemas.openxmlformats.org/drawingml/2006/main">
+              <a:graphicData uri="http://schemas.openxmlformats.org/drawingml/2006/picture">
+                <pic:pic xmlns:pic="http://schemas.openxmlformats.org/drawingml/2006/picture">
+                  <pic:nvPicPr>
+                    <pic:cNvPr id="255196327" name=""/>
+                    <pic:cNvPicPr/>
+                  </pic:nvPicPr>
+                  <pic:blipFill>
+                    <a:blip r:embed="rId12"/>
+                    <a:stretch>
+                      <a:fillRect/>
+                    </a:stretch>
+                  </pic:blipFill>
+                  <pic:spPr>
+                    <a:xfrm>
+                      <a:off x="0" y="0"/>
+                      <a:ext cx="233695" cy="2096670"/>
+                    </a:xfrm>
+                    <a:prstGeom prst="rect">
+                      <a:avLst/>
+                    </a:prstGeom>
+                  </pic:spPr>
+                </pic:pic>
+              </a:graphicData>
+            </a:graphic>
+          </wp:inline>
+        </w:drawing>
+      </w:r>
+    </w:p>
+    <w:p>
+      <w:r>
+        <w:t xml:space="preserve">- </w:t>
+      </w:r>
+      <w:r>
+        <w:t>jedyny kandydat(sytuacja, gdzie poprzez eliminacje kolejnych liczb w komórce zostaje nam tylko 1 odpowiedź)</w:t>
+      </w:r>
+    </w:p>
+    <w:p>
+      <w:r>
+        <w:rPr>
+          <w:noProof/>
+        </w:rPr>
+        <w:drawing>
+          <wp:inline distT="0" distB="0" distL="0" distR="0" wp14:anchorId="23DB6B4A" wp14:editId="33AFC6E2">
+            <wp:extent cx="2834127" cy="2841625"/>
+            <wp:effectExtent l="0" t="0" r="4445" b="0"/>
+            <wp:docPr id="737306248" name="Obraz 1" descr="Obraz zawierający tekst, zrzut ekranu, numer, kwadrat&#10;&#10;Opis wygenerowany automatycznie"/>
+            <wp:cNvGraphicFramePr>
+              <a:graphicFrameLocks xmlns:a="http://schemas.openxmlformats.org/drawingml/2006/main" noChangeAspect="1"/>
+            </wp:cNvGraphicFramePr>
+            <a:graphic xmlns:a="http://schemas.openxmlformats.org/drawingml/2006/main">
+              <a:graphicData uri="http://schemas.openxmlformats.org/drawingml/2006/picture">
+                <pic:pic xmlns:pic="http://schemas.openxmlformats.org/drawingml/2006/picture">
+                  <pic:nvPicPr>
+                    <pic:cNvPr id="1023376101" name="Obraz 1" descr="Obraz zawierający tekst, zrzut ekranu, numer, kwadrat&#10;&#10;Opis wygenerowany automatycznie"/>
+                    <pic:cNvPicPr/>
+                  </pic:nvPicPr>
+                  <pic:blipFill>
+                    <a:blip r:embed="rId13"/>
+                    <a:stretch>
+                      <a:fillRect/>
+                    </a:stretch>
+                  </pic:blipFill>
+                  <pic:spPr>
+                    <a:xfrm>
+                      <a:off x="0" y="0"/>
+                      <a:ext cx="2847626" cy="2855159"/>
+                    </a:xfrm>
+                    <a:prstGeom prst="rect">
+                      <a:avLst/>
+                    </a:prstGeom>
+                  </pic:spPr>
+                </pic:pic>
+              </a:graphicData>
+            </a:graphic>
+          </wp:inline>
+        </w:drawing>
+      </w:r>
+    </w:p>
+    <w:p>
+      <w:r>
+        <w:rPr>
+          <w:noProof/>
+        </w:rPr>
+        <w:lastRenderedPageBreak/>
+        <w:drawing>
+          <wp:inline distT="0" distB="0" distL="0" distR="0" wp14:anchorId="7CD54A28" wp14:editId="1D8AE89A">
+            <wp:extent cx="1907622" cy="2838450"/>
+            <wp:effectExtent l="0" t="0" r="0" b="0"/>
+            <wp:docPr id="458331812" name="Obraz 1" descr="Obraz zawierający tekst, zrzut ekranu, numer, Czcionka&#10;&#10;Opis wygenerowany automatycznie"/>
+            <wp:cNvGraphicFramePr>
+              <a:graphicFrameLocks xmlns:a="http://schemas.openxmlformats.org/drawingml/2006/main" noChangeAspect="1"/>
+            </wp:cNvGraphicFramePr>
+            <a:graphic xmlns:a="http://schemas.openxmlformats.org/drawingml/2006/main">
+              <a:graphicData uri="http://schemas.openxmlformats.org/drawingml/2006/picture">
+                <pic:pic xmlns:pic="http://schemas.openxmlformats.org/drawingml/2006/picture">
+                  <pic:nvPicPr>
+                    <pic:cNvPr id="1736873126" name="Obraz 1" descr="Obraz zawierający tekst, zrzut ekranu, numer, Czcionka&#10;&#10;Opis wygenerowany automatycznie"/>
+                    <pic:cNvPicPr/>
+                  </pic:nvPicPr>
+                  <pic:blipFill>
+                    <a:blip r:embed="rId14"/>
+                    <a:stretch>
+                      <a:fillRect/>
+                    </a:stretch>
+                  </pic:blipFill>
+                  <pic:spPr>
+                    <a:xfrm>
+                      <a:off x="0" y="0"/>
+                      <a:ext cx="1916675" cy="2851921"/>
+                    </a:xfrm>
+                    <a:prstGeom prst="rect">
+                      <a:avLst/>
+                    </a:prstGeom>
+                  </pic:spPr>
+                </pic:pic>
+              </a:graphicData>
+            </a:graphic>
+          </wp:inline>
+        </w:drawing>
+      </w:r>
+    </w:p>
+    <w:p>
+      <w:r>
+        <w:t xml:space="preserve">-ostatni w komórce(sytuacja, w której </w:t>
+      </w:r>
+      <w:r>
+        <w:t>według zasad nie mamy innego miejsca na wstawienie konkretnej liczby)</w:t>
+      </w:r>
+    </w:p>
+    <w:p>
+      <w:r>
+        <w:rPr>
+          <w:noProof/>
+        </w:rPr>
+        <w:drawing>
+          <wp:inline distT="0" distB="0" distL="0" distR="0" wp14:anchorId="48E5CE0A" wp14:editId="4AB8267E">
+            <wp:extent cx="5760720" cy="2749550"/>
+            <wp:effectExtent l="0" t="0" r="0" b="0"/>
+            <wp:docPr id="837855022" name="Obraz 1" descr="Obraz zawierający zrzut ekranu, kwadrat, Prostokąt, Równolegle&#10;&#10;Opis wygenerowany automatycznie"/>
+            <wp:cNvGraphicFramePr>
+              <a:graphicFrameLocks xmlns:a="http://schemas.openxmlformats.org/drawingml/2006/main" noChangeAspect="1"/>
+            </wp:cNvGraphicFramePr>
+            <a:graphic xmlns:a="http://schemas.openxmlformats.org/drawingml/2006/main">
+              <a:graphicData uri="http://schemas.openxmlformats.org/drawingml/2006/picture">
+                <pic:pic xmlns:pic="http://schemas.openxmlformats.org/drawingml/2006/picture">
+                  <pic:nvPicPr>
+                    <pic:cNvPr id="837855022" name="Obraz 1" descr="Obraz zawierający zrzut ekranu, kwadrat, Prostokąt, Równolegle&#10;&#10;Opis wygenerowany automatycznie"/>
+                    <pic:cNvPicPr/>
+                  </pic:nvPicPr>
+                  <pic:blipFill>
+                    <a:blip r:embed="rId15"/>
+                    <a:stretch>
+                      <a:fillRect/>
+                    </a:stretch>
+                  </pic:blipFill>
+                  <pic:spPr>
+                    <a:xfrm>
+                      <a:off x="0" y="0"/>
+                      <a:ext cx="5760720" cy="2749550"/>
+                    </a:xfrm>
+                    <a:prstGeom prst="rect">
+                      <a:avLst/>
+                    </a:prstGeom>
+                  </pic:spPr>
+                </pic:pic>
+              </a:graphicData>
+            </a:graphic>
+          </wp:inline>
+        </w:drawing>
+      </w:r>
+    </w:p>
+    <w:p/>
+    <w:p/>
+    <w:p>
       <w:r>
         <w:t>-LICZBY BĘDĄ WYBIERANE MYSZKĄ Z UI, CO PRZYPISUJE PLAYERPREFS, BY UNITY ROZRÓŻNIAŁ NASZE INTENCJE</w:t>
       </w:r>
@@ -598,15 +744,7 @@
         <w:t>-PLANSZA BĘDZIE 2 STRONNA – NUMERY SĄ ZNANE DLA GRY</w:t>
       </w:r>
       <w:r>
-        <w:t xml:space="preserve"> (Tablica tablic typu </w:t>
-      </w:r>
-      <w:proofErr w:type="spellStart"/>
-      <w:r>
-        <w:t>int</w:t>
-      </w:r>
-      <w:proofErr w:type="spellEnd"/>
-      <w:r>
-        <w:t>)</w:t>
+        <w:t xml:space="preserve"> (Tablica tablic typu int)</w:t>
       </w:r>
       <w:r>
         <w:t>, ALE ZAKRYTE DLA GRACZA, DO MOMENTU PRZYPISANIA PRZEZ NIEGO ODPOWIEDZI</w:t>
@@ -622,85 +760,94 @@
     </w:p>
     <w:p>
       <w:r>
-        <w:t>-GRACZ MA PRAWO DO 3 POMYŁEK, PO CZYM GRA SIĘ RESETUJE, BY UNIEMOŻLIWIĆ „STRZELANIE NA ŚLEPO”</w:t>
-      </w:r>
-    </w:p>
-    <w:p>
-      <w:r>
+        <w:t xml:space="preserve">-GRACZ MA PRAWO DO </w:t>
+      </w:r>
+      <w:r>
+        <w:t>10</w:t>
+      </w:r>
+      <w:r>
+        <w:t xml:space="preserve"> POMYŁEK, PO CZYM GRA SIĘ RESETUJE, BY UNIEMOŻLIWIĆ „STRZELANIE NA ŚLEPO”</w:t>
+      </w:r>
+    </w:p>
+    <w:p>
+      <w:r>
+        <w:lastRenderedPageBreak/>
         <w:t>-AI BĘDZIE ZBIERAŁO PUNKTY ZA PODANIE DOBREJ ODPOWIEDZI I DUŻY BONUS ZA UKOŃCZENIE PLANSZY, GDY PODA BŁĘDNĄ ODPOWIEDŹ TRACI CZĘŚĆ PUNKTÓW</w:t>
       </w:r>
     </w:p>
+    <w:p>
+      <w:pPr>
+        <w:rPr>
+          <w:sz w:val="36"/>
+          <w:szCs w:val="36"/>
+        </w:rPr>
+      </w:pPr>
+      <w:r>
+        <w:rPr>
+          <w:sz w:val="36"/>
+          <w:szCs w:val="36"/>
+        </w:rPr>
+        <w:t>DODATKOWE FUNKCJONALNOŚCI:</w:t>
+      </w:r>
+    </w:p>
+    <w:p>
+      <w:r>
+        <w:t>-Timer- zlicza czas, może byś przydatny do porównań i statystyk oraz jako warunek przegranej, jak trening będzie przebiegał zbyt długo</w:t>
+      </w:r>
+    </w:p>
+    <w:p>
+      <w:r>
+        <w:t>-Licznik Błędów- obecnie nie robi nic poza zliczaniem błędów – w przyszłości będzie warunkiem resetu/porażki AI gdy osiągnie konkretną wartość.</w:t>
+      </w:r>
+    </w:p>
+    <w:p>
+      <w:pPr>
+        <w:rPr>
+          <w:sz w:val="36"/>
+          <w:szCs w:val="36"/>
+        </w:rPr>
+      </w:pPr>
+      <w:r>
+        <w:rPr>
+          <w:sz w:val="36"/>
+          <w:szCs w:val="36"/>
+        </w:rPr>
+        <w:t>CO DO SAMEGO BADANIA:</w:t>
+      </w:r>
+    </w:p>
+    <w:p>
+      <w:r>
+        <w:t>REINFORCEMENT LEARNING – przez doświadczenie agent uczy się podejmowania decyzji otrzymując kary i nagrody</w:t>
+      </w:r>
+    </w:p>
+    <w:p>
+      <w:r>
+        <w:t>Fajnie byłoby na końcu zrobić porównanie jak szybko AI rozwiąże zagadkę przy 1szej udanej próbie, 1000 udanej próbie i ostatecznej wytrenowanej wersji</w:t>
+      </w:r>
+    </w:p>
     <w:p/>
     <w:p>
       <w:r>
-        <w:t>CO DO SAMEGO BADANIA:</w:t>
-      </w:r>
-    </w:p>
-    <w:p>
-      <w:r>
-        <w:t>REINFORCEMENT LEARNING – przez doświadczenie agent uczy się podejmowania decyzji otrzymując kary i nagrody</w:t>
-      </w:r>
-    </w:p>
-    <w:p>
-      <w:r>
-        <w:t>Fajnie byłoby na końcu zrobić porównanie jak szybko AI rozwiąże zagadkę przy 1szej udanej próbie, 1000 udanej próbie i ostatecznej wytrenowanej wersji</w:t>
+        <w:t>Według mnie projekt jest w pełni możliwy do wykonania, chociaż metody bazujące bardziej na patternach i wykrywaniu konkretnych stanów typu sieci neuronowe byłyby znacznie lepsze, szczególnie na trudniejszych planszach, gdzie nie można polegać tylko na „wykluczaniu opcji”</w:t>
       </w:r>
     </w:p>
     <w:p/>
     <w:p>
       <w:r>
-        <w:t xml:space="preserve">Według mnie projekt jest w pełni możliwy do wykonania, chociaż metody bazujące bardziej na </w:t>
-      </w:r>
-      <w:proofErr w:type="spellStart"/>
-      <w:r>
-        <w:t>patternach</w:t>
-      </w:r>
-      <w:proofErr w:type="spellEnd"/>
-      <w:r>
-        <w:t xml:space="preserve"> i wykrywaniu konkretnych stanów typu sieci neuronowe byłyby znacznie lepsze, szczególnie na trudniejszych planszach, gdzie nie można polegać tylko na „wykluczaniu opcji”</w:t>
+        <w:t>Według projektów jakie wyszukałem w internecie, MLAgent radzi sobie dobrze z trudniejszymi łamigłówkami</w:t>
+      </w:r>
+      <w:r>
+        <w:t xml:space="preserve"> typu Mahjong.</w:t>
       </w:r>
     </w:p>
     <w:p/>
     <w:p>
       <w:r>
-        <w:t xml:space="preserve">Według projektów jakie wyszukałem w </w:t>
-      </w:r>
-      <w:proofErr w:type="spellStart"/>
-      <w:r>
-        <w:t>internecie</w:t>
-      </w:r>
-      <w:proofErr w:type="spellEnd"/>
-      <w:r>
-        <w:t xml:space="preserve">, </w:t>
-      </w:r>
-      <w:proofErr w:type="spellStart"/>
-      <w:r>
-        <w:t>MLAgent</w:t>
-      </w:r>
-      <w:proofErr w:type="spellEnd"/>
-      <w:r>
-        <w:t xml:space="preserve"> radzi sobie dobrze z trudniejszymi łamigłówkami</w:t>
-      </w:r>
-      <w:r>
-        <w:t xml:space="preserve"> typu </w:t>
-      </w:r>
-      <w:proofErr w:type="spellStart"/>
-      <w:r>
-        <w:t>Mahjong</w:t>
-      </w:r>
-      <w:proofErr w:type="spellEnd"/>
-      <w:r>
-        <w:t>.</w:t>
-      </w:r>
-    </w:p>
-    <w:p/>
-    <w:p>
-      <w:r>
         <w:t>Linki które mogą się przydać:</w:t>
       </w:r>
     </w:p>
     <w:p>
-      <w:hyperlink r:id="rId12" w:history="1">
+      <w:hyperlink r:id="rId16" w:history="1">
         <w:r>
           <w:rPr>
             <w:rStyle w:val="Hipercze"/>
@@ -710,7 +857,7 @@
       </w:hyperlink>
     </w:p>
     <w:p>
-      <w:hyperlink r:id="rId13" w:history="1">
+      <w:hyperlink r:id="rId17" w:history="1">
         <w:r>
           <w:rPr>
             <w:rStyle w:val="Hipercze"/>
@@ -720,7 +867,7 @@
       </w:hyperlink>
     </w:p>
     <w:p>
-      <w:hyperlink r:id="rId14" w:history="1">
+      <w:hyperlink r:id="rId18" w:history="1">
         <w:r>
           <w:rPr>
             <w:rStyle w:val="Hipercze"/>
@@ -739,7 +886,17 @@
     </w:p>
     <w:p/>
     <w:p>
-      <w:r>
+      <w:pPr>
+        <w:rPr>
+          <w:sz w:val="36"/>
+          <w:szCs w:val="36"/>
+        </w:rPr>
+      </w:pPr>
+      <w:r>
+        <w:rPr>
+          <w:sz w:val="36"/>
+          <w:szCs w:val="36"/>
+        </w:rPr>
         <w:t>PROBLEMY:</w:t>
       </w:r>
     </w:p>
@@ -750,36 +907,16 @@
     </w:p>
     <w:p>
       <w:r>
-        <w:t>CIĘŻKO ZNALEŹĆ COŚ NAUKOWEGO OPARTEGO NA MATEMATYCE, A NIE NA WIEDZY POWSZECHNEJ.</w:t>
+        <w:t>CIĘŻKO ZNALEŹĆ COŚ NAUKOWEGO OPARTEGO NA MATEMATYCE, A NIE NA WIEDZY POWSZECHNEJ</w:t>
+      </w:r>
+      <w:r>
+        <w:t>, JEŚLI CHODZI O SAMO SUDOKU I JUŻ ODKRYTE ROZWIĄZANIA</w:t>
+      </w:r>
+      <w:r>
+        <w:t>.</w:t>
       </w:r>
     </w:p>
     <w:p/>
-    <w:p>
-      <w:r>
-        <w:t>-PLANSZA</w:t>
-      </w:r>
-    </w:p>
-    <w:p>
-      <w:r>
-        <w:t xml:space="preserve">ZROBIENIE W UI MOŻE BYĆ PROBLEMATYCZNE, ZROBIENIE W PRZESTRZENI 3D  MOŻE POWODOWAĆ BŁĘDY Z </w:t>
-      </w:r>
-      <w:proofErr w:type="spellStart"/>
-      <w:r>
-        <w:t>KAMERĄ,CIENIOWANIE</w:t>
-      </w:r>
-      <w:r>
-        <w:t>m</w:t>
-      </w:r>
-      <w:proofErr w:type="spellEnd"/>
-      <w:r>
-        <w:t>, SKALOWANIEM I UMIESZCZANIEM ODPOWIEDZI W ODPOWIEDNICH POLACH + JAK „GUZIKI” WTEDY UMIEŚCIĆ</w:t>
-      </w:r>
-    </w:p>
-    <w:p>
-      <w:r>
-        <w:t>WYBÓR ZŁEJ OPCJI BĘDZIE SIĘ ODBIJAŁ NA MNIE DO KOŃCA PRACY</w:t>
-      </w:r>
-    </w:p>
     <w:p/>
     <w:p>
       <w:r>
@@ -788,6 +925,7 @@
     </w:p>
     <w:p>
       <w:r>
+        <w:lastRenderedPageBreak/>
         <w:t xml:space="preserve">JEST SZANSA, ŻE SUDOKU BĘDZIE NIEMOŻLIWE DLA ZWYKŁEGO UŻYTKOWNIKA UŻYWAJĄC BAZOWYCH METOD, A NAUCZENIE AI SKOMPLIKOWANYCH STRATEGII MOŻE POWODOWAĆ ZBĘDNE </w:t>
       </w:r>
       <w:r>
@@ -800,6 +938,9 @@
         <w:t>.</w:t>
       </w:r>
     </w:p>
+    <w:p/>
+    <w:p/>
+    <w:p/>
     <w:p>
       <w:r>
         <w:t>ZOSTAWIAJĄC KILKA UZUPEŁNIONYCH PÓL LOSOWO, NASZA PLANSZA SUDOKU BĘDZIE NARAŻONA NA 2 DUŻE NIEDOGODNOŚCI:</w:t>
@@ -815,26 +956,7 @@
     </w:p>
     <w:p>
       <w:r>
-        <w:t xml:space="preserve">-brak jednoznacznej odpowiedzi(mogą pojawić się takie sytuacje, gdzie do 1 pola będą pasowały 2 lub więcej odpowiedzi na raz w danym </w:t>
-      </w:r>
-      <w:proofErr w:type="spellStart"/>
-      <w:r>
-        <w:t>momencie,bez</w:t>
-      </w:r>
-      <w:proofErr w:type="spellEnd"/>
-      <w:r>
-        <w:t xml:space="preserve"> natychmiastowej informacji czy ruch jest dobry czy zły, problem może wyjść pod sam koniec planszy)</w:t>
-      </w:r>
-    </w:p>
-    <w:p/>
-    <w:p>
-      <w:r>
-        <w:t>-ALGORYTM</w:t>
-      </w:r>
-    </w:p>
-    <w:p>
-      <w:r>
-        <w:t>POSZUKUJĘ MATEMATYCZNEGO ALGORYTMU NA TWORZENIE PLANSZY, ZAMIAST SKUPIAĆ SIĘ NA UZUPEŁNIENIU PLANSZY I USUWANIE NADMIARU LICZB NA POTRZEBY PLANSZY DLA GRACZA</w:t>
+        <w:t>-brak jednoznacznej odpowiedzi(mogą pojawić się takie sytuacje, gdzie do 1 pola będą pasowały 2 lub więcej odpowiedzi na raz w danym momencie,bez natychmiastowej informacji czy ruch jest dobry czy zły, problem może wyjść pod sam koniec planszy)</w:t>
       </w:r>
     </w:p>
     <w:sectPr>

</xml_diff>

<commit_message>
przeniesienie repozytorium na większy dysk, uzupełnienie przemyśleń, wyeksportowany model sieci neuronowej
</commit_message>
<xml_diff>
--- a/Assets/Documents/przemyślenia.docx
+++ b/Assets/Documents/przemyślenia.docx
@@ -192,23 +192,7 @@
     </w:p>
     <w:p>
       <w:r>
-        <w:t>Obliczanie Sektora : (</w:t>
-      </w:r>
-      <w:proofErr w:type="spellStart"/>
-      <w:r>
-        <w:t>Int</w:t>
-      </w:r>
-      <w:proofErr w:type="spellEnd"/>
-      <w:r>
-        <w:t xml:space="preserve"> wiersz /  3) * 3 +(</w:t>
-      </w:r>
-      <w:proofErr w:type="spellStart"/>
-      <w:r>
-        <w:t>Int</w:t>
-      </w:r>
-      <w:proofErr w:type="spellEnd"/>
-      <w:r>
-        <w:t xml:space="preserve"> kolumna /3)</w:t>
+        <w:t>Obliczanie Sektora : (Int wiersz /  3) * 3 +(Int kolumna /3)</w:t>
       </w:r>
     </w:p>
     <w:p/>
@@ -384,13 +368,8 @@
       </w:r>
     </w:p>
     <w:p>
-      <w:proofErr w:type="spellStart"/>
-      <w:r>
-        <w:t>Backtracking</w:t>
-      </w:r>
-      <w:proofErr w:type="spellEnd"/>
-      <w:r>
-        <w:t>?</w:t>
+      <w:r>
+        <w:t>Backtracking?</w:t>
       </w:r>
     </w:p>
     <w:p>
@@ -403,45 +382,12 @@
         <w:rPr>
           <w:strike/>
         </w:rPr>
-        <w:t xml:space="preserve">Przez losowość często algorytm wybiera poprzednio wybrane komórki, co wydłuża </w:t>
-      </w:r>
-      <w:proofErr w:type="spellStart"/>
-      <w:r>
-        <w:rPr>
-          <w:strike/>
-        </w:rPr>
-        <w:t>czas.Backtracking</w:t>
-      </w:r>
-      <w:proofErr w:type="spellEnd"/>
-      <w:r>
-        <w:rPr>
-          <w:strike/>
-        </w:rPr>
-        <w:t xml:space="preserve"> gwarantuje rozwiązanie, kosztem czasu. </w:t>
-      </w:r>
-      <w:proofErr w:type="spellStart"/>
-      <w:r>
-        <w:rPr>
-          <w:strike/>
-        </w:rPr>
-        <w:t>Korutyna</w:t>
-      </w:r>
-      <w:proofErr w:type="spellEnd"/>
-      <w:r>
-        <w:rPr>
-          <w:strike/>
-        </w:rPr>
-        <w:t xml:space="preserve"> dodatkowo wydłuża czas pracy.</w:t>
-      </w:r>
-    </w:p>
-    <w:p>
-      <w:proofErr w:type="spellStart"/>
-      <w:r>
-        <w:t>Backtracking+rekurencja</w:t>
-      </w:r>
-      <w:proofErr w:type="spellEnd"/>
-      <w:r>
-        <w:t xml:space="preserve"> </w:t>
+        <w:t>Przez losowość często algorytm wybiera poprzednio wybrane komórki, co wydłuża czas.Backtracking gwarantuje rozwiązanie, kosztem czasu. Korutyna dodatkowo wydłuża czas pracy.</w:t>
+      </w:r>
+    </w:p>
+    <w:p>
+      <w:r>
+        <w:t xml:space="preserve">Backtracking+rekurencja </w:t>
       </w:r>
     </w:p>
     <w:p>
@@ -451,15 +397,7 @@
     </w:p>
     <w:p>
       <w:r>
-        <w:t xml:space="preserve">Tablica generuje się w kilka sekund, ale podane </w:t>
-      </w:r>
-      <w:proofErr w:type="spellStart"/>
-      <w:r>
-        <w:t>sudoku</w:t>
-      </w:r>
-      <w:proofErr w:type="spellEnd"/>
-      <w:r>
-        <w:t xml:space="preserve"> można rozwiązać na kilka możliwych sposobów</w:t>
+        <w:t>Tablica generuje się w kilka sekund, ale podane sudoku można rozwiązać na kilka możliwych sposobów</w:t>
       </w:r>
       <w:r>
         <w:t>.</w:t>
@@ -471,33 +409,11 @@
           <w:u w:val="single"/>
         </w:rPr>
       </w:pPr>
-      <w:proofErr w:type="spellStart"/>
       <w:r>
         <w:rPr>
           <w:u w:val="single"/>
         </w:rPr>
-        <w:t>Sudoku</w:t>
-      </w:r>
-      <w:proofErr w:type="spellEnd"/>
-      <w:r>
-        <w:rPr>
-          <w:u w:val="single"/>
-        </w:rPr>
-        <w:t xml:space="preserve"> posiada nieoficjalny system „oceny” tzw. </w:t>
-      </w:r>
-      <w:proofErr w:type="spellStart"/>
-      <w:r>
-        <w:rPr>
-          <w:u w:val="single"/>
-        </w:rPr>
-        <w:t>Grading</w:t>
-      </w:r>
-      <w:proofErr w:type="spellEnd"/>
-      <w:r>
-        <w:rPr>
-          <w:u w:val="single"/>
-        </w:rPr>
-        <w:t>, który nagradza plansze z tylko 1 rozwiązaniem łamigłówki, oraz odporność na sytuacje, gdzie gracz musi „strzelać” ze względu na brak jednoznacznej odpowiedzi.</w:t>
+        <w:t>Sudoku posiada nieoficjalny system „oceny” tzw. Grading, który nagradza plansze z tylko 1 rozwiązaniem łamigłówki, oraz odporność na sytuacje, gdzie gracz musi „strzelać” ze względu na brak jednoznacznej odpowiedzi.</w:t>
       </w:r>
     </w:p>
     <w:p>
@@ -828,15 +744,7 @@
         <w:t>-PLANSZA BĘDZIE 2 STRONNA – NUMERY SĄ ZNANE DLA GRY</w:t>
       </w:r>
       <w:r>
-        <w:t xml:space="preserve"> (Tablica tablic typu </w:t>
-      </w:r>
-      <w:proofErr w:type="spellStart"/>
-      <w:r>
-        <w:t>int</w:t>
-      </w:r>
-      <w:proofErr w:type="spellEnd"/>
-      <w:r>
-        <w:t>)</w:t>
+        <w:t xml:space="preserve"> (Tablica tablic typu int)</w:t>
       </w:r>
       <w:r>
         <w:t>, ALE ZAKRYTE DLA GRACZA, DO MOMENTU PRZYPISANIA PRZEZ NIEGO ODPOWIEDZI</w:t>
@@ -884,15 +792,7 @@
     </w:p>
     <w:p>
       <w:r>
-        <w:t>-</w:t>
-      </w:r>
-      <w:proofErr w:type="spellStart"/>
-      <w:r>
-        <w:t>Timer</w:t>
-      </w:r>
-      <w:proofErr w:type="spellEnd"/>
-      <w:r>
-        <w:t>- zlicza czas, może byś przydatny do porównań i statystyk oraz jako warunek przegranej, jak trening będzie przebiegał zbyt długo</w:t>
+        <w:t>-Timer- zlicza czas, może byś przydatny do porównań i statystyk oraz jako warunek przegranej, jak trening będzie przebiegał zbyt długo</w:t>
       </w:r>
     </w:p>
     <w:p>
@@ -928,48 +828,16 @@
     <w:p/>
     <w:p>
       <w:r>
-        <w:t xml:space="preserve">Według mnie projekt jest w pełni możliwy do wykonania, chociaż metody bazujące bardziej na </w:t>
-      </w:r>
-      <w:proofErr w:type="spellStart"/>
-      <w:r>
-        <w:t>patternach</w:t>
-      </w:r>
-      <w:proofErr w:type="spellEnd"/>
-      <w:r>
-        <w:t xml:space="preserve"> i wykrywaniu konkretnych stanów typu sieci neuronowe byłyby znacznie lepsze, szczególnie na trudniejszych planszach, gdzie nie można polegać tylko na „wykluczaniu opcji”</w:t>
+        <w:t>Według mnie projekt jest w pełni możliwy do wykonania, chociaż metody bazujące bardziej na patternach i wykrywaniu konkretnych stanów typu sieci neuronowe byłyby znacznie lepsze, szczególnie na trudniejszych planszach, gdzie nie można polegać tylko na „wykluczaniu opcji”</w:t>
       </w:r>
     </w:p>
     <w:p/>
     <w:p>
       <w:r>
-        <w:t xml:space="preserve">Według projektów jakie wyszukałem w </w:t>
-      </w:r>
-      <w:proofErr w:type="spellStart"/>
-      <w:r>
-        <w:t>internecie</w:t>
-      </w:r>
-      <w:proofErr w:type="spellEnd"/>
-      <w:r>
-        <w:t xml:space="preserve">, </w:t>
-      </w:r>
-      <w:proofErr w:type="spellStart"/>
-      <w:r>
-        <w:t>MLAgent</w:t>
-      </w:r>
-      <w:proofErr w:type="spellEnd"/>
-      <w:r>
-        <w:t xml:space="preserve"> radzi sobie dobrze z trudniejszymi łamigłówkami</w:t>
-      </w:r>
-      <w:r>
-        <w:t xml:space="preserve"> typu </w:t>
-      </w:r>
-      <w:proofErr w:type="spellStart"/>
-      <w:r>
-        <w:t>Mahjong</w:t>
-      </w:r>
-      <w:proofErr w:type="spellEnd"/>
-      <w:r>
-        <w:t>.</w:t>
+        <w:t>Według projektów jakie wyszukałem w internecie, MLAgent radzi sobie dobrze z trudniejszymi łamigłówkami</w:t>
+      </w:r>
+      <w:r>
+        <w:t xml:space="preserve"> typu Mahjong.</w:t>
       </w:r>
     </w:p>
     <w:p/>
@@ -1087,15 +955,7 @@
     </w:p>
     <w:p>
       <w:r>
-        <w:t xml:space="preserve">-brak jednoznacznej odpowiedzi(mogą pojawić się takie sytuacje, gdzie do 1 pola będą pasowały 2 lub więcej odpowiedzi na raz w danym </w:t>
-      </w:r>
-      <w:proofErr w:type="spellStart"/>
-      <w:r>
-        <w:t>momencie,bez</w:t>
-      </w:r>
-      <w:proofErr w:type="spellEnd"/>
-      <w:r>
-        <w:t xml:space="preserve"> natychmiastowej informacji czy ruch jest dobry czy zły, problem może wyjść pod sam koniec planszy)</w:t>
+        <w:t>-brak jednoznacznej odpowiedzi(mogą pojawić się takie sytuacje, gdzie do 1 pola będą pasowały 2 lub więcej odpowiedzi na raz w danym momencie,bez natychmiastowej informacji czy ruch jest dobry czy zły, problem może wyjść pod sam koniec planszy)</w:t>
       </w:r>
     </w:p>
     <w:p/>
@@ -1135,17 +995,8 @@
           <w:sz w:val="48"/>
           <w:szCs w:val="48"/>
         </w:rPr>
-        <w:t xml:space="preserve">Wdrożenie do </w:t>
-      </w:r>
-      <w:proofErr w:type="spellStart"/>
-      <w:r>
-        <w:rPr>
-          <w:sz w:val="48"/>
-          <w:szCs w:val="48"/>
-        </w:rPr>
-        <w:t>mlAgent</w:t>
-      </w:r>
-      <w:proofErr w:type="spellEnd"/>
+        <w:t>Wdrożenie do mlAgent</w:t>
+      </w:r>
     </w:p>
     <w:p>
       <w:pPr>
@@ -1159,31 +1010,13 @@
           <w:szCs w:val="32"/>
         </w:rPr>
       </w:pPr>
-      <w:proofErr w:type="spellStart"/>
-      <w:r>
-        <w:rPr>
-          <w:sz w:val="32"/>
-          <w:szCs w:val="32"/>
-        </w:rPr>
-        <w:t>Package</w:t>
-      </w:r>
-      <w:proofErr w:type="spellEnd"/>
-      <w:r>
-        <w:rPr>
-          <w:sz w:val="32"/>
-          <w:szCs w:val="32"/>
-        </w:rPr>
-        <w:t xml:space="preserve"> Manager -&gt; ML </w:t>
-      </w:r>
-      <w:proofErr w:type="spellStart"/>
-      <w:r>
-        <w:rPr>
-          <w:sz w:val="32"/>
-          <w:szCs w:val="32"/>
-        </w:rPr>
-        <w:t>Agents</w:t>
-      </w:r>
-      <w:proofErr w:type="spellEnd"/>
+      <w:r>
+        <w:rPr>
+          <w:sz w:val="32"/>
+          <w:szCs w:val="32"/>
+        </w:rPr>
+        <w:t>Package Manager -&gt; ML Agents</w:t>
+      </w:r>
     </w:p>
     <w:p>
       <w:pPr>
@@ -1197,37 +1030,12 @@
           <w:szCs w:val="32"/>
         </w:rPr>
       </w:pPr>
-      <w:proofErr w:type="spellStart"/>
-      <w:r>
-        <w:rPr>
-          <w:sz w:val="32"/>
-          <w:szCs w:val="32"/>
-        </w:rPr>
-        <w:t>Python</w:t>
-      </w:r>
-      <w:proofErr w:type="spellEnd"/>
-      <w:r>
-        <w:rPr>
-          <w:sz w:val="32"/>
-          <w:szCs w:val="32"/>
-        </w:rPr>
-        <w:t xml:space="preserve">, koniecznie w wersji 3.10.2, nowsze wersje mają problemy z bibliotekami </w:t>
-      </w:r>
-      <w:proofErr w:type="spellStart"/>
-      <w:r>
-        <w:rPr>
-          <w:sz w:val="32"/>
-          <w:szCs w:val="32"/>
-        </w:rPr>
-        <w:t>pytorch,protobuf,numpy,mlagents</w:t>
-      </w:r>
-      <w:proofErr w:type="spellEnd"/>
-      <w:r>
-        <w:rPr>
-          <w:sz w:val="32"/>
-          <w:szCs w:val="32"/>
-        </w:rPr>
-        <w:t xml:space="preserve"> i zależnościami między nimi, a wersje &lt;3.9</w:t>
+      <w:r>
+        <w:rPr>
+          <w:sz w:val="32"/>
+          <w:szCs w:val="32"/>
+        </w:rPr>
+        <w:t>Python, koniecznie w wersji 3.10.2, nowsze wersje mają problemy z bibliotekami pytorch,protobuf,numpy,mlagents i zależnościami między nimi, a wersje &lt;3.9</w:t>
       </w:r>
       <w:r>
         <w:rPr>
@@ -1277,23 +1085,104 @@
           <w:sz w:val="32"/>
           <w:szCs w:val="32"/>
         </w:rPr>
+        <w:t>-cmd -&gt; cd ścieżka/projektu</w:t>
+      </w:r>
+    </w:p>
+    <w:p>
+      <w:pPr>
+        <w:pStyle w:val="Akapitzlist"/>
+        <w:rPr>
+          <w:sz w:val="32"/>
+          <w:szCs w:val="32"/>
+        </w:rPr>
+      </w:pPr>
+      <w:r>
+        <w:rPr>
+          <w:sz w:val="32"/>
+          <w:szCs w:val="32"/>
+        </w:rPr>
+        <w:t>-py -m venv  venv (tworzymy wirtualne środowisko)</w:t>
+      </w:r>
+    </w:p>
+    <w:p>
+      <w:pPr>
+        <w:pStyle w:val="Akapitzlist"/>
+        <w:rPr>
+          <w:sz w:val="32"/>
+          <w:szCs w:val="32"/>
+        </w:rPr>
+      </w:pPr>
+      <w:r>
+        <w:rPr>
+          <w:sz w:val="32"/>
+          <w:szCs w:val="32"/>
+        </w:rPr>
+        <w:t>-venv\Scripts\</w:t>
+      </w:r>
+      <w:r>
+        <w:rPr>
+          <w:sz w:val="32"/>
+          <w:szCs w:val="32"/>
+        </w:rPr>
+        <w:t>activate (</w:t>
+      </w:r>
+      <w:r>
+        <w:rPr>
+          <w:sz w:val="32"/>
+          <w:szCs w:val="32"/>
+        </w:rPr>
+        <w:t>wchodzimy do venva</w:t>
+      </w:r>
+      <w:r>
+        <w:rPr>
+          <w:sz w:val="32"/>
+          <w:szCs w:val="32"/>
+        </w:rPr>
+        <w:t>)</w:t>
+      </w:r>
+      <w:r>
+        <w:rPr>
+          <w:sz w:val="32"/>
+          <w:szCs w:val="32"/>
+        </w:rPr>
+        <w:t xml:space="preserve"> </w:t>
+      </w:r>
+    </w:p>
+    <w:p>
+      <w:pPr>
+        <w:pStyle w:val="Akapitzlist"/>
+        <w:rPr>
+          <w:sz w:val="32"/>
+          <w:szCs w:val="32"/>
+        </w:rPr>
+      </w:pPr>
+      <w:r>
+        <w:rPr>
+          <w:sz w:val="32"/>
+          <w:szCs w:val="32"/>
+        </w:rPr>
         <w:t>-</w:t>
       </w:r>
-      <w:proofErr w:type="spellStart"/>
-      <w:r>
-        <w:rPr>
-          <w:sz w:val="32"/>
-          <w:szCs w:val="32"/>
-        </w:rPr>
-        <w:t>cmd</w:t>
-      </w:r>
-      <w:proofErr w:type="spellEnd"/>
-      <w:r>
-        <w:rPr>
-          <w:sz w:val="32"/>
-          <w:szCs w:val="32"/>
-        </w:rPr>
-        <w:t xml:space="preserve"> -&gt; cd ścieżka/projektu</w:t>
+      <w:r>
+        <w:rPr>
+          <w:sz w:val="32"/>
+          <w:szCs w:val="32"/>
+        </w:rPr>
+        <w:t>py -m pip install –upgrade pip(</w:t>
+      </w:r>
+      <w:r>
+        <w:rPr>
+          <w:sz w:val="32"/>
+          <w:szCs w:val="32"/>
+        </w:rPr>
+        <w:t>opcjonalnie upgrade pip’a</w:t>
+      </w:r>
+      <w:r>
+        <w:rPr>
+          <w:sz w:val="32"/>
+          <w:szCs w:val="32"/>
+        </w:rPr>
+        <w:t>)</w:t>
       </w:r>
     </w:p>
     <w:p>
@@ -1309,55 +1198,7 @@
           <w:sz w:val="32"/>
           <w:szCs w:val="32"/>
         </w:rPr>
-        <w:t>-</w:t>
-      </w:r>
-      <w:proofErr w:type="spellStart"/>
-      <w:r>
-        <w:rPr>
-          <w:sz w:val="32"/>
-          <w:szCs w:val="32"/>
-        </w:rPr>
-        <w:t>py</w:t>
-      </w:r>
-      <w:proofErr w:type="spellEnd"/>
-      <w:r>
-        <w:rPr>
-          <w:sz w:val="32"/>
-          <w:szCs w:val="32"/>
-        </w:rPr>
-        <w:t xml:space="preserve"> -m </w:t>
-      </w:r>
-      <w:proofErr w:type="spellStart"/>
-      <w:r>
-        <w:rPr>
-          <w:sz w:val="32"/>
-          <w:szCs w:val="32"/>
-        </w:rPr>
-        <w:t>venv</w:t>
-      </w:r>
-      <w:proofErr w:type="spellEnd"/>
-      <w:r>
-        <w:rPr>
-          <w:sz w:val="32"/>
-          <w:szCs w:val="32"/>
-        </w:rPr>
-        <w:t xml:space="preserve">  </w:t>
-      </w:r>
-      <w:proofErr w:type="spellStart"/>
-      <w:r>
-        <w:rPr>
-          <w:sz w:val="32"/>
-          <w:szCs w:val="32"/>
-        </w:rPr>
-        <w:t>venv</w:t>
-      </w:r>
-      <w:proofErr w:type="spellEnd"/>
-      <w:r>
-        <w:rPr>
-          <w:sz w:val="32"/>
-          <w:szCs w:val="32"/>
-        </w:rPr>
-        <w:t xml:space="preserve"> (tworzymy wirtualne środowisko)</w:t>
+        <w:t>-pip install mlagents</w:t>
       </w:r>
     </w:p>
     <w:p>
@@ -1373,69 +1214,7 @@
           <w:sz w:val="32"/>
           <w:szCs w:val="32"/>
         </w:rPr>
-        <w:t>-</w:t>
-      </w:r>
-      <w:proofErr w:type="spellStart"/>
-      <w:r>
-        <w:rPr>
-          <w:sz w:val="32"/>
-          <w:szCs w:val="32"/>
-        </w:rPr>
-        <w:t>venv</w:t>
-      </w:r>
-      <w:proofErr w:type="spellEnd"/>
-      <w:r>
-        <w:rPr>
-          <w:sz w:val="32"/>
-          <w:szCs w:val="32"/>
-        </w:rPr>
-        <w:t>\Scripts\</w:t>
-      </w:r>
-      <w:proofErr w:type="spellStart"/>
-      <w:r>
-        <w:rPr>
-          <w:sz w:val="32"/>
-          <w:szCs w:val="32"/>
-        </w:rPr>
-        <w:t>activate</w:t>
-      </w:r>
-      <w:proofErr w:type="spellEnd"/>
-      <w:r>
-        <w:rPr>
-          <w:sz w:val="32"/>
-          <w:szCs w:val="32"/>
-        </w:rPr>
-        <w:t xml:space="preserve"> (</w:t>
-      </w:r>
-      <w:r>
-        <w:rPr>
-          <w:sz w:val="32"/>
-          <w:szCs w:val="32"/>
-        </w:rPr>
-        <w:t xml:space="preserve">wchodzimy do </w:t>
-      </w:r>
-      <w:proofErr w:type="spellStart"/>
-      <w:r>
-        <w:rPr>
-          <w:sz w:val="32"/>
-          <w:szCs w:val="32"/>
-        </w:rPr>
-        <w:t>venva</w:t>
-      </w:r>
-      <w:proofErr w:type="spellEnd"/>
-      <w:r>
-        <w:rPr>
-          <w:sz w:val="32"/>
-          <w:szCs w:val="32"/>
-        </w:rPr>
-        <w:t>)</w:t>
-      </w:r>
-      <w:r>
-        <w:rPr>
-          <w:sz w:val="32"/>
-          <w:szCs w:val="32"/>
-        </w:rPr>
-        <w:t xml:space="preserve"> </w:t>
+        <w:t>-mlagents-learn (jeśli wyskoczy logo unity i informacja o nasłuchiwaniu na porcie, znaczy że wszystko działa)</w:t>
       </w:r>
     </w:p>
     <w:p>
@@ -1446,100 +1225,6 @@
           <w:szCs w:val="32"/>
         </w:rPr>
       </w:pPr>
-      <w:r>
-        <w:rPr>
-          <w:sz w:val="32"/>
-          <w:szCs w:val="32"/>
-        </w:rPr>
-        <w:t>-</w:t>
-      </w:r>
-      <w:proofErr w:type="spellStart"/>
-      <w:r>
-        <w:rPr>
-          <w:sz w:val="32"/>
-          <w:szCs w:val="32"/>
-        </w:rPr>
-        <w:t>py</w:t>
-      </w:r>
-      <w:proofErr w:type="spellEnd"/>
-      <w:r>
-        <w:rPr>
-          <w:sz w:val="32"/>
-          <w:szCs w:val="32"/>
-        </w:rPr>
-        <w:t xml:space="preserve"> -m pip </w:t>
-      </w:r>
-      <w:proofErr w:type="spellStart"/>
-      <w:r>
-        <w:rPr>
-          <w:sz w:val="32"/>
-          <w:szCs w:val="32"/>
-        </w:rPr>
-        <w:t>install</w:t>
-      </w:r>
-      <w:proofErr w:type="spellEnd"/>
-      <w:r>
-        <w:rPr>
-          <w:sz w:val="32"/>
-          <w:szCs w:val="32"/>
-        </w:rPr>
-        <w:t xml:space="preserve"> –</w:t>
-      </w:r>
-      <w:proofErr w:type="spellStart"/>
-      <w:r>
-        <w:rPr>
-          <w:sz w:val="32"/>
-          <w:szCs w:val="32"/>
-        </w:rPr>
-        <w:t>upgrade</w:t>
-      </w:r>
-      <w:proofErr w:type="spellEnd"/>
-      <w:r>
-        <w:rPr>
-          <w:sz w:val="32"/>
-          <w:szCs w:val="32"/>
-        </w:rPr>
-        <w:t xml:space="preserve"> pip(</w:t>
-      </w:r>
-      <w:r>
-        <w:rPr>
-          <w:sz w:val="32"/>
-          <w:szCs w:val="32"/>
-        </w:rPr>
-        <w:t xml:space="preserve">opcjonalnie </w:t>
-      </w:r>
-      <w:proofErr w:type="spellStart"/>
-      <w:r>
-        <w:rPr>
-          <w:sz w:val="32"/>
-          <w:szCs w:val="32"/>
-        </w:rPr>
-        <w:t>upgrade</w:t>
-      </w:r>
-      <w:proofErr w:type="spellEnd"/>
-      <w:r>
-        <w:rPr>
-          <w:sz w:val="32"/>
-          <w:szCs w:val="32"/>
-        </w:rPr>
-        <w:t xml:space="preserve"> </w:t>
-      </w:r>
-      <w:proofErr w:type="spellStart"/>
-      <w:r>
-        <w:rPr>
-          <w:sz w:val="32"/>
-          <w:szCs w:val="32"/>
-        </w:rPr>
-        <w:t>pip’a</w:t>
-      </w:r>
-      <w:proofErr w:type="spellEnd"/>
-      <w:r>
-        <w:rPr>
-          <w:sz w:val="32"/>
-          <w:szCs w:val="32"/>
-        </w:rPr>
-        <w:t>)</w:t>
-      </w:r>
     </w:p>
     <w:p>
       <w:pPr>
@@ -1554,33 +1239,8 @@
           <w:sz w:val="32"/>
           <w:szCs w:val="32"/>
         </w:rPr>
-        <w:t xml:space="preserve">-pip </w:t>
-      </w:r>
-      <w:proofErr w:type="spellStart"/>
-      <w:r>
-        <w:rPr>
-          <w:sz w:val="32"/>
-          <w:szCs w:val="32"/>
-        </w:rPr>
-        <w:t>install</w:t>
-      </w:r>
-      <w:proofErr w:type="spellEnd"/>
-      <w:r>
-        <w:rPr>
-          <w:sz w:val="32"/>
-          <w:szCs w:val="32"/>
-        </w:rPr>
-        <w:t xml:space="preserve"> </w:t>
-      </w:r>
-      <w:proofErr w:type="spellStart"/>
-      <w:r>
-        <w:rPr>
-          <w:sz w:val="32"/>
-          <w:szCs w:val="32"/>
-        </w:rPr>
-        <w:t>mlagents</w:t>
-      </w:r>
-      <w:proofErr w:type="spellEnd"/>
+        <w:t>Behavior parameters jest skryptem z biblioteki mlagenta</w:t>
+      </w:r>
     </w:p>
     <w:p>
       <w:pPr>
@@ -1595,23 +1255,7 @@
           <w:sz w:val="32"/>
           <w:szCs w:val="32"/>
         </w:rPr>
-        <w:t>-</w:t>
-      </w:r>
-      <w:proofErr w:type="spellStart"/>
-      <w:r>
-        <w:rPr>
-          <w:sz w:val="32"/>
-          <w:szCs w:val="32"/>
-        </w:rPr>
-        <w:t>mlagents-learn</w:t>
-      </w:r>
-      <w:proofErr w:type="spellEnd"/>
-      <w:r>
-        <w:rPr>
-          <w:sz w:val="32"/>
-          <w:szCs w:val="32"/>
-        </w:rPr>
-        <w:t xml:space="preserve"> (jeśli wyskoczy logo unity i informacja o nasłuchiwaniu na porcie, znaczy że wszystko działa)</w:t>
+        <w:t>*KONIECZNIE MUSI MIEĆ ZMIENIONĄ NAZWĘ Z BAZOWEJ</w:t>
       </w:r>
     </w:p>
     <w:p>
@@ -1622,113 +1266,13 @@
           <w:szCs w:val="32"/>
         </w:rPr>
       </w:pPr>
-    </w:p>
-    <w:p>
-      <w:pPr>
-        <w:pStyle w:val="Akapitzlist"/>
-        <w:rPr>
-          <w:sz w:val="32"/>
-          <w:szCs w:val="32"/>
-        </w:rPr>
-      </w:pPr>
-      <w:proofErr w:type="spellStart"/>
-      <w:r>
-        <w:rPr>
-          <w:sz w:val="32"/>
-          <w:szCs w:val="32"/>
-        </w:rPr>
-        <w:t>Behavior</w:t>
-      </w:r>
-      <w:proofErr w:type="spellEnd"/>
-      <w:r>
-        <w:rPr>
-          <w:sz w:val="32"/>
-          <w:szCs w:val="32"/>
-        </w:rPr>
-        <w:t xml:space="preserve"> </w:t>
-      </w:r>
-      <w:proofErr w:type="spellStart"/>
-      <w:r>
-        <w:rPr>
-          <w:sz w:val="32"/>
-          <w:szCs w:val="32"/>
-        </w:rPr>
-        <w:t>parameters</w:t>
-      </w:r>
-      <w:proofErr w:type="spellEnd"/>
-      <w:r>
-        <w:rPr>
-          <w:sz w:val="32"/>
-          <w:szCs w:val="32"/>
-        </w:rPr>
-        <w:t xml:space="preserve"> jest skryptem z biblioteki </w:t>
-      </w:r>
-      <w:proofErr w:type="spellStart"/>
-      <w:r>
-        <w:rPr>
-          <w:sz w:val="32"/>
-          <w:szCs w:val="32"/>
-        </w:rPr>
-        <w:t>mlagenta</w:t>
-      </w:r>
-      <w:proofErr w:type="spellEnd"/>
-    </w:p>
-    <w:p>
-      <w:pPr>
-        <w:pStyle w:val="Akapitzlist"/>
-        <w:rPr>
-          <w:sz w:val="32"/>
-          <w:szCs w:val="32"/>
-        </w:rPr>
-      </w:pPr>
-      <w:r>
-        <w:rPr>
-          <w:sz w:val="32"/>
-          <w:szCs w:val="32"/>
-        </w:rPr>
-        <w:t>*KONIECZNIE MUSI MIEĆ ZMIENIONĄ NAZWĘ Z BAZOWEJ</w:t>
-      </w:r>
-    </w:p>
-    <w:p>
-      <w:pPr>
-        <w:pStyle w:val="Akapitzlist"/>
-        <w:rPr>
-          <w:sz w:val="32"/>
-          <w:szCs w:val="32"/>
-        </w:rPr>
-      </w:pPr>
-      <w:proofErr w:type="spellStart"/>
       <w:r>
         <w:rPr>
           <w:sz w:val="32"/>
           <w:szCs w:val="32"/>
         </w:rPr>
         <w:lastRenderedPageBreak/>
-        <w:t>Decision</w:t>
-      </w:r>
-      <w:proofErr w:type="spellEnd"/>
-      <w:r>
-        <w:rPr>
-          <w:sz w:val="32"/>
-          <w:szCs w:val="32"/>
-        </w:rPr>
-        <w:t xml:space="preserve"> </w:t>
-      </w:r>
-      <w:proofErr w:type="spellStart"/>
-      <w:r>
-        <w:rPr>
-          <w:sz w:val="32"/>
-          <w:szCs w:val="32"/>
-        </w:rPr>
-        <w:t>requester</w:t>
-      </w:r>
-      <w:proofErr w:type="spellEnd"/>
-      <w:r>
-        <w:rPr>
-          <w:sz w:val="32"/>
-          <w:szCs w:val="32"/>
-        </w:rPr>
-        <w:t xml:space="preserve"> jest kolejnym dodatkiem z biblioteki i musi znaleźć się na obiekcie ze skryptem dziedziczącym z klasy Agent</w:t>
+        <w:t>Decision requester jest kolejnym dodatkiem z biblioteki i musi znaleźć się na obiekcie ze skryptem dziedziczącym z klasy Agent</w:t>
       </w:r>
     </w:p>
     <w:p>
@@ -1774,61 +1318,12 @@
           <w:szCs w:val="32"/>
         </w:rPr>
       </w:pPr>
-      <w:proofErr w:type="spellStart"/>
-      <w:r>
-        <w:rPr>
-          <w:sz w:val="32"/>
-          <w:szCs w:val="32"/>
-        </w:rPr>
-        <w:t>Cmd</w:t>
-      </w:r>
-      <w:proofErr w:type="spellEnd"/>
-      <w:r>
-        <w:rPr>
-          <w:sz w:val="32"/>
-          <w:szCs w:val="32"/>
-        </w:rPr>
-        <w:t xml:space="preserve"> -&gt; </w:t>
-      </w:r>
-      <w:proofErr w:type="spellStart"/>
-      <w:r>
-        <w:rPr>
-          <w:sz w:val="32"/>
-          <w:szCs w:val="32"/>
-        </w:rPr>
-        <w:t>mlagents-learn</w:t>
-      </w:r>
-      <w:proofErr w:type="spellEnd"/>
-      <w:r>
-        <w:rPr>
-          <w:sz w:val="32"/>
-          <w:szCs w:val="32"/>
-        </w:rPr>
-        <w:t xml:space="preserve"> </w:t>
-      </w:r>
-      <w:proofErr w:type="spellStart"/>
-      <w:r>
-        <w:rPr>
-          <w:sz w:val="32"/>
-          <w:szCs w:val="32"/>
-        </w:rPr>
-        <w:t>config.yaml</w:t>
-      </w:r>
-      <w:proofErr w:type="spellEnd"/>
-      <w:r>
-        <w:rPr>
-          <w:sz w:val="32"/>
-          <w:szCs w:val="32"/>
-        </w:rPr>
-        <w:t xml:space="preserve"> –run-id=</w:t>
-      </w:r>
-      <w:proofErr w:type="spellStart"/>
-      <w:r>
-        <w:rPr>
-          <w:sz w:val="32"/>
-          <w:szCs w:val="32"/>
-        </w:rPr>
-        <w:t>nazwa</w:t>
+      <w:r>
+        <w:rPr>
+          <w:sz w:val="32"/>
+          <w:szCs w:val="32"/>
+        </w:rPr>
+        <w:t>Cmd -&gt; mlagents-learn config.yaml –run-id=nazwa</w:t>
       </w:r>
       <w:r>
         <w:rPr>
@@ -1837,7 +1332,6 @@
         </w:rPr>
         <w:t>_modelu</w:t>
       </w:r>
-      <w:proofErr w:type="spellEnd"/>
     </w:p>
     <w:p>
       <w:pPr>
@@ -2073,39 +1567,7 @@
           <w:szCs w:val="32"/>
         </w:rPr>
         <w:lastRenderedPageBreak/>
-        <w:t xml:space="preserve">ML </w:t>
-      </w:r>
-      <w:proofErr w:type="spellStart"/>
-      <w:r>
-        <w:rPr>
-          <w:sz w:val="32"/>
-          <w:szCs w:val="32"/>
-        </w:rPr>
-        <w:t>Agents</w:t>
-      </w:r>
-      <w:proofErr w:type="spellEnd"/>
-      <w:r>
-        <w:rPr>
-          <w:sz w:val="32"/>
-          <w:szCs w:val="32"/>
-        </w:rPr>
-        <w:t xml:space="preserve"> nie może wchodzić w interakcje z elementami UI typu guziki, dlatego będzie trzeba zasymulować klikanie guzików przez agenta(</w:t>
-      </w:r>
-      <w:proofErr w:type="spellStart"/>
-      <w:r>
-        <w:rPr>
-          <w:sz w:val="32"/>
-          <w:szCs w:val="32"/>
-        </w:rPr>
-        <w:t>Invoke</w:t>
-      </w:r>
-      <w:proofErr w:type="spellEnd"/>
-      <w:r>
-        <w:rPr>
-          <w:sz w:val="32"/>
-          <w:szCs w:val="32"/>
-        </w:rPr>
-        <w:t>),</w:t>
+        <w:t>ML Agents nie może wchodzić w interakcje z elementami UI typu guziki, dlatego będzie trzeba zasymulować klikanie guzików przez agenta(Invoke),</w:t>
       </w:r>
     </w:p>
     <w:p>
@@ -2153,23 +1615,7 @@
           <w:sz w:val="32"/>
           <w:szCs w:val="32"/>
         </w:rPr>
-        <w:t xml:space="preserve">W takim przypadku wystarczy przekazywać sztucznej inteligencji stan tablicy i symulować klikanie guzików za pomocą </w:t>
-      </w:r>
-      <w:proofErr w:type="spellStart"/>
-      <w:r>
-        <w:rPr>
-          <w:sz w:val="32"/>
-          <w:szCs w:val="32"/>
-        </w:rPr>
-        <w:t>Invoke</w:t>
-      </w:r>
-      <w:proofErr w:type="spellEnd"/>
-      <w:r>
-        <w:rPr>
-          <w:sz w:val="32"/>
-          <w:szCs w:val="32"/>
-        </w:rPr>
-        <w:t>. To podejście powinno być znacznie łatwiejsze do zaimplementowania.</w:t>
+        <w:t>W takim przypadku wystarczy przekazywać sztucznej inteligencji stan tablicy i symulować klikanie guzików za pomocą Invoke. To podejście powinno być znacznie łatwiejsze do zaimplementowania.</w:t>
       </w:r>
     </w:p>
     <w:p>
@@ -2479,17 +1925,8 @@
           <w:sz w:val="32"/>
           <w:szCs w:val="32"/>
         </w:rPr>
-        <w:t xml:space="preserve">Rozpoczęcie trenowania na losowych mapach okazało się porażką, powinienem zacząć od trenowania na 1 konkretnym </w:t>
-      </w:r>
-      <w:proofErr w:type="spellStart"/>
-      <w:r>
-        <w:rPr>
-          <w:sz w:val="32"/>
-          <w:szCs w:val="32"/>
-        </w:rPr>
-        <w:t>seedzie</w:t>
-      </w:r>
-      <w:proofErr w:type="spellEnd"/>
+        <w:t>Rozpoczęcie trenowania na losowych mapach okazało się porażką, powinienem zacząć od trenowania na 1 konkretnym seedzie</w:t>
+      </w:r>
     </w:p>
     <w:p>
       <w:pPr>
@@ -2561,23 +1998,7 @@
           <w:sz w:val="32"/>
           <w:szCs w:val="32"/>
         </w:rPr>
-        <w:t xml:space="preserve">Po długiej sesji debugowania model zaczyna </w:t>
-      </w:r>
-      <w:proofErr w:type="spellStart"/>
-      <w:r>
-        <w:rPr>
-          <w:sz w:val="32"/>
-          <w:szCs w:val="32"/>
-        </w:rPr>
-        <w:t>działac</w:t>
-      </w:r>
-      <w:proofErr w:type="spellEnd"/>
-      <w:r>
-        <w:rPr>
-          <w:sz w:val="32"/>
-          <w:szCs w:val="32"/>
-        </w:rPr>
-        <w:t xml:space="preserve"> prawidłowo</w:t>
+        <w:t>Po długiej sesji debugowania model zaczyna działac prawidłowo</w:t>
       </w:r>
       <w:r>
         <w:rPr>
@@ -2777,84 +2198,27 @@
           <w:szCs w:val="32"/>
         </w:rPr>
       </w:pPr>
-      <w:proofErr w:type="spellStart"/>
-      <w:r>
-        <w:rPr>
-          <w:sz w:val="32"/>
-          <w:szCs w:val="32"/>
-        </w:rPr>
-        <w:t>Decision</w:t>
-      </w:r>
-      <w:proofErr w:type="spellEnd"/>
-      <w:r>
-        <w:rPr>
-          <w:sz w:val="32"/>
-          <w:szCs w:val="32"/>
-        </w:rPr>
-        <w:t xml:space="preserve"> Period – jak często agent podejmuje decyzję o zmianie akcji,</w:t>
-      </w:r>
-    </w:p>
-    <w:p>
-      <w:pPr>
-        <w:rPr>
-          <w:sz w:val="32"/>
-          <w:szCs w:val="32"/>
-        </w:rPr>
-      </w:pPr>
-      <w:r>
-        <w:rPr>
-          <w:sz w:val="32"/>
-          <w:szCs w:val="32"/>
-        </w:rPr>
-        <w:t xml:space="preserve">Take </w:t>
-      </w:r>
-      <w:proofErr w:type="spellStart"/>
-      <w:r>
-        <w:rPr>
-          <w:sz w:val="32"/>
-          <w:szCs w:val="32"/>
-        </w:rPr>
-        <w:t>Actions</w:t>
-      </w:r>
-      <w:proofErr w:type="spellEnd"/>
-      <w:r>
-        <w:rPr>
-          <w:sz w:val="32"/>
-          <w:szCs w:val="32"/>
-        </w:rPr>
-        <w:t xml:space="preserve"> </w:t>
-      </w:r>
-      <w:proofErr w:type="spellStart"/>
-      <w:r>
-        <w:rPr>
-          <w:sz w:val="32"/>
-          <w:szCs w:val="32"/>
-        </w:rPr>
-        <w:t>Between</w:t>
-      </w:r>
-      <w:proofErr w:type="spellEnd"/>
-      <w:r>
-        <w:rPr>
-          <w:sz w:val="32"/>
-          <w:szCs w:val="32"/>
-        </w:rPr>
-        <w:t xml:space="preserve"> </w:t>
-      </w:r>
-      <w:proofErr w:type="spellStart"/>
-      <w:r>
-        <w:rPr>
-          <w:sz w:val="32"/>
-          <w:szCs w:val="32"/>
-        </w:rPr>
-        <w:t>Decisions</w:t>
-      </w:r>
-      <w:proofErr w:type="spellEnd"/>
-      <w:r>
-        <w:rPr>
-          <w:sz w:val="32"/>
-          <w:szCs w:val="32"/>
-        </w:rPr>
-        <w:t xml:space="preserve"> odpowiada za powielanie ruchu, do następnej decyzji</w:t>
+      <w:r>
+        <w:rPr>
+          <w:sz w:val="32"/>
+          <w:szCs w:val="32"/>
+        </w:rPr>
+        <w:t>Decision Period – jak często agent podejmuje decyzję o zmianie akcji,</w:t>
+      </w:r>
+    </w:p>
+    <w:p>
+      <w:pPr>
+        <w:rPr>
+          <w:sz w:val="32"/>
+          <w:szCs w:val="32"/>
+        </w:rPr>
+      </w:pPr>
+      <w:r>
+        <w:rPr>
+          <w:sz w:val="32"/>
+          <w:szCs w:val="32"/>
+        </w:rPr>
+        <w:t>Take Actions Between Decisions odpowiada za powielanie ruchu, do następnej decyzji</w:t>
       </w:r>
     </w:p>
     <w:p>
@@ -2922,15 +2286,13 @@
           </wp:inline>
         </w:drawing>
       </w:r>
-      <w:proofErr w:type="spellStart"/>
-      <w:r>
-        <w:rPr>
-          <w:sz w:val="32"/>
-          <w:szCs w:val="32"/>
-        </w:rPr>
-        <w:t>Continuous</w:t>
-      </w:r>
-      <w:proofErr w:type="spellEnd"/>
+      <w:r>
+        <w:rPr>
+          <w:sz w:val="32"/>
+          <w:szCs w:val="32"/>
+        </w:rPr>
+        <w:t>Continuous Actions może się</w:t>
+      </w:r>
       <w:r>
         <w:rPr>
           <w:sz w:val="32"/>
@@ -2938,29 +2300,6 @@
         </w:rPr>
         <w:t xml:space="preserve"> </w:t>
       </w:r>
-      <w:proofErr w:type="spellStart"/>
-      <w:r>
-        <w:rPr>
-          <w:sz w:val="32"/>
-          <w:szCs w:val="32"/>
-        </w:rPr>
-        <w:t>Actions</w:t>
-      </w:r>
-      <w:proofErr w:type="spellEnd"/>
-      <w:r>
-        <w:rPr>
-          <w:sz w:val="32"/>
-          <w:szCs w:val="32"/>
-        </w:rPr>
-        <w:t xml:space="preserve"> może się</w:t>
-      </w:r>
-      <w:r>
-        <w:rPr>
-          <w:sz w:val="32"/>
-          <w:szCs w:val="32"/>
-        </w:rPr>
-        <w:t xml:space="preserve"> </w:t>
-      </w:r>
       <w:r>
         <w:rPr>
           <w:sz w:val="32"/>
@@ -2973,39 +2312,7 @@
           <w:sz w:val="32"/>
           <w:szCs w:val="32"/>
         </w:rPr>
-        <w:t xml:space="preserve">postaci lub wszędzie gdzie musimy opisać dokładną pozycję na osi </w:t>
-      </w:r>
-      <w:proofErr w:type="spellStart"/>
-      <w:r>
-        <w:rPr>
-          <w:sz w:val="32"/>
-          <w:szCs w:val="32"/>
-        </w:rPr>
-        <w:t>x,y</w:t>
-      </w:r>
-      <w:proofErr w:type="spellEnd"/>
-      <w:r>
-        <w:rPr>
-          <w:sz w:val="32"/>
-          <w:szCs w:val="32"/>
-        </w:rPr>
-        <w:t xml:space="preserve"> ; dla </w:t>
-      </w:r>
-      <w:proofErr w:type="spellStart"/>
-      <w:r>
-        <w:rPr>
-          <w:sz w:val="32"/>
-          <w:szCs w:val="32"/>
-        </w:rPr>
-        <w:t>sudoku</w:t>
-      </w:r>
-      <w:proofErr w:type="spellEnd"/>
-      <w:r>
-        <w:rPr>
-          <w:sz w:val="32"/>
-          <w:szCs w:val="32"/>
-        </w:rPr>
-        <w:t xml:space="preserve"> wystarczą 2 dyskretne akcje – 1 przyjmująca rozmiar tablicy, 2- przyjmująca numery jaki chcemy wpisać</w:t>
+        <w:t>postaci lub wszędzie gdzie musimy opisać dokładną pozycję na osi x,y ; dla sudoku wystarczą 2 dyskretne akcje – 1 przyjmująca rozmiar tablicy, 2- przyjmująca numery jaki chcemy wpisać</w:t>
       </w:r>
     </w:p>
     <w:p>
@@ -3175,59 +2482,23 @@
           <w:sz w:val="32"/>
           <w:szCs w:val="32"/>
         </w:rPr>
-        <w:t xml:space="preserve">Wyrzucenie </w:t>
-      </w:r>
-      <w:proofErr w:type="spellStart"/>
-      <w:r>
+        <w:t>Wyrzucenie override Heuristic wpłynęło pozytywnie na trening, ale rezultat nie jest zadowalający, algorytm dalej popełnia błędy</w:t>
+      </w:r>
+    </w:p>
+    <w:p>
+      <w:pPr>
         <w:rPr>
           <w:strike/>
           <w:sz w:val="32"/>
           <w:szCs w:val="32"/>
         </w:rPr>
-        <w:t>override</w:t>
-      </w:r>
-      <w:proofErr w:type="spellEnd"/>
+      </w:pPr>
       <w:r>
         <w:rPr>
           <w:strike/>
           <w:sz w:val="32"/>
           <w:szCs w:val="32"/>
         </w:rPr>
-        <w:t xml:space="preserve"> </w:t>
-      </w:r>
-      <w:proofErr w:type="spellStart"/>
-      <w:r>
-        <w:rPr>
-          <w:strike/>
-          <w:sz w:val="32"/>
-          <w:szCs w:val="32"/>
-        </w:rPr>
-        <w:t>Heuristic</w:t>
-      </w:r>
-      <w:proofErr w:type="spellEnd"/>
-      <w:r>
-        <w:rPr>
-          <w:strike/>
-          <w:sz w:val="32"/>
-          <w:szCs w:val="32"/>
-        </w:rPr>
-        <w:t xml:space="preserve"> wpłynęło pozytywnie na trening, ale rezultat nie jest zadowalający, algorytm dalej popełnia błędy</w:t>
-      </w:r>
-    </w:p>
-    <w:p>
-      <w:pPr>
-        <w:rPr>
-          <w:strike/>
-          <w:sz w:val="32"/>
-          <w:szCs w:val="32"/>
-        </w:rPr>
-      </w:pPr>
-      <w:r>
-        <w:rPr>
-          <w:strike/>
-          <w:sz w:val="32"/>
-          <w:szCs w:val="32"/>
-        </w:rPr>
         <w:t>Wydłużenie treningu do miliona kroków przynosi rezultaty, ale z uwagi na za mało elementów śledzonych również nie daje za wiele</w:t>
       </w:r>
     </w:p>
@@ -3243,17 +2514,8 @@
           <w:sz w:val="32"/>
           <w:szCs w:val="32"/>
         </w:rPr>
-        <w:t xml:space="preserve">Dane sprzed </w:t>
-      </w:r>
-      <w:proofErr w:type="spellStart"/>
-      <w:r>
-        <w:rPr>
-          <w:sz w:val="32"/>
-          <w:szCs w:val="32"/>
-        </w:rPr>
-        <w:t>bugfixu</w:t>
-      </w:r>
-      <w:proofErr w:type="spellEnd"/>
+        <w:t>Dane sprzed bugfixu</w:t>
+      </w:r>
     </w:p>
     <w:p>
       <w:pPr>
@@ -3387,60 +2649,62 @@
           <w:sz w:val="48"/>
           <w:szCs w:val="48"/>
         </w:rPr>
-        <w:t>1</w:t>
-      </w:r>
-      <w:r>
+        <w:t>1.12.24</w:t>
+      </w:r>
+    </w:p>
+    <w:p>
+      <w:pPr>
         <w:rPr>
           <w:sz w:val="48"/>
           <w:szCs w:val="48"/>
         </w:rPr>
-        <w:t>.1</w:t>
-      </w:r>
+      </w:pPr>
       <w:r>
         <w:rPr>
           <w:sz w:val="48"/>
           <w:szCs w:val="48"/>
         </w:rPr>
-        <w:t>2</w:t>
-      </w:r>
-      <w:r>
+        <w:t>Dokładny debug kodu agenta,  w poprzednich podejściach błędnie definiował dobre i złe kroki</w:t>
+      </w:r>
+    </w:p>
+    <w:p>
+      <w:pPr>
         <w:rPr>
           <w:sz w:val="48"/>
           <w:szCs w:val="48"/>
         </w:rPr>
-        <w:t>.24</w:t>
-      </w:r>
-    </w:p>
-    <w:p>
-      <w:pPr>
+      </w:pPr>
+      <w:r>
         <w:rPr>
           <w:sz w:val="48"/>
           <w:szCs w:val="48"/>
         </w:rPr>
-      </w:pPr>
-      <w:r>
+        <w:lastRenderedPageBreak/>
+        <w:t>Trening powinien przebiegać w 3 etapach – łatwe plansze – 1, potem średnie plansze – 2, a koniec trudne plansze -3</w:t>
+      </w:r>
+    </w:p>
+    <w:p>
+      <w:pPr>
         <w:rPr>
           <w:sz w:val="48"/>
           <w:szCs w:val="48"/>
         </w:rPr>
-        <w:t xml:space="preserve">Dokładny </w:t>
-      </w:r>
-      <w:proofErr w:type="spellStart"/>
+      </w:pPr>
       <w:r>
         <w:rPr>
           <w:sz w:val="48"/>
           <w:szCs w:val="48"/>
         </w:rPr>
-        <w:t>debug</w:t>
-      </w:r>
-      <w:proofErr w:type="spellEnd"/>
-      <w:r>
+        <w:t>Po milion lub 2 miliony kroków na daną trudność, start na trudniejszych planszach nie uczy zbyt wiele.</w:t>
+      </w:r>
+    </w:p>
+    <w:p>
+      <w:pPr>
         <w:rPr>
           <w:sz w:val="48"/>
           <w:szCs w:val="48"/>
         </w:rPr>
-        <w:t xml:space="preserve"> kodu agenta,  w poprzednich podejściach błędnie definiował dobre i złe kroki</w:t>
-      </w:r>
+      </w:pPr>
     </w:p>
     <w:p>
       <w:pPr>
@@ -3454,8 +2718,7 @@
           <w:sz w:val="48"/>
           <w:szCs w:val="48"/>
         </w:rPr>
-        <w:lastRenderedPageBreak/>
-        <w:t>Trening powinien przebiegać w 3 etapach – łatwe plansze – 1, potem średnie plansze – 2, a koniec trudne plansze -3</w:t>
+        <w:t>Kara za brak ruchu powinna być największa, by jak najszybciej zniechęcić agenta do wstrzymania, 2ga największa kara powinna być za wybieranie zajętych pól, a najniższa za błędną odpowiedź, by nie zniechęcać agenta do eksperymentowania i ryzyka.</w:t>
       </w:r>
     </w:p>
     <w:p>
@@ -3465,52 +2728,66 @@
           <w:szCs w:val="48"/>
         </w:rPr>
       </w:pPr>
-      <w:r>
-        <w:rPr>
-          <w:sz w:val="48"/>
-          <w:szCs w:val="48"/>
-        </w:rPr>
-        <w:t>Po milion lub 2 miliony kroków na daną trudność, start na trudniejszych planszach nie uczy zbyt wiele.</w:t>
-      </w:r>
-    </w:p>
-    <w:p>
-      <w:pPr>
-        <w:rPr>
-          <w:sz w:val="48"/>
-          <w:szCs w:val="48"/>
-        </w:rPr>
-      </w:pPr>
-    </w:p>
-    <w:p>
-      <w:pPr>
-        <w:rPr>
-          <w:sz w:val="48"/>
-          <w:szCs w:val="48"/>
-        </w:rPr>
-      </w:pPr>
-      <w:r>
-        <w:rPr>
-          <w:sz w:val="48"/>
-          <w:szCs w:val="48"/>
-        </w:rPr>
-        <w:t>Kara za brak ruchu powinna być największa, by jak najszybciej zniechęcić agenta do wstrzymania, 2ga największa kara powinna być za wybieranie zajętych pól, a najniższa za błędną odpowiedź, by nie zniechęcać agenta do eksperymentowania i ryzyka.</w:t>
-      </w:r>
-    </w:p>
-    <w:p>
-      <w:pPr>
-        <w:rPr>
-          <w:sz w:val="48"/>
-          <w:szCs w:val="48"/>
-        </w:rPr>
-      </w:pPr>
-    </w:p>
-    <w:p>
-      <w:pPr>
-        <w:rPr>
-          <w:sz w:val="32"/>
-          <w:szCs w:val="32"/>
-        </w:rPr>
-      </w:pPr>
+    </w:p>
+    <w:p>
+      <w:pPr>
+        <w:rPr>
+          <w:sz w:val="32"/>
+          <w:szCs w:val="32"/>
+        </w:rPr>
+      </w:pPr>
+      <w:r>
+        <w:rPr>
+          <w:sz w:val="32"/>
+          <w:szCs w:val="32"/>
+        </w:rPr>
+        <w:t>Algorytm działa znacznie lepiej niż poprzednio,  lecz wymaga kilku poprawek,</w:t>
+      </w:r>
+    </w:p>
+    <w:p>
+      <w:pPr>
+        <w:rPr>
+          <w:sz w:val="32"/>
+          <w:szCs w:val="32"/>
+        </w:rPr>
+      </w:pPr>
+      <w:r>
+        <w:rPr>
+          <w:sz w:val="32"/>
+          <w:szCs w:val="32"/>
+        </w:rPr>
+        <w:t>-Dalej zdarza się wybór zajętych pól</w:t>
+      </w:r>
+    </w:p>
+    <w:p>
+      <w:pPr>
+        <w:rPr>
+          <w:sz w:val="32"/>
+          <w:szCs w:val="32"/>
+        </w:rPr>
+      </w:pPr>
+      <w:r>
+        <w:rPr>
+          <w:sz w:val="32"/>
+          <w:szCs w:val="32"/>
+        </w:rPr>
+        <w:t>-Agent potrafi stracić punkty za przypisanie złej liczby, potem poprawić ją inną złą liczbą i spowrotem przypisać złą liczbę</w:t>
+      </w:r>
+    </w:p>
+    <w:p>
+      <w:pPr>
+        <w:rPr>
+          <w:sz w:val="32"/>
+          <w:szCs w:val="32"/>
+        </w:rPr>
+      </w:pPr>
+      <w:r>
+        <w:rPr>
+          <w:sz w:val="32"/>
+          <w:szCs w:val="32"/>
+        </w:rPr>
+        <w:t>-agent nie najlepiej rozumie zasady i trening idzie stosunkowo wolno, 1 milion ruchów to zdecydowanie za mało przy obecnej konfiguracji</w:t>
+      </w:r>
     </w:p>
     <w:sectPr>
       <w:pgSz w:w="11906" w:h="16838"/>

</xml_diff>

<commit_message>
nowe dane do ml agenta
</commit_message>
<xml_diff>
--- a/Assets/Documents/przemyślenia.docx
+++ b/Assets/Documents/przemyślenia.docx
@@ -192,7 +192,23 @@
     </w:p>
     <w:p>
       <w:r>
-        <w:t>Obliczanie Sektora : (Int wiersz /  3) * 3 +(Int kolumna /3)</w:t>
+        <w:t>Obliczanie Sektora : (</w:t>
+      </w:r>
+      <w:proofErr w:type="spellStart"/>
+      <w:r>
+        <w:t>Int</w:t>
+      </w:r>
+      <w:proofErr w:type="spellEnd"/>
+      <w:r>
+        <w:t xml:space="preserve"> wiersz /  3) * 3 +(</w:t>
+      </w:r>
+      <w:proofErr w:type="spellStart"/>
+      <w:r>
+        <w:t>Int</w:t>
+      </w:r>
+      <w:proofErr w:type="spellEnd"/>
+      <w:r>
+        <w:t xml:space="preserve"> kolumna /3)</w:t>
       </w:r>
     </w:p>
     <w:p/>
@@ -368,8 +384,13 @@
       </w:r>
     </w:p>
     <w:p>
-      <w:r>
-        <w:t>Backtracking?</w:t>
+      <w:proofErr w:type="spellStart"/>
+      <w:r>
+        <w:t>Backtracking</w:t>
+      </w:r>
+      <w:proofErr w:type="spellEnd"/>
+      <w:r>
+        <w:t>?</w:t>
       </w:r>
     </w:p>
     <w:p>
@@ -382,12 +403,45 @@
         <w:rPr>
           <w:strike/>
         </w:rPr>
-        <w:t>Przez losowość często algorytm wybiera poprzednio wybrane komórki, co wydłuża czas.Backtracking gwarantuje rozwiązanie, kosztem czasu. Korutyna dodatkowo wydłuża czas pracy.</w:t>
-      </w:r>
-    </w:p>
-    <w:p>
-      <w:r>
-        <w:t xml:space="preserve">Backtracking+rekurencja </w:t>
+        <w:t xml:space="preserve">Przez losowość często algorytm wybiera poprzednio wybrane komórki, co wydłuża </w:t>
+      </w:r>
+      <w:proofErr w:type="spellStart"/>
+      <w:r>
+        <w:rPr>
+          <w:strike/>
+        </w:rPr>
+        <w:t>czas.Backtracking</w:t>
+      </w:r>
+      <w:proofErr w:type="spellEnd"/>
+      <w:r>
+        <w:rPr>
+          <w:strike/>
+        </w:rPr>
+        <w:t xml:space="preserve"> gwarantuje rozwiązanie, kosztem czasu. </w:t>
+      </w:r>
+      <w:proofErr w:type="spellStart"/>
+      <w:r>
+        <w:rPr>
+          <w:strike/>
+        </w:rPr>
+        <w:t>Korutyna</w:t>
+      </w:r>
+      <w:proofErr w:type="spellEnd"/>
+      <w:r>
+        <w:rPr>
+          <w:strike/>
+        </w:rPr>
+        <w:t xml:space="preserve"> dodatkowo wydłuża czas pracy.</w:t>
+      </w:r>
+    </w:p>
+    <w:p>
+      <w:proofErr w:type="spellStart"/>
+      <w:r>
+        <w:t>Backtracking+rekurencja</w:t>
+      </w:r>
+      <w:proofErr w:type="spellEnd"/>
+      <w:r>
+        <w:t xml:space="preserve"> </w:t>
       </w:r>
     </w:p>
     <w:p>
@@ -397,7 +451,15 @@
     </w:p>
     <w:p>
       <w:r>
-        <w:t>Tablica generuje się w kilka sekund, ale podane sudoku można rozwiązać na kilka możliwych sposobów</w:t>
+        <w:t xml:space="preserve">Tablica generuje się w kilka sekund, ale podane </w:t>
+      </w:r>
+      <w:proofErr w:type="spellStart"/>
+      <w:r>
+        <w:t>sudoku</w:t>
+      </w:r>
+      <w:proofErr w:type="spellEnd"/>
+      <w:r>
+        <w:t xml:space="preserve"> można rozwiązać na kilka możliwych sposobów</w:t>
       </w:r>
       <w:r>
         <w:t>.</w:t>
@@ -409,11 +471,33 @@
           <w:u w:val="single"/>
         </w:rPr>
       </w:pPr>
+      <w:proofErr w:type="spellStart"/>
       <w:r>
         <w:rPr>
           <w:u w:val="single"/>
         </w:rPr>
-        <w:t>Sudoku posiada nieoficjalny system „oceny” tzw. Grading, który nagradza plansze z tylko 1 rozwiązaniem łamigłówki, oraz odporność na sytuacje, gdzie gracz musi „strzelać” ze względu na brak jednoznacznej odpowiedzi.</w:t>
+        <w:t>Sudoku</w:t>
+      </w:r>
+      <w:proofErr w:type="spellEnd"/>
+      <w:r>
+        <w:rPr>
+          <w:u w:val="single"/>
+        </w:rPr>
+        <w:t xml:space="preserve"> posiada nieoficjalny system „oceny” tzw. </w:t>
+      </w:r>
+      <w:proofErr w:type="spellStart"/>
+      <w:r>
+        <w:rPr>
+          <w:u w:val="single"/>
+        </w:rPr>
+        <w:t>Grading</w:t>
+      </w:r>
+      <w:proofErr w:type="spellEnd"/>
+      <w:r>
+        <w:rPr>
+          <w:u w:val="single"/>
+        </w:rPr>
+        <w:t>, który nagradza plansze z tylko 1 rozwiązaniem łamigłówki, oraz odporność na sytuacje, gdzie gracz musi „strzelać” ze względu na brak jednoznacznej odpowiedzi.</w:t>
       </w:r>
     </w:p>
     <w:p>
@@ -744,7 +828,15 @@
         <w:t>-PLANSZA BĘDZIE 2 STRONNA – NUMERY SĄ ZNANE DLA GRY</w:t>
       </w:r>
       <w:r>
-        <w:t xml:space="preserve"> (Tablica tablic typu int)</w:t>
+        <w:t xml:space="preserve"> (Tablica tablic typu </w:t>
+      </w:r>
+      <w:proofErr w:type="spellStart"/>
+      <w:r>
+        <w:t>int</w:t>
+      </w:r>
+      <w:proofErr w:type="spellEnd"/>
+      <w:r>
+        <w:t>)</w:t>
       </w:r>
       <w:r>
         <w:t>, ALE ZAKRYTE DLA GRACZA, DO MOMENTU PRZYPISANIA PRZEZ NIEGO ODPOWIEDZI</w:t>
@@ -792,7 +884,15 @@
     </w:p>
     <w:p>
       <w:r>
-        <w:t>-Timer- zlicza czas, może byś przydatny do porównań i statystyk oraz jako warunek przegranej, jak trening będzie przebiegał zbyt długo</w:t>
+        <w:t>-</w:t>
+      </w:r>
+      <w:proofErr w:type="spellStart"/>
+      <w:r>
+        <w:t>Timer</w:t>
+      </w:r>
+      <w:proofErr w:type="spellEnd"/>
+      <w:r>
+        <w:t>- zlicza czas, może byś przydatny do porównań i statystyk oraz jako warunek przegranej, jak trening będzie przebiegał zbyt długo</w:t>
       </w:r>
     </w:p>
     <w:p>
@@ -828,16 +928,48 @@
     <w:p/>
     <w:p>
       <w:r>
-        <w:t>Według mnie projekt jest w pełni możliwy do wykonania, chociaż metody bazujące bardziej na patternach i wykrywaniu konkretnych stanów typu sieci neuronowe byłyby znacznie lepsze, szczególnie na trudniejszych planszach, gdzie nie można polegać tylko na „wykluczaniu opcji”</w:t>
+        <w:t xml:space="preserve">Według mnie projekt jest w pełni możliwy do wykonania, chociaż metody bazujące bardziej na </w:t>
+      </w:r>
+      <w:proofErr w:type="spellStart"/>
+      <w:r>
+        <w:t>patternach</w:t>
+      </w:r>
+      <w:proofErr w:type="spellEnd"/>
+      <w:r>
+        <w:t xml:space="preserve"> i wykrywaniu konkretnych stanów typu sieci neuronowe byłyby znacznie lepsze, szczególnie na trudniejszych planszach, gdzie nie można polegać tylko na „wykluczaniu opcji”</w:t>
       </w:r>
     </w:p>
     <w:p/>
     <w:p>
       <w:r>
-        <w:t>Według projektów jakie wyszukałem w internecie, MLAgent radzi sobie dobrze z trudniejszymi łamigłówkami</w:t>
-      </w:r>
-      <w:r>
-        <w:t xml:space="preserve"> typu Mahjong.</w:t>
+        <w:t xml:space="preserve">Według projektów jakie wyszukałem w </w:t>
+      </w:r>
+      <w:proofErr w:type="spellStart"/>
+      <w:r>
+        <w:t>internecie</w:t>
+      </w:r>
+      <w:proofErr w:type="spellEnd"/>
+      <w:r>
+        <w:t xml:space="preserve">, </w:t>
+      </w:r>
+      <w:proofErr w:type="spellStart"/>
+      <w:r>
+        <w:t>MLAgent</w:t>
+      </w:r>
+      <w:proofErr w:type="spellEnd"/>
+      <w:r>
+        <w:t xml:space="preserve"> radzi sobie dobrze z trudniejszymi łamigłówkami</w:t>
+      </w:r>
+      <w:r>
+        <w:t xml:space="preserve"> typu </w:t>
+      </w:r>
+      <w:proofErr w:type="spellStart"/>
+      <w:r>
+        <w:t>Mahjong</w:t>
+      </w:r>
+      <w:proofErr w:type="spellEnd"/>
+      <w:r>
+        <w:t>.</w:t>
       </w:r>
     </w:p>
     <w:p/>
@@ -955,7 +1087,15 @@
     </w:p>
     <w:p>
       <w:r>
-        <w:t>-brak jednoznacznej odpowiedzi(mogą pojawić się takie sytuacje, gdzie do 1 pola będą pasowały 2 lub więcej odpowiedzi na raz w danym momencie,bez natychmiastowej informacji czy ruch jest dobry czy zły, problem może wyjść pod sam koniec planszy)</w:t>
+        <w:t xml:space="preserve">-brak jednoznacznej odpowiedzi(mogą pojawić się takie sytuacje, gdzie do 1 pola będą pasowały 2 lub więcej odpowiedzi na raz w danym </w:t>
+      </w:r>
+      <w:proofErr w:type="spellStart"/>
+      <w:r>
+        <w:t>momencie,bez</w:t>
+      </w:r>
+      <w:proofErr w:type="spellEnd"/>
+      <w:r>
+        <w:t xml:space="preserve"> natychmiastowej informacji czy ruch jest dobry czy zły, problem może wyjść pod sam koniec planszy)</w:t>
       </w:r>
     </w:p>
     <w:p/>
@@ -995,8 +1135,17 @@
           <w:sz w:val="48"/>
           <w:szCs w:val="48"/>
         </w:rPr>
-        <w:t>Wdrożenie do mlAgent</w:t>
-      </w:r>
+        <w:t xml:space="preserve">Wdrożenie do </w:t>
+      </w:r>
+      <w:proofErr w:type="spellStart"/>
+      <w:r>
+        <w:rPr>
+          <w:sz w:val="48"/>
+          <w:szCs w:val="48"/>
+        </w:rPr>
+        <w:t>mlAgent</w:t>
+      </w:r>
+      <w:proofErr w:type="spellEnd"/>
     </w:p>
     <w:p>
       <w:pPr>
@@ -1010,13 +1159,31 @@
           <w:szCs w:val="32"/>
         </w:rPr>
       </w:pPr>
-      <w:r>
-        <w:rPr>
-          <w:sz w:val="32"/>
-          <w:szCs w:val="32"/>
-        </w:rPr>
-        <w:t>Package Manager -&gt; ML Agents</w:t>
-      </w:r>
+      <w:proofErr w:type="spellStart"/>
+      <w:r>
+        <w:rPr>
+          <w:sz w:val="32"/>
+          <w:szCs w:val="32"/>
+        </w:rPr>
+        <w:t>Package</w:t>
+      </w:r>
+      <w:proofErr w:type="spellEnd"/>
+      <w:r>
+        <w:rPr>
+          <w:sz w:val="32"/>
+          <w:szCs w:val="32"/>
+        </w:rPr>
+        <w:t xml:space="preserve"> Manager -&gt; ML </w:t>
+      </w:r>
+      <w:proofErr w:type="spellStart"/>
+      <w:r>
+        <w:rPr>
+          <w:sz w:val="32"/>
+          <w:szCs w:val="32"/>
+        </w:rPr>
+        <w:t>Agents</w:t>
+      </w:r>
+      <w:proofErr w:type="spellEnd"/>
     </w:p>
     <w:p>
       <w:pPr>
@@ -1030,12 +1197,37 @@
           <w:szCs w:val="32"/>
         </w:rPr>
       </w:pPr>
-      <w:r>
-        <w:rPr>
-          <w:sz w:val="32"/>
-          <w:szCs w:val="32"/>
-        </w:rPr>
-        <w:t>Python, koniecznie w wersji 3.10.2, nowsze wersje mają problemy z bibliotekami pytorch,protobuf,numpy,mlagents i zależnościami między nimi, a wersje &lt;3.9</w:t>
+      <w:proofErr w:type="spellStart"/>
+      <w:r>
+        <w:rPr>
+          <w:sz w:val="32"/>
+          <w:szCs w:val="32"/>
+        </w:rPr>
+        <w:t>Python</w:t>
+      </w:r>
+      <w:proofErr w:type="spellEnd"/>
+      <w:r>
+        <w:rPr>
+          <w:sz w:val="32"/>
+          <w:szCs w:val="32"/>
+        </w:rPr>
+        <w:t xml:space="preserve">, koniecznie w wersji 3.10.2, nowsze wersje mają problemy z bibliotekami </w:t>
+      </w:r>
+      <w:proofErr w:type="spellStart"/>
+      <w:r>
+        <w:rPr>
+          <w:sz w:val="32"/>
+          <w:szCs w:val="32"/>
+        </w:rPr>
+        <w:t>pytorch,protobuf,numpy,mlagents</w:t>
+      </w:r>
+      <w:proofErr w:type="spellEnd"/>
+      <w:r>
+        <w:rPr>
+          <w:sz w:val="32"/>
+          <w:szCs w:val="32"/>
+        </w:rPr>
+        <w:t xml:space="preserve"> i zależnościami między nimi, a wersje &lt;3.9</w:t>
       </w:r>
       <w:r>
         <w:rPr>
@@ -1085,7 +1277,23 @@
           <w:sz w:val="32"/>
           <w:szCs w:val="32"/>
         </w:rPr>
-        <w:t>-cmd -&gt; cd ścieżka/projektu</w:t>
+        <w:t>-</w:t>
+      </w:r>
+      <w:proofErr w:type="spellStart"/>
+      <w:r>
+        <w:rPr>
+          <w:sz w:val="32"/>
+          <w:szCs w:val="32"/>
+        </w:rPr>
+        <w:t>cmd</w:t>
+      </w:r>
+      <w:proofErr w:type="spellEnd"/>
+      <w:r>
+        <w:rPr>
+          <w:sz w:val="32"/>
+          <w:szCs w:val="32"/>
+        </w:rPr>
+        <w:t xml:space="preserve"> -&gt; cd ścieżka/projektu</w:t>
       </w:r>
     </w:p>
     <w:p>
@@ -1101,7 +1309,55 @@
           <w:sz w:val="32"/>
           <w:szCs w:val="32"/>
         </w:rPr>
-        <w:t>-py -m venv  venv (tworzymy wirtualne środowisko)</w:t>
+        <w:t>-</w:t>
+      </w:r>
+      <w:proofErr w:type="spellStart"/>
+      <w:r>
+        <w:rPr>
+          <w:sz w:val="32"/>
+          <w:szCs w:val="32"/>
+        </w:rPr>
+        <w:t>py</w:t>
+      </w:r>
+      <w:proofErr w:type="spellEnd"/>
+      <w:r>
+        <w:rPr>
+          <w:sz w:val="32"/>
+          <w:szCs w:val="32"/>
+        </w:rPr>
+        <w:t xml:space="preserve"> -m </w:t>
+      </w:r>
+      <w:proofErr w:type="spellStart"/>
+      <w:r>
+        <w:rPr>
+          <w:sz w:val="32"/>
+          <w:szCs w:val="32"/>
+        </w:rPr>
+        <w:t>venv</w:t>
+      </w:r>
+      <w:proofErr w:type="spellEnd"/>
+      <w:r>
+        <w:rPr>
+          <w:sz w:val="32"/>
+          <w:szCs w:val="32"/>
+        </w:rPr>
+        <w:t xml:space="preserve">  </w:t>
+      </w:r>
+      <w:proofErr w:type="spellStart"/>
+      <w:r>
+        <w:rPr>
+          <w:sz w:val="32"/>
+          <w:szCs w:val="32"/>
+        </w:rPr>
+        <w:t>venv</w:t>
+      </w:r>
+      <w:proofErr w:type="spellEnd"/>
+      <w:r>
+        <w:rPr>
+          <w:sz w:val="32"/>
+          <w:szCs w:val="32"/>
+        </w:rPr>
+        <w:t xml:space="preserve"> (tworzymy wirtualne środowisko)</w:t>
       </w:r>
     </w:p>
     <w:p>
@@ -1117,22 +1373,56 @@
           <w:sz w:val="32"/>
           <w:szCs w:val="32"/>
         </w:rPr>
-        <w:t>-venv\Scripts\</w:t>
-      </w:r>
-      <w:r>
-        <w:rPr>
-          <w:sz w:val="32"/>
-          <w:szCs w:val="32"/>
-        </w:rPr>
-        <w:t>activate (</w:t>
-      </w:r>
-      <w:r>
-        <w:rPr>
-          <w:sz w:val="32"/>
-          <w:szCs w:val="32"/>
-        </w:rPr>
-        <w:t>wchodzimy do venva</w:t>
-      </w:r>
+        <w:t>-</w:t>
+      </w:r>
+      <w:proofErr w:type="spellStart"/>
+      <w:r>
+        <w:rPr>
+          <w:sz w:val="32"/>
+          <w:szCs w:val="32"/>
+        </w:rPr>
+        <w:t>venv</w:t>
+      </w:r>
+      <w:proofErr w:type="spellEnd"/>
+      <w:r>
+        <w:rPr>
+          <w:sz w:val="32"/>
+          <w:szCs w:val="32"/>
+        </w:rPr>
+        <w:t>\Scripts\</w:t>
+      </w:r>
+      <w:proofErr w:type="spellStart"/>
+      <w:r>
+        <w:rPr>
+          <w:sz w:val="32"/>
+          <w:szCs w:val="32"/>
+        </w:rPr>
+        <w:t>activate</w:t>
+      </w:r>
+      <w:proofErr w:type="spellEnd"/>
+      <w:r>
+        <w:rPr>
+          <w:sz w:val="32"/>
+          <w:szCs w:val="32"/>
+        </w:rPr>
+        <w:t xml:space="preserve"> (</w:t>
+      </w:r>
+      <w:r>
+        <w:rPr>
+          <w:sz w:val="32"/>
+          <w:szCs w:val="32"/>
+        </w:rPr>
+        <w:t xml:space="preserve">wchodzimy do </w:t>
+      </w:r>
+      <w:proofErr w:type="spellStart"/>
+      <w:r>
+        <w:rPr>
+          <w:sz w:val="32"/>
+          <w:szCs w:val="32"/>
+        </w:rPr>
+        <w:t>venva</w:t>
+      </w:r>
+      <w:proofErr w:type="spellEnd"/>
       <w:r>
         <w:rPr>
           <w:sz w:val="32"/>
@@ -1163,20 +1453,86 @@
         </w:rPr>
         <w:t>-</w:t>
       </w:r>
-      <w:r>
-        <w:rPr>
-          <w:sz w:val="32"/>
-          <w:szCs w:val="32"/>
-        </w:rPr>
-        <w:t>py -m pip install –upgrade pip(</w:t>
-      </w:r>
-      <w:r>
-        <w:rPr>
-          <w:sz w:val="32"/>
-          <w:szCs w:val="32"/>
-        </w:rPr>
-        <w:t>opcjonalnie upgrade pip’a</w:t>
-      </w:r>
+      <w:proofErr w:type="spellStart"/>
+      <w:r>
+        <w:rPr>
+          <w:sz w:val="32"/>
+          <w:szCs w:val="32"/>
+        </w:rPr>
+        <w:t>py</w:t>
+      </w:r>
+      <w:proofErr w:type="spellEnd"/>
+      <w:r>
+        <w:rPr>
+          <w:sz w:val="32"/>
+          <w:szCs w:val="32"/>
+        </w:rPr>
+        <w:t xml:space="preserve"> -m pip </w:t>
+      </w:r>
+      <w:proofErr w:type="spellStart"/>
+      <w:r>
+        <w:rPr>
+          <w:sz w:val="32"/>
+          <w:szCs w:val="32"/>
+        </w:rPr>
+        <w:t>install</w:t>
+      </w:r>
+      <w:proofErr w:type="spellEnd"/>
+      <w:r>
+        <w:rPr>
+          <w:sz w:val="32"/>
+          <w:szCs w:val="32"/>
+        </w:rPr>
+        <w:t xml:space="preserve"> –</w:t>
+      </w:r>
+      <w:proofErr w:type="spellStart"/>
+      <w:r>
+        <w:rPr>
+          <w:sz w:val="32"/>
+          <w:szCs w:val="32"/>
+        </w:rPr>
+        <w:t>upgrade</w:t>
+      </w:r>
+      <w:proofErr w:type="spellEnd"/>
+      <w:r>
+        <w:rPr>
+          <w:sz w:val="32"/>
+          <w:szCs w:val="32"/>
+        </w:rPr>
+        <w:t xml:space="preserve"> pip(</w:t>
+      </w:r>
+      <w:r>
+        <w:rPr>
+          <w:sz w:val="32"/>
+          <w:szCs w:val="32"/>
+        </w:rPr>
+        <w:t xml:space="preserve">opcjonalnie </w:t>
+      </w:r>
+      <w:proofErr w:type="spellStart"/>
+      <w:r>
+        <w:rPr>
+          <w:sz w:val="32"/>
+          <w:szCs w:val="32"/>
+        </w:rPr>
+        <w:t>upgrade</w:t>
+      </w:r>
+      <w:proofErr w:type="spellEnd"/>
+      <w:r>
+        <w:rPr>
+          <w:sz w:val="32"/>
+          <w:szCs w:val="32"/>
+        </w:rPr>
+        <w:t xml:space="preserve"> </w:t>
+      </w:r>
+      <w:proofErr w:type="spellStart"/>
+      <w:r>
+        <w:rPr>
+          <w:sz w:val="32"/>
+          <w:szCs w:val="32"/>
+        </w:rPr>
+        <w:t>pip’a</w:t>
+      </w:r>
+      <w:proofErr w:type="spellEnd"/>
       <w:r>
         <w:rPr>
           <w:sz w:val="32"/>
@@ -1198,8 +1554,33 @@
           <w:sz w:val="32"/>
           <w:szCs w:val="32"/>
         </w:rPr>
-        <w:t>-pip install mlagents</w:t>
-      </w:r>
+        <w:t xml:space="preserve">-pip </w:t>
+      </w:r>
+      <w:proofErr w:type="spellStart"/>
+      <w:r>
+        <w:rPr>
+          <w:sz w:val="32"/>
+          <w:szCs w:val="32"/>
+        </w:rPr>
+        <w:t>install</w:t>
+      </w:r>
+      <w:proofErr w:type="spellEnd"/>
+      <w:r>
+        <w:rPr>
+          <w:sz w:val="32"/>
+          <w:szCs w:val="32"/>
+        </w:rPr>
+        <w:t xml:space="preserve"> </w:t>
+      </w:r>
+      <w:proofErr w:type="spellStart"/>
+      <w:r>
+        <w:rPr>
+          <w:sz w:val="32"/>
+          <w:szCs w:val="32"/>
+        </w:rPr>
+        <w:t>mlagents</w:t>
+      </w:r>
+      <w:proofErr w:type="spellEnd"/>
     </w:p>
     <w:p>
       <w:pPr>
@@ -1214,7 +1595,23 @@
           <w:sz w:val="32"/>
           <w:szCs w:val="32"/>
         </w:rPr>
-        <w:t>-mlagents-learn (jeśli wyskoczy logo unity i informacja o nasłuchiwaniu na porcie, znaczy że wszystko działa)</w:t>
+        <w:t>-</w:t>
+      </w:r>
+      <w:proofErr w:type="spellStart"/>
+      <w:r>
+        <w:rPr>
+          <w:sz w:val="32"/>
+          <w:szCs w:val="32"/>
+        </w:rPr>
+        <w:t>mlagents-learn</w:t>
+      </w:r>
+      <w:proofErr w:type="spellEnd"/>
+      <w:r>
+        <w:rPr>
+          <w:sz w:val="32"/>
+          <w:szCs w:val="32"/>
+        </w:rPr>
+        <w:t xml:space="preserve"> (jeśli wyskoczy logo unity i informacja o nasłuchiwaniu na porcie, znaczy że wszystko działa)</w:t>
       </w:r>
     </w:p>
     <w:p>
@@ -1234,13 +1631,47 @@
           <w:szCs w:val="32"/>
         </w:rPr>
       </w:pPr>
-      <w:r>
-        <w:rPr>
-          <w:sz w:val="32"/>
-          <w:szCs w:val="32"/>
-        </w:rPr>
-        <w:t>Behavior parameters jest skryptem z biblioteki mlagenta</w:t>
-      </w:r>
+      <w:proofErr w:type="spellStart"/>
+      <w:r>
+        <w:rPr>
+          <w:sz w:val="32"/>
+          <w:szCs w:val="32"/>
+        </w:rPr>
+        <w:t>Behavior</w:t>
+      </w:r>
+      <w:proofErr w:type="spellEnd"/>
+      <w:r>
+        <w:rPr>
+          <w:sz w:val="32"/>
+          <w:szCs w:val="32"/>
+        </w:rPr>
+        <w:t xml:space="preserve"> </w:t>
+      </w:r>
+      <w:proofErr w:type="spellStart"/>
+      <w:r>
+        <w:rPr>
+          <w:sz w:val="32"/>
+          <w:szCs w:val="32"/>
+        </w:rPr>
+        <w:t>parameters</w:t>
+      </w:r>
+      <w:proofErr w:type="spellEnd"/>
+      <w:r>
+        <w:rPr>
+          <w:sz w:val="32"/>
+          <w:szCs w:val="32"/>
+        </w:rPr>
+        <w:t xml:space="preserve"> jest skryptem z biblioteki </w:t>
+      </w:r>
+      <w:proofErr w:type="spellStart"/>
+      <w:r>
+        <w:rPr>
+          <w:sz w:val="32"/>
+          <w:szCs w:val="32"/>
+        </w:rPr>
+        <w:t>mlagenta</w:t>
+      </w:r>
+      <w:proofErr w:type="spellEnd"/>
     </w:p>
     <w:p>
       <w:pPr>
@@ -1266,13 +1697,38 @@
           <w:szCs w:val="32"/>
         </w:rPr>
       </w:pPr>
+      <w:proofErr w:type="spellStart"/>
       <w:r>
         <w:rPr>
           <w:sz w:val="32"/>
           <w:szCs w:val="32"/>
         </w:rPr>
         <w:lastRenderedPageBreak/>
-        <w:t>Decision requester jest kolejnym dodatkiem z biblioteki i musi znaleźć się na obiekcie ze skryptem dziedziczącym z klasy Agent</w:t>
+        <w:t>Decision</w:t>
+      </w:r>
+      <w:proofErr w:type="spellEnd"/>
+      <w:r>
+        <w:rPr>
+          <w:sz w:val="32"/>
+          <w:szCs w:val="32"/>
+        </w:rPr>
+        <w:t xml:space="preserve"> </w:t>
+      </w:r>
+      <w:proofErr w:type="spellStart"/>
+      <w:r>
+        <w:rPr>
+          <w:sz w:val="32"/>
+          <w:szCs w:val="32"/>
+        </w:rPr>
+        <w:t>requester</w:t>
+      </w:r>
+      <w:proofErr w:type="spellEnd"/>
+      <w:r>
+        <w:rPr>
+          <w:sz w:val="32"/>
+          <w:szCs w:val="32"/>
+        </w:rPr>
+        <w:t xml:space="preserve"> jest kolejnym dodatkiem z biblioteki i musi znaleźć się na obiekcie ze skryptem dziedziczącym z klasy Agent</w:t>
       </w:r>
     </w:p>
     <w:p>
@@ -1318,12 +1774,61 @@
           <w:szCs w:val="32"/>
         </w:rPr>
       </w:pPr>
-      <w:r>
-        <w:rPr>
-          <w:sz w:val="32"/>
-          <w:szCs w:val="32"/>
-        </w:rPr>
-        <w:t>Cmd -&gt; mlagents-learn config.yaml –run-id=nazwa</w:t>
+      <w:proofErr w:type="spellStart"/>
+      <w:r>
+        <w:rPr>
+          <w:sz w:val="32"/>
+          <w:szCs w:val="32"/>
+        </w:rPr>
+        <w:t>Cmd</w:t>
+      </w:r>
+      <w:proofErr w:type="spellEnd"/>
+      <w:r>
+        <w:rPr>
+          <w:sz w:val="32"/>
+          <w:szCs w:val="32"/>
+        </w:rPr>
+        <w:t xml:space="preserve"> -&gt; </w:t>
+      </w:r>
+      <w:proofErr w:type="spellStart"/>
+      <w:r>
+        <w:rPr>
+          <w:sz w:val="32"/>
+          <w:szCs w:val="32"/>
+        </w:rPr>
+        <w:t>mlagents-learn</w:t>
+      </w:r>
+      <w:proofErr w:type="spellEnd"/>
+      <w:r>
+        <w:rPr>
+          <w:sz w:val="32"/>
+          <w:szCs w:val="32"/>
+        </w:rPr>
+        <w:t xml:space="preserve"> </w:t>
+      </w:r>
+      <w:proofErr w:type="spellStart"/>
+      <w:r>
+        <w:rPr>
+          <w:sz w:val="32"/>
+          <w:szCs w:val="32"/>
+        </w:rPr>
+        <w:t>config.yaml</w:t>
+      </w:r>
+      <w:proofErr w:type="spellEnd"/>
+      <w:r>
+        <w:rPr>
+          <w:sz w:val="32"/>
+          <w:szCs w:val="32"/>
+        </w:rPr>
+        <w:t xml:space="preserve"> –run-id=</w:t>
+      </w:r>
+      <w:proofErr w:type="spellStart"/>
+      <w:r>
+        <w:rPr>
+          <w:sz w:val="32"/>
+          <w:szCs w:val="32"/>
+        </w:rPr>
+        <w:t>nazwa</w:t>
       </w:r>
       <w:r>
         <w:rPr>
@@ -1332,6 +1837,7 @@
         </w:rPr>
         <w:t>_modelu</w:t>
       </w:r>
+      <w:proofErr w:type="spellEnd"/>
     </w:p>
     <w:p>
       <w:pPr>
@@ -1567,7 +2073,39 @@
           <w:szCs w:val="32"/>
         </w:rPr>
         <w:lastRenderedPageBreak/>
-        <w:t>ML Agents nie może wchodzić w interakcje z elementami UI typu guziki, dlatego będzie trzeba zasymulować klikanie guzików przez agenta(Invoke),</w:t>
+        <w:t xml:space="preserve">ML </w:t>
+      </w:r>
+      <w:proofErr w:type="spellStart"/>
+      <w:r>
+        <w:rPr>
+          <w:sz w:val="32"/>
+          <w:szCs w:val="32"/>
+        </w:rPr>
+        <w:t>Agents</w:t>
+      </w:r>
+      <w:proofErr w:type="spellEnd"/>
+      <w:r>
+        <w:rPr>
+          <w:sz w:val="32"/>
+          <w:szCs w:val="32"/>
+        </w:rPr>
+        <w:t xml:space="preserve"> nie może wchodzić w interakcje z elementami UI typu guziki, dlatego będzie trzeba zasymulować klikanie guzików przez agenta(</w:t>
+      </w:r>
+      <w:proofErr w:type="spellStart"/>
+      <w:r>
+        <w:rPr>
+          <w:sz w:val="32"/>
+          <w:szCs w:val="32"/>
+        </w:rPr>
+        <w:t>Invoke</w:t>
+      </w:r>
+      <w:proofErr w:type="spellEnd"/>
+      <w:r>
+        <w:rPr>
+          <w:sz w:val="32"/>
+          <w:szCs w:val="32"/>
+        </w:rPr>
+        <w:t>),</w:t>
       </w:r>
     </w:p>
     <w:p>
@@ -1615,7 +2153,23 @@
           <w:sz w:val="32"/>
           <w:szCs w:val="32"/>
         </w:rPr>
-        <w:t>W takim przypadku wystarczy przekazywać sztucznej inteligencji stan tablicy i symulować klikanie guzików za pomocą Invoke. To podejście powinno być znacznie łatwiejsze do zaimplementowania.</w:t>
+        <w:t xml:space="preserve">W takim przypadku wystarczy przekazywać sztucznej inteligencji stan tablicy i symulować klikanie guzików za pomocą </w:t>
+      </w:r>
+      <w:proofErr w:type="spellStart"/>
+      <w:r>
+        <w:rPr>
+          <w:sz w:val="32"/>
+          <w:szCs w:val="32"/>
+        </w:rPr>
+        <w:t>Invoke</w:t>
+      </w:r>
+      <w:proofErr w:type="spellEnd"/>
+      <w:r>
+        <w:rPr>
+          <w:sz w:val="32"/>
+          <w:szCs w:val="32"/>
+        </w:rPr>
+        <w:t>. To podejście powinno być znacznie łatwiejsze do zaimplementowania.</w:t>
       </w:r>
     </w:p>
     <w:p>
@@ -1925,8 +2479,17 @@
           <w:sz w:val="32"/>
           <w:szCs w:val="32"/>
         </w:rPr>
-        <w:t>Rozpoczęcie trenowania na losowych mapach okazało się porażką, powinienem zacząć od trenowania na 1 konkretnym seedzie</w:t>
-      </w:r>
+        <w:t xml:space="preserve">Rozpoczęcie trenowania na losowych mapach okazało się porażką, powinienem zacząć od trenowania na 1 konkretnym </w:t>
+      </w:r>
+      <w:proofErr w:type="spellStart"/>
+      <w:r>
+        <w:rPr>
+          <w:sz w:val="32"/>
+          <w:szCs w:val="32"/>
+        </w:rPr>
+        <w:t>seedzie</w:t>
+      </w:r>
+      <w:proofErr w:type="spellEnd"/>
     </w:p>
     <w:p>
       <w:pPr>
@@ -1998,7 +2561,23 @@
           <w:sz w:val="32"/>
           <w:szCs w:val="32"/>
         </w:rPr>
-        <w:t>Po długiej sesji debugowania model zaczyna działac prawidłowo</w:t>
+        <w:t xml:space="preserve">Po długiej sesji debugowania model zaczyna </w:t>
+      </w:r>
+      <w:proofErr w:type="spellStart"/>
+      <w:r>
+        <w:rPr>
+          <w:sz w:val="32"/>
+          <w:szCs w:val="32"/>
+        </w:rPr>
+        <w:t>działac</w:t>
+      </w:r>
+      <w:proofErr w:type="spellEnd"/>
+      <w:r>
+        <w:rPr>
+          <w:sz w:val="32"/>
+          <w:szCs w:val="32"/>
+        </w:rPr>
+        <w:t xml:space="preserve"> prawidłowo</w:t>
       </w:r>
       <w:r>
         <w:rPr>
@@ -2198,27 +2777,84 @@
           <w:szCs w:val="32"/>
         </w:rPr>
       </w:pPr>
-      <w:r>
-        <w:rPr>
-          <w:sz w:val="32"/>
-          <w:szCs w:val="32"/>
-        </w:rPr>
-        <w:t>Decision Period – jak często agent podejmuje decyzję o zmianie akcji,</w:t>
-      </w:r>
-    </w:p>
-    <w:p>
-      <w:pPr>
-        <w:rPr>
-          <w:sz w:val="32"/>
-          <w:szCs w:val="32"/>
-        </w:rPr>
-      </w:pPr>
-      <w:r>
-        <w:rPr>
-          <w:sz w:val="32"/>
-          <w:szCs w:val="32"/>
-        </w:rPr>
-        <w:t>Take Actions Between Decisions odpowiada za powielanie ruchu, do następnej decyzji</w:t>
+      <w:proofErr w:type="spellStart"/>
+      <w:r>
+        <w:rPr>
+          <w:sz w:val="32"/>
+          <w:szCs w:val="32"/>
+        </w:rPr>
+        <w:t>Decision</w:t>
+      </w:r>
+      <w:proofErr w:type="spellEnd"/>
+      <w:r>
+        <w:rPr>
+          <w:sz w:val="32"/>
+          <w:szCs w:val="32"/>
+        </w:rPr>
+        <w:t xml:space="preserve"> Period – jak często agent podejmuje decyzję o zmianie akcji,</w:t>
+      </w:r>
+    </w:p>
+    <w:p>
+      <w:pPr>
+        <w:rPr>
+          <w:sz w:val="32"/>
+          <w:szCs w:val="32"/>
+        </w:rPr>
+      </w:pPr>
+      <w:r>
+        <w:rPr>
+          <w:sz w:val="32"/>
+          <w:szCs w:val="32"/>
+        </w:rPr>
+        <w:t xml:space="preserve">Take </w:t>
+      </w:r>
+      <w:proofErr w:type="spellStart"/>
+      <w:r>
+        <w:rPr>
+          <w:sz w:val="32"/>
+          <w:szCs w:val="32"/>
+        </w:rPr>
+        <w:t>Actions</w:t>
+      </w:r>
+      <w:proofErr w:type="spellEnd"/>
+      <w:r>
+        <w:rPr>
+          <w:sz w:val="32"/>
+          <w:szCs w:val="32"/>
+        </w:rPr>
+        <w:t xml:space="preserve"> </w:t>
+      </w:r>
+      <w:proofErr w:type="spellStart"/>
+      <w:r>
+        <w:rPr>
+          <w:sz w:val="32"/>
+          <w:szCs w:val="32"/>
+        </w:rPr>
+        <w:t>Between</w:t>
+      </w:r>
+      <w:proofErr w:type="spellEnd"/>
+      <w:r>
+        <w:rPr>
+          <w:sz w:val="32"/>
+          <w:szCs w:val="32"/>
+        </w:rPr>
+        <w:t xml:space="preserve"> </w:t>
+      </w:r>
+      <w:proofErr w:type="spellStart"/>
+      <w:r>
+        <w:rPr>
+          <w:sz w:val="32"/>
+          <w:szCs w:val="32"/>
+        </w:rPr>
+        <w:t>Decisions</w:t>
+      </w:r>
+      <w:proofErr w:type="spellEnd"/>
+      <w:r>
+        <w:rPr>
+          <w:sz w:val="32"/>
+          <w:szCs w:val="32"/>
+        </w:rPr>
+        <w:t xml:space="preserve"> odpowiada za powielanie ruchu, do następnej decyzji</w:t>
       </w:r>
     </w:p>
     <w:p>
@@ -2286,13 +2922,15 @@
           </wp:inline>
         </w:drawing>
       </w:r>
-      <w:r>
-        <w:rPr>
-          <w:sz w:val="32"/>
-          <w:szCs w:val="32"/>
-        </w:rPr>
-        <w:t>Continuous Actions może się</w:t>
-      </w:r>
+      <w:proofErr w:type="spellStart"/>
+      <w:r>
+        <w:rPr>
+          <w:sz w:val="32"/>
+          <w:szCs w:val="32"/>
+        </w:rPr>
+        <w:t>Continuous</w:t>
+      </w:r>
+      <w:proofErr w:type="spellEnd"/>
       <w:r>
         <w:rPr>
           <w:sz w:val="32"/>
@@ -2300,6 +2938,29 @@
         </w:rPr>
         <w:t xml:space="preserve"> </w:t>
       </w:r>
+      <w:proofErr w:type="spellStart"/>
+      <w:r>
+        <w:rPr>
+          <w:sz w:val="32"/>
+          <w:szCs w:val="32"/>
+        </w:rPr>
+        <w:t>Actions</w:t>
+      </w:r>
+      <w:proofErr w:type="spellEnd"/>
+      <w:r>
+        <w:rPr>
+          <w:sz w:val="32"/>
+          <w:szCs w:val="32"/>
+        </w:rPr>
+        <w:t xml:space="preserve"> może się</w:t>
+      </w:r>
+      <w:r>
+        <w:rPr>
+          <w:sz w:val="32"/>
+          <w:szCs w:val="32"/>
+        </w:rPr>
+        <w:t xml:space="preserve"> </w:t>
+      </w:r>
       <w:r>
         <w:rPr>
           <w:sz w:val="32"/>
@@ -2312,7 +2973,95 @@
           <w:sz w:val="32"/>
           <w:szCs w:val="32"/>
         </w:rPr>
-        <w:t>postaci lub wszędzie gdzie musimy opisać dokładną pozycję na osi x,y ; dla sudoku wystarczą 2 dyskretne akcje – 1 przyjmująca rozmiar tablicy, 2- przyjmująca numery jaki chcemy wpisać</w:t>
+        <w:t xml:space="preserve">postaci lub wszędzie gdzie musimy opisać dokładną pozycję na osi </w:t>
+      </w:r>
+      <w:proofErr w:type="spellStart"/>
+      <w:r>
+        <w:rPr>
+          <w:sz w:val="32"/>
+          <w:szCs w:val="32"/>
+        </w:rPr>
+        <w:t>x,y</w:t>
+      </w:r>
+      <w:proofErr w:type="spellEnd"/>
+      <w:r>
+        <w:rPr>
+          <w:sz w:val="32"/>
+          <w:szCs w:val="32"/>
+        </w:rPr>
+        <w:t xml:space="preserve"> ; dla </w:t>
+      </w:r>
+      <w:proofErr w:type="spellStart"/>
+      <w:r>
+        <w:rPr>
+          <w:sz w:val="32"/>
+          <w:szCs w:val="32"/>
+        </w:rPr>
+        <w:t>sudoku</w:t>
+      </w:r>
+      <w:proofErr w:type="spellEnd"/>
+      <w:r>
+        <w:rPr>
+          <w:sz w:val="32"/>
+          <w:szCs w:val="32"/>
+        </w:rPr>
+        <w:t xml:space="preserve"> wystarczą 2 dyskretne akcje – 1 przyjmująca rozmiar tablicy, 2- przyjmująca numery jaki chcemy wpisać</w:t>
+      </w:r>
+    </w:p>
+    <w:p>
+      <w:pPr>
+        <w:rPr>
+          <w:sz w:val="32"/>
+          <w:szCs w:val="32"/>
+        </w:rPr>
+      </w:pPr>
+      <w:proofErr w:type="spellStart"/>
+      <w:r>
+        <w:rPr>
+          <w:sz w:val="32"/>
+          <w:szCs w:val="32"/>
+        </w:rPr>
+        <w:t>Stacked</w:t>
+      </w:r>
+      <w:proofErr w:type="spellEnd"/>
+      <w:r>
+        <w:rPr>
+          <w:sz w:val="32"/>
+          <w:szCs w:val="32"/>
+        </w:rPr>
+        <w:t xml:space="preserve"> </w:t>
+      </w:r>
+      <w:proofErr w:type="spellStart"/>
+      <w:r>
+        <w:rPr>
+          <w:sz w:val="32"/>
+          <w:szCs w:val="32"/>
+        </w:rPr>
+        <w:t>vectors</w:t>
+      </w:r>
+      <w:proofErr w:type="spellEnd"/>
+      <w:r>
+        <w:rPr>
+          <w:sz w:val="32"/>
+          <w:szCs w:val="32"/>
+        </w:rPr>
+        <w:t xml:space="preserve">- gdy </w:t>
+      </w:r>
+      <w:proofErr w:type="spellStart"/>
+      <w:r>
+        <w:rPr>
+          <w:sz w:val="32"/>
+          <w:szCs w:val="32"/>
+        </w:rPr>
+        <w:t>chcemy,by</w:t>
+      </w:r>
+      <w:proofErr w:type="spellEnd"/>
+      <w:r>
+        <w:rPr>
+          <w:sz w:val="32"/>
+          <w:szCs w:val="32"/>
+        </w:rPr>
+        <w:t xml:space="preserve"> agent rozpoznawał zmiany na planszy między ruchami</w:t>
       </w:r>
     </w:p>
     <w:p>
@@ -2414,7 +3163,15 @@
           <w:sz w:val="32"/>
           <w:szCs w:val="32"/>
         </w:rPr>
-        <w:t>Zastosowałem bardziej restrykcyjne nagrody, od teraz model dostaje nieznaczny bonus(+0.1f) za podjęcie akcji, traci 1f za złą decyzję oraz zyskuje 2f za poprawny wybór i -2f  za wstrzymanie się od wstawienia odpowiedz</w:t>
+        <w:t xml:space="preserve">Zastosowałem bardziej restrykcyjne nagrody, od teraz model dostaje nieznaczny bonus(+0.1f) za podjęcie akcji, traci 1f za złą </w:t>
+      </w:r>
+      <w:r>
+        <w:rPr>
+          <w:sz w:val="32"/>
+          <w:szCs w:val="32"/>
+        </w:rPr>
+        <w:lastRenderedPageBreak/>
+        <w:t>decyzję oraz zyskuje 2f za poprawny wybór i -2f  za wstrzymanie się od wstawienia odpowiedz</w:t>
       </w:r>
     </w:p>
     <w:p>
@@ -2430,7 +3187,6 @@
           <w:sz w:val="32"/>
           <w:szCs w:val="32"/>
         </w:rPr>
-        <w:lastRenderedPageBreak/>
         <w:drawing>
           <wp:inline distT="0" distB="0" distL="0" distR="0" wp14:anchorId="7DFCB932" wp14:editId="78B5570A">
             <wp:extent cx="5760720" cy="1244600"/>
@@ -2482,23 +3238,59 @@
           <w:sz w:val="32"/>
           <w:szCs w:val="32"/>
         </w:rPr>
-        <w:t>Wyrzucenie override Heuristic wpłynęło pozytywnie na trening, ale rezultat nie jest zadowalający, algorytm dalej popełnia błędy</w:t>
-      </w:r>
-    </w:p>
-    <w:p>
-      <w:pPr>
+        <w:t xml:space="preserve">Wyrzucenie </w:t>
+      </w:r>
+      <w:proofErr w:type="spellStart"/>
+      <w:r>
         <w:rPr>
           <w:strike/>
           <w:sz w:val="32"/>
           <w:szCs w:val="32"/>
         </w:rPr>
-      </w:pPr>
+        <w:t>override</w:t>
+      </w:r>
+      <w:proofErr w:type="spellEnd"/>
       <w:r>
         <w:rPr>
           <w:strike/>
           <w:sz w:val="32"/>
           <w:szCs w:val="32"/>
         </w:rPr>
+        <w:t xml:space="preserve"> </w:t>
+      </w:r>
+      <w:proofErr w:type="spellStart"/>
+      <w:r>
+        <w:rPr>
+          <w:strike/>
+          <w:sz w:val="32"/>
+          <w:szCs w:val="32"/>
+        </w:rPr>
+        <w:t>Heuristic</w:t>
+      </w:r>
+      <w:proofErr w:type="spellEnd"/>
+      <w:r>
+        <w:rPr>
+          <w:strike/>
+          <w:sz w:val="32"/>
+          <w:szCs w:val="32"/>
+        </w:rPr>
+        <w:t xml:space="preserve"> wpłynęło pozytywnie na trening, ale rezultat nie jest zadowalający, algorytm dalej popełnia błędy</w:t>
+      </w:r>
+    </w:p>
+    <w:p>
+      <w:pPr>
+        <w:rPr>
+          <w:strike/>
+          <w:sz w:val="32"/>
+          <w:szCs w:val="32"/>
+        </w:rPr>
+      </w:pPr>
+      <w:r>
+        <w:rPr>
+          <w:strike/>
+          <w:sz w:val="32"/>
+          <w:szCs w:val="32"/>
+        </w:rPr>
         <w:t>Wydłużenie treningu do miliona kroków przynosi rezultaty, ale z uwagi na za mało elementów śledzonych również nie daje za wiele</w:t>
       </w:r>
     </w:p>
@@ -2514,8 +3306,17 @@
           <w:sz w:val="32"/>
           <w:szCs w:val="32"/>
         </w:rPr>
-        <w:t>Dane sprzed bugfixu</w:t>
-      </w:r>
+        <w:t xml:space="preserve">Dane sprzed </w:t>
+      </w:r>
+      <w:proofErr w:type="spellStart"/>
+      <w:r>
+        <w:rPr>
+          <w:sz w:val="32"/>
+          <w:szCs w:val="32"/>
+        </w:rPr>
+        <w:t>bugfixu</w:t>
+      </w:r>
+      <w:proofErr w:type="spellEnd"/>
     </w:p>
     <w:p>
       <w:pPr>
@@ -2589,12 +3390,14 @@
         <w:rPr>
           <w:sz w:val="32"/>
           <w:szCs w:val="32"/>
-        </w:rPr>
-      </w:pPr>
-      <w:r>
-        <w:rPr>
-          <w:sz w:val="32"/>
-          <w:szCs w:val="32"/>
+          <w:u w:val="single"/>
+        </w:rPr>
+      </w:pPr>
+      <w:r>
+        <w:rPr>
+          <w:sz w:val="32"/>
+          <w:szCs w:val="32"/>
+          <w:u w:val="single"/>
         </w:rPr>
         <w:t>Za każdy skończony rząd/kwadrat/kolumnę +5f</w:t>
       </w:r>
@@ -2610,6 +3413,7 @@
         <w:rPr>
           <w:sz w:val="32"/>
           <w:szCs w:val="32"/>
+          <w:u w:val="single"/>
         </w:rPr>
         <w:t>Za każdą dobrą odpowiedź Z RZĘDU +(2f+(seria*0.5))</w:t>
       </w:r>
@@ -2664,21 +3468,37 @@
           <w:sz w:val="48"/>
           <w:szCs w:val="48"/>
         </w:rPr>
-        <w:t>Dokładny debug kodu agenta,  w poprzednich podejściach błędnie definiował dobre i złe kroki</w:t>
-      </w:r>
-    </w:p>
-    <w:p>
-      <w:pPr>
+        <w:t xml:space="preserve">Dokładny </w:t>
+      </w:r>
+      <w:proofErr w:type="spellStart"/>
+      <w:r>
         <w:rPr>
           <w:sz w:val="48"/>
           <w:szCs w:val="48"/>
         </w:rPr>
-      </w:pPr>
+        <w:t>debug</w:t>
+      </w:r>
+      <w:proofErr w:type="spellEnd"/>
       <w:r>
         <w:rPr>
           <w:sz w:val="48"/>
           <w:szCs w:val="48"/>
         </w:rPr>
+        <w:t xml:space="preserve"> kodu agenta,  w poprzednich podejściach błędnie definiował dobre i złe kroki</w:t>
+      </w:r>
+    </w:p>
+    <w:p>
+      <w:pPr>
+        <w:rPr>
+          <w:sz w:val="32"/>
+          <w:szCs w:val="32"/>
+        </w:rPr>
+      </w:pPr>
+      <w:r>
+        <w:rPr>
+          <w:sz w:val="32"/>
+          <w:szCs w:val="32"/>
+        </w:rPr>
         <w:lastRenderedPageBreak/>
         <w:t>Trening powinien przebiegać w 3 etapach – łatwe plansze – 1, potem średnie plansze – 2, a koniec trudne plansze -3</w:t>
       </w:r>
@@ -2686,25 +3506,147 @@
     <w:p>
       <w:pPr>
         <w:rPr>
+          <w:sz w:val="32"/>
+          <w:szCs w:val="32"/>
+        </w:rPr>
+      </w:pPr>
+      <w:r>
+        <w:rPr>
+          <w:sz w:val="32"/>
+          <w:szCs w:val="32"/>
+        </w:rPr>
+        <w:t>Po milion lub 2 miliony kroków na daną trudność, start na trudniejszych planszach nie uczy zbyt wiele.</w:t>
+      </w:r>
+    </w:p>
+    <w:p>
+      <w:pPr>
+        <w:rPr>
+          <w:sz w:val="32"/>
+          <w:szCs w:val="32"/>
+        </w:rPr>
+      </w:pPr>
+    </w:p>
+    <w:p>
+      <w:pPr>
+        <w:rPr>
+          <w:sz w:val="32"/>
+          <w:szCs w:val="32"/>
+        </w:rPr>
+      </w:pPr>
+      <w:r>
+        <w:rPr>
+          <w:sz w:val="32"/>
+          <w:szCs w:val="32"/>
+        </w:rPr>
+        <w:t>Kara za brak ruchu powinna być największa, by jak najszybciej zniechęcić agenta do wstrzymania, 2ga największa kara powinna być za wybieranie zajętych pól, a najniższa za błędną odpowiedź, by nie zniechęcać agenta do eksperymentowania i ryzyka.</w:t>
+      </w:r>
+    </w:p>
+    <w:p>
+      <w:pPr>
+        <w:rPr>
           <w:sz w:val="48"/>
           <w:szCs w:val="48"/>
         </w:rPr>
       </w:pPr>
-      <w:r>
+    </w:p>
+    <w:p>
+      <w:pPr>
+        <w:rPr>
+          <w:sz w:val="32"/>
+          <w:szCs w:val="32"/>
+        </w:rPr>
+      </w:pPr>
+      <w:r>
+        <w:rPr>
+          <w:sz w:val="32"/>
+          <w:szCs w:val="32"/>
+        </w:rPr>
+        <w:t>Algorytm działa znacznie lepiej niż poprzednio,  lecz wymaga kilku poprawek,</w:t>
+      </w:r>
+    </w:p>
+    <w:p>
+      <w:pPr>
+        <w:rPr>
+          <w:sz w:val="32"/>
+          <w:szCs w:val="32"/>
+        </w:rPr>
+      </w:pPr>
+      <w:r>
+        <w:rPr>
+          <w:sz w:val="32"/>
+          <w:szCs w:val="32"/>
+        </w:rPr>
+        <w:t>-Dalej zdarza się wybór zajętych pól</w:t>
+      </w:r>
+    </w:p>
+    <w:p>
+      <w:pPr>
+        <w:rPr>
+          <w:sz w:val="32"/>
+          <w:szCs w:val="32"/>
+        </w:rPr>
+      </w:pPr>
+      <w:r>
+        <w:rPr>
+          <w:sz w:val="32"/>
+          <w:szCs w:val="32"/>
+        </w:rPr>
+        <w:t xml:space="preserve">-Agent potrafi stracić punkty za przypisanie złej liczby, potem poprawić ją inną złą liczbą i </w:t>
+      </w:r>
+      <w:proofErr w:type="spellStart"/>
+      <w:r>
+        <w:rPr>
+          <w:sz w:val="32"/>
+          <w:szCs w:val="32"/>
+        </w:rPr>
+        <w:t>spowrotem</w:t>
+      </w:r>
+      <w:proofErr w:type="spellEnd"/>
+      <w:r>
+        <w:rPr>
+          <w:sz w:val="32"/>
+          <w:szCs w:val="32"/>
+        </w:rPr>
+        <w:t xml:space="preserve"> przypisać złą liczbę</w:t>
+      </w:r>
+    </w:p>
+    <w:p>
+      <w:pPr>
+        <w:rPr>
+          <w:sz w:val="32"/>
+          <w:szCs w:val="32"/>
+        </w:rPr>
+      </w:pPr>
+      <w:r>
+        <w:rPr>
+          <w:sz w:val="32"/>
+          <w:szCs w:val="32"/>
+        </w:rPr>
+        <w:t>-agent nie najlepiej rozumie zasady i trening idzie stosunkowo wolno, 1 milion ruchów to zdecydowanie za mało przy obecnej konfiguracji</w:t>
+      </w:r>
+    </w:p>
+    <w:p>
+      <w:pPr>
+        <w:rPr>
+          <w:sz w:val="32"/>
+          <w:szCs w:val="32"/>
+        </w:rPr>
+      </w:pPr>
+    </w:p>
+    <w:p>
+      <w:pPr>
         <w:rPr>
           <w:sz w:val="48"/>
           <w:szCs w:val="48"/>
         </w:rPr>
-        <w:t>Po milion lub 2 miliony kroków na daną trudność, start na trudniejszych planszach nie uczy zbyt wiele.</w:t>
-      </w:r>
-    </w:p>
-    <w:p>
-      <w:pPr>
+      </w:pPr>
+      <w:r>
         <w:rPr>
           <w:sz w:val="48"/>
           <w:szCs w:val="48"/>
         </w:rPr>
-      </w:pPr>
+        <w:t>5.12.24</w:t>
+      </w:r>
     </w:p>
     <w:p>
       <w:pPr>
@@ -2718,76 +3660,1747 @@
           <w:sz w:val="48"/>
           <w:szCs w:val="48"/>
         </w:rPr>
-        <w:t>Kara za brak ruchu powinna być największa, by jak najszybciej zniechęcić agenta do wstrzymania, 2ga największa kara powinna być za wybieranie zajętych pól, a najniższa za błędną odpowiedź, by nie zniechęcać agenta do eksperymentowania i ryzyka.</w:t>
-      </w:r>
-    </w:p>
-    <w:p>
-      <w:pPr>
+        <w:t xml:space="preserve">Ogromny sukces, zabawy z heurystyką pozwoliły skuteczniej wypatrywać błędy w kodzie. Wprowadzenie kamienia milowego w postaci ukończenia kolumny/sektora/wiersza skutecznie </w:t>
+      </w:r>
+      <w:r>
         <w:rPr>
           <w:sz w:val="48"/>
           <w:szCs w:val="48"/>
         </w:rPr>
-      </w:pPr>
-    </w:p>
-    <w:p>
-      <w:pPr>
-        <w:rPr>
-          <w:sz w:val="32"/>
-          <w:szCs w:val="32"/>
-        </w:rPr>
-      </w:pPr>
-      <w:r>
-        <w:rPr>
-          <w:sz w:val="32"/>
-          <w:szCs w:val="32"/>
-        </w:rPr>
-        <w:t>Algorytm działa znacznie lepiej niż poprzednio,  lecz wymaga kilku poprawek,</w:t>
-      </w:r>
-    </w:p>
-    <w:p>
-      <w:pPr>
-        <w:rPr>
-          <w:sz w:val="32"/>
-          <w:szCs w:val="32"/>
-        </w:rPr>
-      </w:pPr>
-      <w:r>
-        <w:rPr>
-          <w:sz w:val="32"/>
-          <w:szCs w:val="32"/>
-        </w:rPr>
-        <w:t>-Dalej zdarza się wybór zajętych pól</w:t>
-      </w:r>
-    </w:p>
-    <w:p>
-      <w:pPr>
-        <w:rPr>
-          <w:sz w:val="32"/>
-          <w:szCs w:val="32"/>
-        </w:rPr>
-      </w:pPr>
-      <w:r>
-        <w:rPr>
-          <w:sz w:val="32"/>
-          <w:szCs w:val="32"/>
-        </w:rPr>
-        <w:t>-Agent potrafi stracić punkty za przypisanie złej liczby, potem poprawić ją inną złą liczbą i spowrotem przypisać złą liczbę</w:t>
-      </w:r>
-    </w:p>
-    <w:p>
-      <w:pPr>
-        <w:rPr>
-          <w:sz w:val="32"/>
-          <w:szCs w:val="32"/>
-        </w:rPr>
-      </w:pPr>
-      <w:r>
-        <w:rPr>
-          <w:sz w:val="32"/>
-          <w:szCs w:val="32"/>
-        </w:rPr>
-        <w:t>-agent nie najlepiej rozumie zasady i trening idzie stosunkowo wolno, 1 milion ruchów to zdecydowanie za mało przy obecnej konfiguracji</w:t>
-      </w:r>
+        <w:lastRenderedPageBreak/>
+        <w:t>zachęciły agenta do podejmowania bardziej przemyślanych decyzji</w:t>
+      </w:r>
+    </w:p>
+    <w:p>
+      <w:pPr>
+        <w:rPr>
+          <w:sz w:val="32"/>
+          <w:szCs w:val="32"/>
+        </w:rPr>
+      </w:pPr>
+      <w:r>
+        <w:rPr>
+          <w:noProof/>
+          <w:sz w:val="32"/>
+          <w:szCs w:val="32"/>
+        </w:rPr>
+        <w:drawing>
+          <wp:inline distT="0" distB="0" distL="0" distR="0" wp14:anchorId="00B6ECFE" wp14:editId="333453C6">
+            <wp:extent cx="3362794" cy="2962688"/>
+            <wp:effectExtent l="0" t="0" r="9525" b="9525"/>
+            <wp:docPr id="1937583441" name="Obraz 1" descr="Obraz zawierający tekst, kwadrat, zrzut ekranu, Gry&#10;&#10;Opis wygenerowany automatycznie"/>
+            <wp:cNvGraphicFramePr>
+              <a:graphicFrameLocks xmlns:a="http://schemas.openxmlformats.org/drawingml/2006/main" noChangeAspect="1"/>
+            </wp:cNvGraphicFramePr>
+            <a:graphic xmlns:a="http://schemas.openxmlformats.org/drawingml/2006/main">
+              <a:graphicData uri="http://schemas.openxmlformats.org/drawingml/2006/picture">
+                <pic:pic xmlns:pic="http://schemas.openxmlformats.org/drawingml/2006/picture">
+                  <pic:nvPicPr>
+                    <pic:cNvPr id="1937583441" name="Obraz 1" descr="Obraz zawierający tekst, kwadrat, zrzut ekranu, Gry&#10;&#10;Opis wygenerowany automatycznie"/>
+                    <pic:cNvPicPr/>
+                  </pic:nvPicPr>
+                  <pic:blipFill>
+                    <a:blip r:embed="rId31"/>
+                    <a:stretch>
+                      <a:fillRect/>
+                    </a:stretch>
+                  </pic:blipFill>
+                  <pic:spPr>
+                    <a:xfrm>
+                      <a:off x="0" y="0"/>
+                      <a:ext cx="3362794" cy="2962688"/>
+                    </a:xfrm>
+                    <a:prstGeom prst="rect">
+                      <a:avLst/>
+                    </a:prstGeom>
+                  </pic:spPr>
+                </pic:pic>
+              </a:graphicData>
+            </a:graphic>
+          </wp:inline>
+        </w:drawing>
+      </w:r>
+    </w:p>
+    <w:p>
+      <w:pPr>
+        <w:rPr>
+          <w:sz w:val="32"/>
+          <w:szCs w:val="32"/>
+        </w:rPr>
+      </w:pPr>
+      <w:r>
+        <w:rPr>
+          <w:noProof/>
+          <w:sz w:val="32"/>
+          <w:szCs w:val="32"/>
+        </w:rPr>
+        <w:drawing>
+          <wp:inline distT="0" distB="0" distL="0" distR="0" wp14:anchorId="4FED2178" wp14:editId="5180DC3B">
+            <wp:extent cx="5760720" cy="2158365"/>
+            <wp:effectExtent l="0" t="0" r="0" b="0"/>
+            <wp:docPr id="825320329" name="Obraz 1" descr="Obraz zawierający zrzut ekranu, tekst&#10;&#10;Opis wygenerowany automatycznie"/>
+            <wp:cNvGraphicFramePr>
+              <a:graphicFrameLocks xmlns:a="http://schemas.openxmlformats.org/drawingml/2006/main" noChangeAspect="1"/>
+            </wp:cNvGraphicFramePr>
+            <a:graphic xmlns:a="http://schemas.openxmlformats.org/drawingml/2006/main">
+              <a:graphicData uri="http://schemas.openxmlformats.org/drawingml/2006/picture">
+                <pic:pic xmlns:pic="http://schemas.openxmlformats.org/drawingml/2006/picture">
+                  <pic:nvPicPr>
+                    <pic:cNvPr id="825320329" name="Obraz 1" descr="Obraz zawierający zrzut ekranu, tekst&#10;&#10;Opis wygenerowany automatycznie"/>
+                    <pic:cNvPicPr/>
+                  </pic:nvPicPr>
+                  <pic:blipFill>
+                    <a:blip r:embed="rId32"/>
+                    <a:stretch>
+                      <a:fillRect/>
+                    </a:stretch>
+                  </pic:blipFill>
+                  <pic:spPr>
+                    <a:xfrm>
+                      <a:off x="0" y="0"/>
+                      <a:ext cx="5760720" cy="2158365"/>
+                    </a:xfrm>
+                    <a:prstGeom prst="rect">
+                      <a:avLst/>
+                    </a:prstGeom>
+                  </pic:spPr>
+                </pic:pic>
+              </a:graphicData>
+            </a:graphic>
+          </wp:inline>
+        </w:drawing>
+      </w:r>
+    </w:p>
+    <w:p>
+      <w:pPr>
+        <w:rPr>
+          <w:sz w:val="32"/>
+          <w:szCs w:val="32"/>
+        </w:rPr>
+      </w:pPr>
+      <w:r>
+        <w:rPr>
+          <w:sz w:val="32"/>
+          <w:szCs w:val="32"/>
+        </w:rPr>
+        <w:t>Step: 2500000</w:t>
+      </w:r>
+    </w:p>
+    <w:p>
+      <w:pPr>
+        <w:rPr>
+          <w:sz w:val="32"/>
+          <w:szCs w:val="32"/>
+        </w:rPr>
+      </w:pPr>
+      <w:r>
+        <w:rPr>
+          <w:sz w:val="32"/>
+          <w:szCs w:val="32"/>
+        </w:rPr>
+        <w:t xml:space="preserve">Agent zaczyna rozumieć ideę </w:t>
+      </w:r>
+      <w:proofErr w:type="spellStart"/>
+      <w:r>
+        <w:rPr>
+          <w:sz w:val="32"/>
+          <w:szCs w:val="32"/>
+        </w:rPr>
+        <w:t>sudoku</w:t>
+      </w:r>
+      <w:proofErr w:type="spellEnd"/>
+      <w:r>
+        <w:rPr>
+          <w:sz w:val="32"/>
+          <w:szCs w:val="32"/>
+        </w:rPr>
+        <w:t>, na przykładzie 9 widać, że powoli rozumie zasadę 1 w rzędzie, 1 w kolumnie 1 w sektorze</w:t>
+      </w:r>
+    </w:p>
+    <w:p>
+      <w:pPr>
+        <w:rPr>
+          <w:sz w:val="32"/>
+          <w:szCs w:val="32"/>
+        </w:rPr>
+      </w:pPr>
+      <w:r>
+        <w:rPr>
+          <w:sz w:val="32"/>
+          <w:szCs w:val="32"/>
+        </w:rPr>
+        <w:t>Agent stabilnie osiąga 8 poprawnych ruchów na 1 planszy</w:t>
+      </w:r>
+    </w:p>
+    <w:p>
+      <w:pPr>
+        <w:rPr>
+          <w:sz w:val="32"/>
+          <w:szCs w:val="32"/>
+        </w:rPr>
+      </w:pPr>
+      <w:r>
+        <w:rPr>
+          <w:sz w:val="32"/>
+          <w:szCs w:val="32"/>
+        </w:rPr>
+        <w:t>Bardzo stara się nagrodę za ukończenie rzędu/kolumny/sektora.</w:t>
+      </w:r>
+    </w:p>
+    <w:p>
+      <w:pPr>
+        <w:rPr>
+          <w:sz w:val="32"/>
+          <w:szCs w:val="32"/>
+        </w:rPr>
+      </w:pPr>
+      <w:r>
+        <w:rPr>
+          <w:sz w:val="32"/>
+          <w:szCs w:val="32"/>
+        </w:rPr>
+        <w:t>Jeszcze za wcześnie, by agent stabilnie maksymalizował nagrodę za serię poprawnych trafień</w:t>
+      </w:r>
+    </w:p>
+    <w:p>
+      <w:pPr>
+        <w:rPr>
+          <w:sz w:val="32"/>
+          <w:szCs w:val="32"/>
+        </w:rPr>
+      </w:pPr>
+    </w:p>
+    <w:p>
+      <w:pPr>
+        <w:rPr>
+          <w:sz w:val="32"/>
+          <w:szCs w:val="32"/>
+        </w:rPr>
+      </w:pPr>
+    </w:p>
+    <w:p>
+      <w:pPr>
+        <w:rPr>
+          <w:sz w:val="32"/>
+          <w:szCs w:val="32"/>
+        </w:rPr>
+      </w:pPr>
+      <w:r>
+        <w:rPr>
+          <w:noProof/>
+          <w:sz w:val="32"/>
+          <w:szCs w:val="32"/>
+        </w:rPr>
+        <w:drawing>
+          <wp:inline distT="0" distB="0" distL="0" distR="0" wp14:anchorId="0766362D" wp14:editId="653D4B02">
+            <wp:extent cx="3524742" cy="3057952"/>
+            <wp:effectExtent l="0" t="0" r="0" b="9525"/>
+            <wp:docPr id="583279377" name="Obraz 1" descr="Obraz zawierający tekst, zrzut ekranu, kwadrat, zagadka&#10;&#10;Opis wygenerowany automatycznie"/>
+            <wp:cNvGraphicFramePr>
+              <a:graphicFrameLocks xmlns:a="http://schemas.openxmlformats.org/drawingml/2006/main" noChangeAspect="1"/>
+            </wp:cNvGraphicFramePr>
+            <a:graphic xmlns:a="http://schemas.openxmlformats.org/drawingml/2006/main">
+              <a:graphicData uri="http://schemas.openxmlformats.org/drawingml/2006/picture">
+                <pic:pic xmlns:pic="http://schemas.openxmlformats.org/drawingml/2006/picture">
+                  <pic:nvPicPr>
+                    <pic:cNvPr id="583279377" name="Obraz 1" descr="Obraz zawierający tekst, zrzut ekranu, kwadrat, zagadka&#10;&#10;Opis wygenerowany automatycznie"/>
+                    <pic:cNvPicPr/>
+                  </pic:nvPicPr>
+                  <pic:blipFill>
+                    <a:blip r:embed="rId33"/>
+                    <a:stretch>
+                      <a:fillRect/>
+                    </a:stretch>
+                  </pic:blipFill>
+                  <pic:spPr>
+                    <a:xfrm>
+                      <a:off x="0" y="0"/>
+                      <a:ext cx="3524742" cy="3057952"/>
+                    </a:xfrm>
+                    <a:prstGeom prst="rect">
+                      <a:avLst/>
+                    </a:prstGeom>
+                  </pic:spPr>
+                </pic:pic>
+              </a:graphicData>
+            </a:graphic>
+          </wp:inline>
+        </w:drawing>
+      </w:r>
+    </w:p>
+    <w:p>
+      <w:pPr>
+        <w:rPr>
+          <w:sz w:val="32"/>
+          <w:szCs w:val="32"/>
+        </w:rPr>
+      </w:pPr>
+      <w:r>
+        <w:rPr>
+          <w:sz w:val="32"/>
+          <w:szCs w:val="32"/>
+        </w:rPr>
+        <w:t xml:space="preserve">Na zdjęciu niżej widać, że agent jeszcze nie rozumie oczywistych </w:t>
+      </w:r>
+      <w:proofErr w:type="spellStart"/>
+      <w:r>
+        <w:rPr>
+          <w:sz w:val="32"/>
+          <w:szCs w:val="32"/>
+        </w:rPr>
+        <w:t>zagrań</w:t>
+      </w:r>
+      <w:proofErr w:type="spellEnd"/>
+      <w:r>
+        <w:rPr>
+          <w:sz w:val="32"/>
+          <w:szCs w:val="32"/>
+        </w:rPr>
+        <w:t>, najpierw spróbował wstawić 4 w sektorze H, potem dopiero wstawił oczywista 4 w sektorze G, oraz pominą</w:t>
+      </w:r>
+      <w:r>
+        <w:rPr>
+          <w:sz w:val="32"/>
+          <w:szCs w:val="32"/>
+        </w:rPr>
+        <w:t xml:space="preserve">ł </w:t>
+      </w:r>
+      <w:r>
+        <w:rPr>
+          <w:sz w:val="32"/>
+          <w:szCs w:val="32"/>
+        </w:rPr>
+        <w:t>kompletnie pewną 5 w sektorze D</w:t>
+      </w:r>
+    </w:p>
+    <w:p>
+      <w:pPr>
+        <w:rPr>
+          <w:sz w:val="32"/>
+          <w:szCs w:val="32"/>
+        </w:rPr>
+      </w:pPr>
+      <w:r>
+        <w:rPr>
+          <w:noProof/>
+          <w:sz w:val="32"/>
+          <w:szCs w:val="32"/>
+        </w:rPr>
+        <w:drawing>
+          <wp:inline distT="0" distB="0" distL="0" distR="0" wp14:anchorId="2CBD6B11" wp14:editId="07141588">
+            <wp:extent cx="3134162" cy="2896004"/>
+            <wp:effectExtent l="0" t="0" r="9525" b="0"/>
+            <wp:docPr id="2108388325" name="Obraz 1" descr="Obraz zawierający tekst, zrzut ekranu, kwadrat&#10;&#10;Opis wygenerowany automatycznie"/>
+            <wp:cNvGraphicFramePr>
+              <a:graphicFrameLocks xmlns:a="http://schemas.openxmlformats.org/drawingml/2006/main" noChangeAspect="1"/>
+            </wp:cNvGraphicFramePr>
+            <a:graphic xmlns:a="http://schemas.openxmlformats.org/drawingml/2006/main">
+              <a:graphicData uri="http://schemas.openxmlformats.org/drawingml/2006/picture">
+                <pic:pic xmlns:pic="http://schemas.openxmlformats.org/drawingml/2006/picture">
+                  <pic:nvPicPr>
+                    <pic:cNvPr id="2108388325" name="Obraz 1" descr="Obraz zawierający tekst, zrzut ekranu, kwadrat&#10;&#10;Opis wygenerowany automatycznie"/>
+                    <pic:cNvPicPr/>
+                  </pic:nvPicPr>
+                  <pic:blipFill>
+                    <a:blip r:embed="rId34"/>
+                    <a:stretch>
+                      <a:fillRect/>
+                    </a:stretch>
+                  </pic:blipFill>
+                  <pic:spPr>
+                    <a:xfrm>
+                      <a:off x="0" y="0"/>
+                      <a:ext cx="3134162" cy="2896004"/>
+                    </a:xfrm>
+                    <a:prstGeom prst="rect">
+                      <a:avLst/>
+                    </a:prstGeom>
+                  </pic:spPr>
+                </pic:pic>
+              </a:graphicData>
+            </a:graphic>
+          </wp:inline>
+        </w:drawing>
+      </w:r>
+    </w:p>
+    <w:p>
+      <w:pPr>
+        <w:rPr>
+          <w:sz w:val="32"/>
+          <w:szCs w:val="32"/>
+        </w:rPr>
+      </w:pPr>
+    </w:p>
+    <w:p>
+      <w:pPr>
+        <w:rPr>
+          <w:sz w:val="32"/>
+          <w:szCs w:val="32"/>
+        </w:rPr>
+      </w:pPr>
+    </w:p>
+    <w:p>
+      <w:pPr>
+        <w:rPr>
+          <w:sz w:val="32"/>
+          <w:szCs w:val="32"/>
+        </w:rPr>
+      </w:pPr>
+      <w:r>
+        <w:rPr>
+          <w:noProof/>
+          <w:sz w:val="32"/>
+          <w:szCs w:val="32"/>
+        </w:rPr>
+        <w:lastRenderedPageBreak/>
+        <w:drawing>
+          <wp:inline distT="0" distB="0" distL="0" distR="0" wp14:anchorId="755CB572" wp14:editId="1AE1F212">
+            <wp:extent cx="5760720" cy="2957830"/>
+            <wp:effectExtent l="0" t="0" r="0" b="0"/>
+            <wp:docPr id="992244996" name="Obraz 1" descr="Obraz zawierający zrzut ekranu, zieleń, tekst&#10;&#10;Opis wygenerowany automatycznie"/>
+            <wp:cNvGraphicFramePr>
+              <a:graphicFrameLocks xmlns:a="http://schemas.openxmlformats.org/drawingml/2006/main" noChangeAspect="1"/>
+            </wp:cNvGraphicFramePr>
+            <a:graphic xmlns:a="http://schemas.openxmlformats.org/drawingml/2006/main">
+              <a:graphicData uri="http://schemas.openxmlformats.org/drawingml/2006/picture">
+                <pic:pic xmlns:pic="http://schemas.openxmlformats.org/drawingml/2006/picture">
+                  <pic:nvPicPr>
+                    <pic:cNvPr id="992244996" name="Obraz 1" descr="Obraz zawierający zrzut ekranu, zieleń, tekst&#10;&#10;Opis wygenerowany automatycznie"/>
+                    <pic:cNvPicPr/>
+                  </pic:nvPicPr>
+                  <pic:blipFill>
+                    <a:blip r:embed="rId35"/>
+                    <a:stretch>
+                      <a:fillRect/>
+                    </a:stretch>
+                  </pic:blipFill>
+                  <pic:spPr>
+                    <a:xfrm>
+                      <a:off x="0" y="0"/>
+                      <a:ext cx="5760720" cy="2957830"/>
+                    </a:xfrm>
+                    <a:prstGeom prst="rect">
+                      <a:avLst/>
+                    </a:prstGeom>
+                  </pic:spPr>
+                </pic:pic>
+              </a:graphicData>
+            </a:graphic>
+          </wp:inline>
+        </w:drawing>
+      </w:r>
+    </w:p>
+    <w:p>
+      <w:pPr>
+        <w:rPr>
+          <w:sz w:val="32"/>
+          <w:szCs w:val="32"/>
+        </w:rPr>
+      </w:pPr>
+      <w:r>
+        <w:rPr>
+          <w:sz w:val="32"/>
+          <w:szCs w:val="32"/>
+        </w:rPr>
+        <w:t>Po raz 1szy AI osiągnęło dodatni wynik nagród</w:t>
+      </w:r>
+    </w:p>
+    <w:p>
+      <w:pPr>
+        <w:rPr>
+          <w:sz w:val="32"/>
+          <w:szCs w:val="32"/>
+        </w:rPr>
+      </w:pPr>
+      <w:r>
+        <w:rPr>
+          <w:noProof/>
+          <w:sz w:val="32"/>
+          <w:szCs w:val="32"/>
+        </w:rPr>
+        <w:drawing>
+          <wp:inline distT="0" distB="0" distL="0" distR="0" wp14:anchorId="197B8C14" wp14:editId="6952317E">
+            <wp:extent cx="5760720" cy="2794635"/>
+            <wp:effectExtent l="0" t="0" r="0" b="5715"/>
+            <wp:docPr id="931588338" name="Obraz 1" descr="Obraz zawierający zrzut ekranu, zieleń&#10;&#10;Opis wygenerowany automatycznie"/>
+            <wp:cNvGraphicFramePr>
+              <a:graphicFrameLocks xmlns:a="http://schemas.openxmlformats.org/drawingml/2006/main" noChangeAspect="1"/>
+            </wp:cNvGraphicFramePr>
+            <a:graphic xmlns:a="http://schemas.openxmlformats.org/drawingml/2006/main">
+              <a:graphicData uri="http://schemas.openxmlformats.org/drawingml/2006/picture">
+                <pic:pic xmlns:pic="http://schemas.openxmlformats.org/drawingml/2006/picture">
+                  <pic:nvPicPr>
+                    <pic:cNvPr id="931588338" name="Obraz 1" descr="Obraz zawierający zrzut ekranu, zieleń&#10;&#10;Opis wygenerowany automatycznie"/>
+                    <pic:cNvPicPr/>
+                  </pic:nvPicPr>
+                  <pic:blipFill>
+                    <a:blip r:embed="rId36"/>
+                    <a:stretch>
+                      <a:fillRect/>
+                    </a:stretch>
+                  </pic:blipFill>
+                  <pic:spPr>
+                    <a:xfrm>
+                      <a:off x="0" y="0"/>
+                      <a:ext cx="5760720" cy="2794635"/>
+                    </a:xfrm>
+                    <a:prstGeom prst="rect">
+                      <a:avLst/>
+                    </a:prstGeom>
+                  </pic:spPr>
+                </pic:pic>
+              </a:graphicData>
+            </a:graphic>
+          </wp:inline>
+        </w:drawing>
+      </w:r>
+    </w:p>
+    <w:p>
+      <w:pPr>
+        <w:rPr>
+          <w:sz w:val="32"/>
+          <w:szCs w:val="32"/>
+        </w:rPr>
+      </w:pPr>
+      <w:r>
+        <w:rPr>
+          <w:sz w:val="32"/>
+          <w:szCs w:val="32"/>
+        </w:rPr>
+        <w:t>Po 5 milionach kroków algorytm dalej się rozwija, chociaż znacznie zwalnia</w:t>
+      </w:r>
+    </w:p>
+    <w:p>
+      <w:pPr>
+        <w:rPr>
+          <w:sz w:val="32"/>
+          <w:szCs w:val="32"/>
+        </w:rPr>
+      </w:pPr>
+      <w:r>
+        <w:rPr>
+          <w:noProof/>
+          <w:sz w:val="32"/>
+          <w:szCs w:val="32"/>
+        </w:rPr>
+        <w:drawing>
+          <wp:inline distT="0" distB="0" distL="0" distR="0" wp14:anchorId="3603FC57" wp14:editId="710285AB">
+            <wp:extent cx="5760720" cy="796290"/>
+            <wp:effectExtent l="0" t="0" r="0" b="3810"/>
+            <wp:docPr id="1530692158" name="Obraz 1" descr="Obraz zawierający zrzut ekranu, Czcionka, tekst&#10;&#10;Opis wygenerowany automatycznie"/>
+            <wp:cNvGraphicFramePr>
+              <a:graphicFrameLocks xmlns:a="http://schemas.openxmlformats.org/drawingml/2006/main" noChangeAspect="1"/>
+            </wp:cNvGraphicFramePr>
+            <a:graphic xmlns:a="http://schemas.openxmlformats.org/drawingml/2006/main">
+              <a:graphicData uri="http://schemas.openxmlformats.org/drawingml/2006/picture">
+                <pic:pic xmlns:pic="http://schemas.openxmlformats.org/drawingml/2006/picture">
+                  <pic:nvPicPr>
+                    <pic:cNvPr id="1530692158" name="Obraz 1" descr="Obraz zawierający zrzut ekranu, Czcionka, tekst&#10;&#10;Opis wygenerowany automatycznie"/>
+                    <pic:cNvPicPr/>
+                  </pic:nvPicPr>
+                  <pic:blipFill>
+                    <a:blip r:embed="rId37"/>
+                    <a:stretch>
+                      <a:fillRect/>
+                    </a:stretch>
+                  </pic:blipFill>
+                  <pic:spPr>
+                    <a:xfrm>
+                      <a:off x="0" y="0"/>
+                      <a:ext cx="5760720" cy="796290"/>
+                    </a:xfrm>
+                    <a:prstGeom prst="rect">
+                      <a:avLst/>
+                    </a:prstGeom>
+                  </pic:spPr>
+                </pic:pic>
+              </a:graphicData>
+            </a:graphic>
+          </wp:inline>
+        </w:drawing>
+      </w:r>
+    </w:p>
+    <w:p>
+      <w:pPr>
+        <w:rPr>
+          <w:sz w:val="32"/>
+          <w:szCs w:val="32"/>
+        </w:rPr>
+      </w:pPr>
+      <w:r>
+        <w:rPr>
+          <w:sz w:val="32"/>
+          <w:szCs w:val="32"/>
+        </w:rPr>
+        <w:t>Po wznowieniu treningu agent wykazuje przeuczenie</w:t>
+      </w:r>
+    </w:p>
+    <w:p>
+      <w:pPr>
+        <w:rPr>
+          <w:sz w:val="32"/>
+          <w:szCs w:val="32"/>
+        </w:rPr>
+      </w:pPr>
+      <w:r>
+        <w:rPr>
+          <w:sz w:val="32"/>
+          <w:szCs w:val="32"/>
+        </w:rPr>
+        <w:t xml:space="preserve">Zmiany: </w:t>
+      </w:r>
+      <w:r>
+        <w:rPr>
+          <w:sz w:val="32"/>
+          <w:szCs w:val="32"/>
+        </w:rPr>
+        <w:br/>
+      </w:r>
+      <w:proofErr w:type="spellStart"/>
+      <w:r>
+        <w:rPr>
+          <w:sz w:val="32"/>
+          <w:szCs w:val="32"/>
+        </w:rPr>
+        <w:t>batch</w:t>
+      </w:r>
+      <w:proofErr w:type="spellEnd"/>
+      <w:r>
+        <w:rPr>
+          <w:sz w:val="32"/>
+          <w:szCs w:val="32"/>
+        </w:rPr>
+        <w:t xml:space="preserve"> </w:t>
+      </w:r>
+      <w:proofErr w:type="spellStart"/>
+      <w:r>
+        <w:rPr>
+          <w:sz w:val="32"/>
+          <w:szCs w:val="32"/>
+        </w:rPr>
+        <w:t>size</w:t>
+      </w:r>
+      <w:proofErr w:type="spellEnd"/>
+      <w:r>
+        <w:rPr>
+          <w:sz w:val="32"/>
+          <w:szCs w:val="32"/>
+        </w:rPr>
+        <w:t xml:space="preserve"> = 256</w:t>
+      </w:r>
+    </w:p>
+    <w:p>
+      <w:pPr>
+        <w:rPr>
+          <w:sz w:val="32"/>
+          <w:szCs w:val="32"/>
+        </w:rPr>
+      </w:pPr>
+      <w:proofErr w:type="spellStart"/>
+      <w:r>
+        <w:rPr>
+          <w:sz w:val="32"/>
+          <w:szCs w:val="32"/>
+        </w:rPr>
+        <w:lastRenderedPageBreak/>
+        <w:t>Buffer</w:t>
+      </w:r>
+      <w:proofErr w:type="spellEnd"/>
+      <w:r>
+        <w:rPr>
+          <w:sz w:val="32"/>
+          <w:szCs w:val="32"/>
+        </w:rPr>
+        <w:t xml:space="preserve"> </w:t>
+      </w:r>
+      <w:proofErr w:type="spellStart"/>
+      <w:r>
+        <w:rPr>
+          <w:sz w:val="32"/>
+          <w:szCs w:val="32"/>
+        </w:rPr>
+        <w:t>size</w:t>
+      </w:r>
+      <w:proofErr w:type="spellEnd"/>
+      <w:r>
+        <w:rPr>
+          <w:sz w:val="32"/>
+          <w:szCs w:val="32"/>
+        </w:rPr>
+        <w:t xml:space="preserve"> = 4096</w:t>
+      </w:r>
+    </w:p>
+    <w:p>
+      <w:pPr>
+        <w:rPr>
+          <w:sz w:val="32"/>
+          <w:szCs w:val="32"/>
+        </w:rPr>
+      </w:pPr>
+      <w:r>
+        <w:rPr>
+          <w:sz w:val="32"/>
+          <w:szCs w:val="32"/>
+        </w:rPr>
+        <w:t>Wynik:</w:t>
+      </w:r>
+    </w:p>
+    <w:p>
+      <w:pPr>
+        <w:rPr>
+          <w:sz w:val="32"/>
+          <w:szCs w:val="32"/>
+        </w:rPr>
+      </w:pPr>
+      <w:r>
+        <w:rPr>
+          <w:noProof/>
+          <w:sz w:val="32"/>
+          <w:szCs w:val="32"/>
+        </w:rPr>
+        <w:drawing>
+          <wp:inline distT="0" distB="0" distL="0" distR="0" wp14:anchorId="51E25C4A" wp14:editId="6A5ED42B">
+            <wp:extent cx="5760720" cy="4033520"/>
+            <wp:effectExtent l="0" t="0" r="0" b="5080"/>
+            <wp:docPr id="465282356" name="Obraz 1" descr="Obraz zawierający wzór, zieleń, zrzut ekranu, materiał&#10;&#10;Opis wygenerowany automatycznie"/>
+            <wp:cNvGraphicFramePr>
+              <a:graphicFrameLocks xmlns:a="http://schemas.openxmlformats.org/drawingml/2006/main" noChangeAspect="1"/>
+            </wp:cNvGraphicFramePr>
+            <a:graphic xmlns:a="http://schemas.openxmlformats.org/drawingml/2006/main">
+              <a:graphicData uri="http://schemas.openxmlformats.org/drawingml/2006/picture">
+                <pic:pic xmlns:pic="http://schemas.openxmlformats.org/drawingml/2006/picture">
+                  <pic:nvPicPr>
+                    <pic:cNvPr id="465282356" name="Obraz 1" descr="Obraz zawierający wzór, zieleń, zrzut ekranu, materiał&#10;&#10;Opis wygenerowany automatycznie"/>
+                    <pic:cNvPicPr/>
+                  </pic:nvPicPr>
+                  <pic:blipFill>
+                    <a:blip r:embed="rId38"/>
+                    <a:stretch>
+                      <a:fillRect/>
+                    </a:stretch>
+                  </pic:blipFill>
+                  <pic:spPr>
+                    <a:xfrm>
+                      <a:off x="0" y="0"/>
+                      <a:ext cx="5760720" cy="4033520"/>
+                    </a:xfrm>
+                    <a:prstGeom prst="rect">
+                      <a:avLst/>
+                    </a:prstGeom>
+                  </pic:spPr>
+                </pic:pic>
+              </a:graphicData>
+            </a:graphic>
+          </wp:inline>
+        </w:drawing>
+      </w:r>
+    </w:p>
+    <w:p>
+      <w:pPr>
+        <w:rPr>
+          <w:sz w:val="32"/>
+          <w:szCs w:val="32"/>
+        </w:rPr>
+      </w:pPr>
+      <w:r>
+        <w:rPr>
+          <w:sz w:val="32"/>
+          <w:szCs w:val="32"/>
+        </w:rPr>
+        <w:t>Dzięki zwiększeniu tych parametrów agent wolniej zdobywa doświadczenie, ale jest w stanie poprawiać wyniki do ~10 milionów ruchów, w kilku poprzednich logach widać tymczasowe stagnacje i niestabilność wyników</w:t>
+      </w:r>
+    </w:p>
+    <w:p>
+      <w:pPr>
+        <w:rPr>
+          <w:sz w:val="32"/>
+          <w:szCs w:val="32"/>
+        </w:rPr>
+      </w:pPr>
+      <w:r>
+        <w:rPr>
+          <w:sz w:val="32"/>
+          <w:szCs w:val="32"/>
+        </w:rPr>
+        <w:t>Algorytm po tak długim treningu stabilnie zaznacza pół planszy w każdym epizodzie</w:t>
+      </w:r>
+    </w:p>
+    <w:p>
+      <w:pPr>
+        <w:rPr>
+          <w:sz w:val="32"/>
+          <w:szCs w:val="32"/>
+        </w:rPr>
+      </w:pPr>
+    </w:p>
+    <w:p>
+      <w:pPr>
+        <w:rPr>
+          <w:sz w:val="32"/>
+          <w:szCs w:val="32"/>
+        </w:rPr>
+      </w:pPr>
+    </w:p>
+    <w:p>
+      <w:pPr>
+        <w:rPr>
+          <w:sz w:val="32"/>
+          <w:szCs w:val="32"/>
+        </w:rPr>
+      </w:pPr>
+    </w:p>
+    <w:p>
+      <w:pPr>
+        <w:rPr>
+          <w:sz w:val="32"/>
+          <w:szCs w:val="32"/>
+        </w:rPr>
+      </w:pPr>
+    </w:p>
+    <w:p>
+      <w:pPr>
+        <w:rPr>
+          <w:sz w:val="32"/>
+          <w:szCs w:val="32"/>
+        </w:rPr>
+      </w:pPr>
+    </w:p>
+    <w:p>
+      <w:pPr>
+        <w:rPr>
+          <w:sz w:val="32"/>
+          <w:szCs w:val="32"/>
+        </w:rPr>
+      </w:pPr>
+    </w:p>
+    <w:p>
+      <w:pPr>
+        <w:rPr>
+          <w:sz w:val="48"/>
+          <w:szCs w:val="48"/>
+        </w:rPr>
+      </w:pPr>
+      <w:r>
+        <w:rPr>
+          <w:sz w:val="48"/>
+          <w:szCs w:val="48"/>
+        </w:rPr>
+        <w:lastRenderedPageBreak/>
+        <w:t>8</w:t>
+      </w:r>
+      <w:r>
+        <w:rPr>
+          <w:sz w:val="48"/>
+          <w:szCs w:val="48"/>
+        </w:rPr>
+        <w:t>.12.24</w:t>
+      </w:r>
+    </w:p>
+    <w:p>
+      <w:pPr>
+        <w:rPr>
+          <w:sz w:val="32"/>
+          <w:szCs w:val="32"/>
+        </w:rPr>
+      </w:pPr>
+      <w:r>
+        <w:rPr>
+          <w:sz w:val="32"/>
+          <w:szCs w:val="32"/>
+        </w:rPr>
+        <w:t>Ostatnie aktualizacje nie przyniosły większego skutku, dlatego napiszę je zbiorczo</w:t>
+      </w:r>
+    </w:p>
+    <w:p>
+      <w:pPr>
+        <w:rPr>
+          <w:sz w:val="32"/>
+          <w:szCs w:val="32"/>
+        </w:rPr>
+      </w:pPr>
+      <w:r>
+        <w:rPr>
+          <w:sz w:val="32"/>
+          <w:szCs w:val="32"/>
+        </w:rPr>
+        <w:t xml:space="preserve">Wydłużenie treningu do 10 000 000 kroków jest znacznie lepsze dla agenta niż 5 000 000 kroków, chociaż wymaga wyłączenia </w:t>
+      </w:r>
+      <w:proofErr w:type="spellStart"/>
+      <w:r>
+        <w:rPr>
+          <w:sz w:val="32"/>
+          <w:szCs w:val="32"/>
+        </w:rPr>
+        <w:t>debug</w:t>
+      </w:r>
+      <w:proofErr w:type="spellEnd"/>
+      <w:r>
+        <w:rPr>
+          <w:sz w:val="32"/>
+          <w:szCs w:val="32"/>
+        </w:rPr>
+        <w:t xml:space="preserve"> logów i zostawienia komputera przynajmniej przez noc</w:t>
+      </w:r>
+    </w:p>
+    <w:p>
+      <w:pPr>
+        <w:rPr>
+          <w:sz w:val="32"/>
+          <w:szCs w:val="32"/>
+        </w:rPr>
+      </w:pPr>
+      <w:proofErr w:type="spellStart"/>
+      <w:r>
+        <w:rPr>
+          <w:sz w:val="32"/>
+          <w:szCs w:val="32"/>
+        </w:rPr>
+        <w:t>Stacked</w:t>
+      </w:r>
+      <w:proofErr w:type="spellEnd"/>
+      <w:r>
+        <w:rPr>
+          <w:sz w:val="32"/>
+          <w:szCs w:val="32"/>
+        </w:rPr>
+        <w:t xml:space="preserve"> </w:t>
+      </w:r>
+      <w:proofErr w:type="spellStart"/>
+      <w:r>
+        <w:rPr>
+          <w:sz w:val="32"/>
+          <w:szCs w:val="32"/>
+        </w:rPr>
+        <w:t>vectors</w:t>
+      </w:r>
+      <w:proofErr w:type="spellEnd"/>
+      <w:r>
+        <w:rPr>
+          <w:sz w:val="32"/>
+          <w:szCs w:val="32"/>
+        </w:rPr>
+        <w:t xml:space="preserve"> mogło być niesamowicie pomocne, by agent zaobserwował trywialność wielu ruchów, ale nie odnotowałem większych różnic po zastosowaniu, może przy dłuższym treningu da radę odczuć różnicę i rzadsze stagnacje agenta, ale do miliona kroków działa bez </w:t>
+      </w:r>
+      <w:r>
+        <w:rPr>
+          <w:sz w:val="32"/>
+          <w:szCs w:val="32"/>
+        </w:rPr>
+        <w:t xml:space="preserve">zmian. </w:t>
+      </w:r>
+    </w:p>
+    <w:p>
+      <w:pPr>
+        <w:rPr>
+          <w:sz w:val="32"/>
+          <w:szCs w:val="32"/>
+        </w:rPr>
+      </w:pPr>
+      <w:r>
+        <w:rPr>
+          <w:sz w:val="32"/>
+          <w:szCs w:val="32"/>
+        </w:rPr>
+        <w:t>Zwiększenie kar i nagród jest standardową praktyką i wymaga prób na bieżąco, by do danej aktualizacji dopasować strategię</w:t>
+      </w:r>
+    </w:p>
+    <w:p>
+      <w:pPr>
+        <w:rPr>
+          <w:sz w:val="32"/>
+          <w:szCs w:val="32"/>
+        </w:rPr>
+      </w:pPr>
+      <w:r>
+        <w:rPr>
+          <w:sz w:val="32"/>
+          <w:szCs w:val="32"/>
+        </w:rPr>
+        <w:t>Dodanie wielu elementów do obserwacji na raz wymaga przemyślanych zmian w configu agenta</w:t>
+      </w:r>
+    </w:p>
+    <w:p>
+      <w:pPr>
+        <w:rPr>
+          <w:sz w:val="32"/>
+          <w:szCs w:val="32"/>
+        </w:rPr>
+      </w:pPr>
+      <w:r>
+        <w:rPr>
+          <w:sz w:val="32"/>
+          <w:szCs w:val="32"/>
+        </w:rPr>
+        <w:t>Istnieje możliwość „maskowania” decyzji agenta, ale jeszcze nie udało mi się ich sensownie zastosować</w:t>
+      </w:r>
+      <w:r>
+        <w:rPr>
+          <w:sz w:val="32"/>
+          <w:szCs w:val="32"/>
+        </w:rPr>
+        <w:t>. Mogłyby posłużyć do maskowania pól, które już są wypełnione, co oszczędziło by agentowi sporo kroków, a mi kilka linijek kodu i uproszczenie decyzji agenta</w:t>
+      </w:r>
+    </w:p>
+    <w:p>
+      <w:pPr>
+        <w:rPr>
+          <w:sz w:val="32"/>
+          <w:szCs w:val="32"/>
+        </w:rPr>
+      </w:pPr>
+      <w:hyperlink r:id="rId39" w:history="1">
+        <w:r>
+          <w:rPr>
+            <w:rStyle w:val="Hipercze"/>
+            <w:sz w:val="32"/>
+            <w:szCs w:val="32"/>
+          </w:rPr>
+          <w:t>https://docs.unity3d.com/Packages/com.unity.ml-agents@2.0/api/Unity.MLAgents.Actuators.IDiscreteActionMask.html</w:t>
+        </w:r>
+      </w:hyperlink>
+    </w:p>
+    <w:p>
+      <w:pPr>
+        <w:rPr>
+          <w:sz w:val="32"/>
+          <w:szCs w:val="32"/>
+        </w:rPr>
+      </w:pPr>
+      <w:r>
+        <w:rPr>
+          <w:sz w:val="32"/>
+          <w:szCs w:val="32"/>
+        </w:rPr>
+        <w:t xml:space="preserve">Istniejące „AI </w:t>
+      </w:r>
+      <w:proofErr w:type="spellStart"/>
+      <w:r>
+        <w:rPr>
+          <w:sz w:val="32"/>
+          <w:szCs w:val="32"/>
+        </w:rPr>
+        <w:t>sudoku</w:t>
+      </w:r>
+      <w:proofErr w:type="spellEnd"/>
+      <w:r>
+        <w:rPr>
+          <w:sz w:val="32"/>
+          <w:szCs w:val="32"/>
+        </w:rPr>
+        <w:t xml:space="preserve"> </w:t>
+      </w:r>
+      <w:proofErr w:type="spellStart"/>
+      <w:r>
+        <w:rPr>
+          <w:sz w:val="32"/>
+          <w:szCs w:val="32"/>
+        </w:rPr>
+        <w:t>solver</w:t>
+      </w:r>
+      <w:proofErr w:type="spellEnd"/>
+      <w:r>
+        <w:rPr>
+          <w:sz w:val="32"/>
+          <w:szCs w:val="32"/>
+        </w:rPr>
+        <w:t xml:space="preserve">” opierają się głównie na </w:t>
+      </w:r>
+      <w:proofErr w:type="spellStart"/>
+      <w:r>
+        <w:rPr>
+          <w:sz w:val="32"/>
+          <w:szCs w:val="32"/>
+        </w:rPr>
+        <w:t>backtrackingu</w:t>
+      </w:r>
+      <w:proofErr w:type="spellEnd"/>
+      <w:r>
+        <w:rPr>
+          <w:sz w:val="32"/>
+          <w:szCs w:val="32"/>
+        </w:rPr>
+        <w:t xml:space="preserve">, heurystyce, rekurencji, co odpowiada mojej metodzie do tworzenia plansz, w przypadku agenta ML ciężko jest je zastosować ze względu na specyfikę zadania oraz wizualizację </w:t>
+      </w:r>
+      <w:proofErr w:type="spellStart"/>
+      <w:r>
+        <w:rPr>
+          <w:sz w:val="32"/>
+          <w:szCs w:val="32"/>
+        </w:rPr>
+        <w:t>zachowań</w:t>
+      </w:r>
+      <w:proofErr w:type="spellEnd"/>
+      <w:r>
+        <w:rPr>
+          <w:sz w:val="32"/>
+          <w:szCs w:val="32"/>
+        </w:rPr>
+        <w:t xml:space="preserve"> agenta</w:t>
+      </w:r>
+    </w:p>
+    <w:p>
+      <w:pPr>
+        <w:rPr>
+          <w:sz w:val="32"/>
+          <w:szCs w:val="32"/>
+        </w:rPr>
+      </w:pPr>
+      <w:r>
+        <w:rPr>
+          <w:sz w:val="32"/>
+          <w:szCs w:val="32"/>
+        </w:rPr>
+        <w:lastRenderedPageBreak/>
+        <w:t xml:space="preserve">Śledzenie poczynań agenta w czasie rzeczywistym jest praktycznie niemożliwe, agent wykonuje 100 ruchów w niecałe 3 sekundy, spowolnienie czasu unity poza treningiem </w:t>
+      </w:r>
+      <w:r>
+        <w:rPr>
+          <w:sz w:val="32"/>
+          <w:szCs w:val="32"/>
+        </w:rPr>
+        <w:t xml:space="preserve">może pomóc w śledzeniu ruchów, widziałem również paczkę gdzieś na </w:t>
+      </w:r>
+      <w:proofErr w:type="spellStart"/>
+      <w:r>
+        <w:rPr>
+          <w:sz w:val="32"/>
+          <w:szCs w:val="32"/>
+        </w:rPr>
+        <w:t>githubie</w:t>
+      </w:r>
+      <w:proofErr w:type="spellEnd"/>
+      <w:r>
+        <w:rPr>
+          <w:sz w:val="32"/>
+          <w:szCs w:val="32"/>
+        </w:rPr>
+        <w:t xml:space="preserve"> do prezentacji agenta, która również głównie opiera się na spowolnieniu wytrenowanego modelu.</w:t>
+      </w:r>
+    </w:p>
+    <w:p>
+      <w:pPr>
+        <w:rPr>
+          <w:sz w:val="32"/>
+          <w:szCs w:val="32"/>
+        </w:rPr>
+      </w:pPr>
+    </w:p>
+    <w:p>
+      <w:pPr>
+        <w:rPr>
+          <w:sz w:val="32"/>
+          <w:szCs w:val="32"/>
+        </w:rPr>
+      </w:pPr>
+      <w:r>
+        <w:rPr>
+          <w:sz w:val="32"/>
+          <w:szCs w:val="32"/>
+        </w:rPr>
+        <w:t>Sprawdzone:</w:t>
+      </w:r>
+    </w:p>
+    <w:p>
+      <w:pPr>
+        <w:rPr>
+          <w:sz w:val="32"/>
+          <w:szCs w:val="32"/>
+        </w:rPr>
+      </w:pPr>
+      <w:r>
+        <w:rPr>
+          <w:sz w:val="32"/>
+          <w:szCs w:val="32"/>
+        </w:rPr>
+        <w:t>- obserwacje planszy – podstawa</w:t>
+      </w:r>
+    </w:p>
+    <w:p>
+      <w:pPr>
+        <w:rPr>
+          <w:sz w:val="32"/>
+          <w:szCs w:val="32"/>
+        </w:rPr>
+      </w:pPr>
+      <w:r>
+        <w:rPr>
+          <w:sz w:val="32"/>
+          <w:szCs w:val="32"/>
+        </w:rPr>
+        <w:t>- obserwacje ilości pustych pól- łatwiej przedstawić 1 sumę, niż 30-60 obserwacji</w:t>
+      </w:r>
+    </w:p>
+    <w:p>
+      <w:pPr>
+        <w:rPr>
+          <w:strike/>
+          <w:sz w:val="32"/>
+          <w:szCs w:val="32"/>
+        </w:rPr>
+      </w:pPr>
+      <w:r>
+        <w:rPr>
+          <w:strike/>
+          <w:sz w:val="32"/>
+          <w:szCs w:val="32"/>
+        </w:rPr>
+        <w:t>- obserwacja ilości pełnych pól – nie robi agentowi różnicy</w:t>
+      </w:r>
+    </w:p>
+    <w:p>
+      <w:pPr>
+        <w:rPr>
+          <w:strike/>
+          <w:sz w:val="32"/>
+          <w:szCs w:val="32"/>
+        </w:rPr>
+      </w:pPr>
+      <w:r>
+        <w:rPr>
+          <w:strike/>
+          <w:sz w:val="32"/>
+          <w:szCs w:val="32"/>
+        </w:rPr>
+        <w:t xml:space="preserve">- </w:t>
+      </w:r>
+      <w:proofErr w:type="spellStart"/>
+      <w:r>
+        <w:rPr>
+          <w:strike/>
+          <w:sz w:val="32"/>
+          <w:szCs w:val="32"/>
+        </w:rPr>
+        <w:t>stacked</w:t>
+      </w:r>
+      <w:proofErr w:type="spellEnd"/>
+      <w:r>
+        <w:rPr>
+          <w:strike/>
+          <w:sz w:val="32"/>
+          <w:szCs w:val="32"/>
+        </w:rPr>
+        <w:t xml:space="preserve"> </w:t>
+      </w:r>
+      <w:proofErr w:type="spellStart"/>
+      <w:r>
+        <w:rPr>
+          <w:strike/>
+          <w:sz w:val="32"/>
+          <w:szCs w:val="32"/>
+        </w:rPr>
+        <w:t>vectors</w:t>
+      </w:r>
+      <w:proofErr w:type="spellEnd"/>
+      <w:r>
+        <w:rPr>
+          <w:strike/>
+          <w:sz w:val="32"/>
+          <w:szCs w:val="32"/>
+        </w:rPr>
+        <w:t xml:space="preserve"> – raczej do płynniejszych gier z reakcją na otoczenie</w:t>
+      </w:r>
+    </w:p>
+    <w:p>
+      <w:pPr>
+        <w:rPr>
+          <w:sz w:val="32"/>
+          <w:szCs w:val="32"/>
+        </w:rPr>
+      </w:pPr>
+      <w:r>
+        <w:rPr>
+          <w:sz w:val="32"/>
+          <w:szCs w:val="32"/>
+        </w:rPr>
+        <w:t>- suma w kolumnach i wierszach – ciężko stwierdzić, wydaje się delikatnie pomocne</w:t>
+      </w:r>
+    </w:p>
+    <w:p>
+      <w:pPr>
+        <w:rPr>
+          <w:sz w:val="32"/>
+          <w:szCs w:val="32"/>
+        </w:rPr>
+      </w:pPr>
+      <w:r>
+        <w:rPr>
+          <w:sz w:val="32"/>
+          <w:szCs w:val="32"/>
+        </w:rPr>
+        <w:t>- zmiany w configu – trzeba non stop dostosowywać konfigurację, dalej nie do końca rozumiem konkretne configi</w:t>
+      </w:r>
+    </w:p>
+    <w:p>
+      <w:pPr>
+        <w:rPr>
+          <w:sz w:val="32"/>
+          <w:szCs w:val="32"/>
+        </w:rPr>
+      </w:pPr>
+      <w:r>
+        <w:rPr>
+          <w:sz w:val="32"/>
+          <w:szCs w:val="32"/>
+        </w:rPr>
+        <w:t>- zmiany w nagrodach – koniecznie dostosowywać, robić hierarchię kar dla różnych błędów i kamienie milowe przed główną nagrodą</w:t>
+      </w:r>
+    </w:p>
+    <w:p>
+      <w:pPr>
+        <w:rPr>
+          <w:sz w:val="32"/>
+          <w:szCs w:val="32"/>
+        </w:rPr>
+      </w:pPr>
+      <w:r>
+        <w:rPr>
+          <w:sz w:val="32"/>
+          <w:szCs w:val="32"/>
+        </w:rPr>
+        <w:t>- seria – poprawia wyniki agenta, nie pamiętam na ile agent sobie radził bez niej</w:t>
+      </w:r>
+    </w:p>
+    <w:p>
+      <w:pPr>
+        <w:rPr>
+          <w:sz w:val="32"/>
+          <w:szCs w:val="32"/>
+        </w:rPr>
+      </w:pPr>
+      <w:r>
+        <w:rPr>
+          <w:sz w:val="32"/>
+          <w:szCs w:val="32"/>
+        </w:rPr>
+        <w:t xml:space="preserve">-blokowanie agenta przed pominięciem decyzji – zdecydowanie potrzebne w grach </w:t>
+      </w:r>
+      <w:proofErr w:type="spellStart"/>
+      <w:r>
+        <w:rPr>
+          <w:sz w:val="32"/>
+          <w:szCs w:val="32"/>
+        </w:rPr>
+        <w:t>turowych</w:t>
+      </w:r>
+      <w:proofErr w:type="spellEnd"/>
+    </w:p>
+    <w:p>
+      <w:pPr>
+        <w:rPr>
+          <w:sz w:val="32"/>
+          <w:szCs w:val="32"/>
+        </w:rPr>
+      </w:pPr>
+      <w:r>
+        <w:rPr>
+          <w:sz w:val="32"/>
+          <w:szCs w:val="32"/>
+        </w:rPr>
+        <w:t>-różne poziomy trudności – trening przebiega znacznie lepiej na prostszych planszach, ale wytrenowany osiąga minimalnie gorsze wyniki na trudniejszych planszach</w:t>
+      </w:r>
+      <w:r>
+        <w:rPr>
+          <w:sz w:val="32"/>
+          <w:szCs w:val="32"/>
+        </w:rPr>
+        <w:t xml:space="preserve">, to może być prawdziwa siła ml </w:t>
+      </w:r>
+      <w:r>
+        <w:rPr>
+          <w:sz w:val="32"/>
+          <w:szCs w:val="32"/>
+        </w:rPr>
+        <w:lastRenderedPageBreak/>
+        <w:t xml:space="preserve">agenta w porównaniu do sprawdzonych przeze mnie modeli AI do </w:t>
+      </w:r>
+      <w:proofErr w:type="spellStart"/>
+      <w:r>
+        <w:rPr>
+          <w:sz w:val="32"/>
+          <w:szCs w:val="32"/>
+        </w:rPr>
+        <w:t>sudoku</w:t>
+      </w:r>
+      <w:proofErr w:type="spellEnd"/>
+      <w:r>
+        <w:rPr>
+          <w:sz w:val="32"/>
+          <w:szCs w:val="32"/>
+        </w:rPr>
+        <w:t>, gdzie różnice były znaczne między prostymi planszami, a trudnymi</w:t>
+      </w:r>
+    </w:p>
+    <w:p>
+      <w:pPr>
+        <w:rPr>
+          <w:sz w:val="32"/>
+          <w:szCs w:val="32"/>
+        </w:rPr>
+      </w:pPr>
+    </w:p>
+    <w:p>
+      <w:pPr>
+        <w:rPr>
+          <w:sz w:val="32"/>
+          <w:szCs w:val="32"/>
+        </w:rPr>
+      </w:pPr>
+      <w:r>
+        <w:rPr>
+          <w:sz w:val="32"/>
+          <w:szCs w:val="32"/>
+        </w:rPr>
+        <w:t>Do sprawdzenia :</w:t>
+      </w:r>
+    </w:p>
+    <w:p>
+      <w:pPr>
+        <w:rPr>
+          <w:sz w:val="32"/>
+          <w:szCs w:val="32"/>
+        </w:rPr>
+      </w:pPr>
+      <w:r>
+        <w:rPr>
+          <w:sz w:val="32"/>
+          <w:szCs w:val="32"/>
+        </w:rPr>
+        <w:t>-maski – tak jak wyżej, znaczna oszczędność i „</w:t>
+      </w:r>
+      <w:proofErr w:type="spellStart"/>
+      <w:r>
+        <w:rPr>
+          <w:sz w:val="32"/>
+          <w:szCs w:val="32"/>
+        </w:rPr>
+        <w:t>błędoodporność</w:t>
+      </w:r>
+      <w:proofErr w:type="spellEnd"/>
+      <w:r>
+        <w:rPr>
+          <w:sz w:val="32"/>
+          <w:szCs w:val="32"/>
+        </w:rPr>
+        <w:t>”</w:t>
+      </w:r>
+    </w:p>
+    <w:p>
+      <w:pPr>
+        <w:rPr>
+          <w:sz w:val="32"/>
+          <w:szCs w:val="32"/>
+        </w:rPr>
+      </w:pPr>
+      <w:r>
+        <w:rPr>
+          <w:sz w:val="32"/>
+          <w:szCs w:val="32"/>
+        </w:rPr>
+        <w:t>-</w:t>
+      </w:r>
+      <w:proofErr w:type="spellStart"/>
+      <w:r>
+        <w:rPr>
+          <w:sz w:val="32"/>
+          <w:szCs w:val="32"/>
+        </w:rPr>
+        <w:t>stacked</w:t>
+      </w:r>
+      <w:proofErr w:type="spellEnd"/>
+      <w:r>
+        <w:rPr>
+          <w:sz w:val="32"/>
+          <w:szCs w:val="32"/>
+        </w:rPr>
+        <w:t xml:space="preserve"> </w:t>
+      </w:r>
+      <w:proofErr w:type="spellStart"/>
+      <w:r>
+        <w:rPr>
+          <w:sz w:val="32"/>
+          <w:szCs w:val="32"/>
+        </w:rPr>
+        <w:t>vectors</w:t>
+      </w:r>
+      <w:proofErr w:type="spellEnd"/>
+      <w:r>
+        <w:rPr>
+          <w:sz w:val="32"/>
+          <w:szCs w:val="32"/>
+        </w:rPr>
+        <w:t xml:space="preserve"> – do sprawdzenia na dłuższym treningu, bez dodatkowych zmiennych</w:t>
+      </w:r>
+    </w:p>
+    <w:p>
+      <w:pPr>
+        <w:rPr>
+          <w:sz w:val="32"/>
+          <w:szCs w:val="32"/>
+        </w:rPr>
+      </w:pPr>
+      <w:r>
+        <w:rPr>
+          <w:sz w:val="32"/>
+          <w:szCs w:val="32"/>
+        </w:rPr>
+        <w:t xml:space="preserve">-dodatkowy skrypt do gry, którym steruje człowiek i posiada kompletnie przepisany zestaw funkcji agenta, w celach dokładniejszej analizy i bardziej przewidywalnego </w:t>
+      </w:r>
+      <w:proofErr w:type="spellStart"/>
+      <w:r>
+        <w:rPr>
+          <w:sz w:val="32"/>
+          <w:szCs w:val="32"/>
+        </w:rPr>
+        <w:t>bugfixu</w:t>
+      </w:r>
+      <w:proofErr w:type="spellEnd"/>
+      <w:r>
+        <w:rPr>
+          <w:sz w:val="32"/>
+          <w:szCs w:val="32"/>
+        </w:rPr>
+        <w:t xml:space="preserve"> + rozwiązuje problem z czasem reakcji, na decyzje agenta.</w:t>
+      </w:r>
+    </w:p>
+    <w:p>
+      <w:pPr>
+        <w:rPr>
+          <w:sz w:val="32"/>
+          <w:szCs w:val="32"/>
+        </w:rPr>
+      </w:pPr>
+      <w:r>
+        <w:rPr>
+          <w:sz w:val="32"/>
+          <w:szCs w:val="32"/>
+        </w:rPr>
+        <w:t xml:space="preserve">-suma każdego sektora -jak w przypadku kolumn i wierszy, może się przydać jako informacja jakie liczby pasują – każdy </w:t>
+      </w:r>
+      <w:proofErr w:type="spellStart"/>
+      <w:r>
+        <w:rPr>
+          <w:sz w:val="32"/>
+          <w:szCs w:val="32"/>
+        </w:rPr>
+        <w:t>wiersz,kolumna</w:t>
+      </w:r>
+      <w:proofErr w:type="spellEnd"/>
+      <w:r>
+        <w:rPr>
+          <w:sz w:val="32"/>
+          <w:szCs w:val="32"/>
+        </w:rPr>
+        <w:t>, sektor powinien mieć sumę 45</w:t>
+      </w:r>
+    </w:p>
+    <w:p>
+      <w:pPr>
+        <w:rPr>
+          <w:sz w:val="32"/>
+          <w:szCs w:val="32"/>
+        </w:rPr>
+      </w:pPr>
+      <w:r>
+        <w:rPr>
+          <w:sz w:val="32"/>
+          <w:szCs w:val="32"/>
+        </w:rPr>
+        <w:t>-drobna kara za każdy ruch (np. -0.1f), co może skłonić agenta, do jak najszybszego zakończenia planszy</w:t>
+      </w:r>
+    </w:p>
+    <w:p>
+      <w:pPr>
+        <w:rPr>
+          <w:sz w:val="32"/>
+          <w:szCs w:val="32"/>
+        </w:rPr>
+      </w:pPr>
+      <w:r>
+        <w:rPr>
+          <w:sz w:val="32"/>
+          <w:szCs w:val="32"/>
+        </w:rPr>
+        <w:t xml:space="preserve">-kara za oczywiste błędy – jeśli agent dalej nie rozumie podstaw </w:t>
+      </w:r>
+      <w:proofErr w:type="spellStart"/>
+      <w:r>
+        <w:rPr>
+          <w:sz w:val="32"/>
+          <w:szCs w:val="32"/>
+        </w:rPr>
+        <w:t>sudoku</w:t>
+      </w:r>
+      <w:proofErr w:type="spellEnd"/>
+      <w:r>
+        <w:rPr>
+          <w:sz w:val="32"/>
+          <w:szCs w:val="32"/>
+        </w:rPr>
+        <w:t xml:space="preserve">, można wystosować większe kary, np. gdy wstawi liczbę, mimo że ta liczba jest w tym samym </w:t>
+      </w:r>
+      <w:proofErr w:type="spellStart"/>
+      <w:r>
+        <w:rPr>
+          <w:sz w:val="32"/>
+          <w:szCs w:val="32"/>
+        </w:rPr>
+        <w:t>sektorze,wierszu</w:t>
+      </w:r>
+      <w:proofErr w:type="spellEnd"/>
+      <w:r>
+        <w:rPr>
+          <w:sz w:val="32"/>
+          <w:szCs w:val="32"/>
+        </w:rPr>
+        <w:t xml:space="preserve"> lub kolumnie na jego planszy</w:t>
+      </w:r>
+    </w:p>
+    <w:p>
+      <w:pPr>
+        <w:rPr>
+          <w:sz w:val="32"/>
+          <w:szCs w:val="32"/>
+        </w:rPr>
+      </w:pPr>
+      <w:r>
+        <w:rPr>
+          <w:sz w:val="32"/>
+          <w:szCs w:val="32"/>
+        </w:rPr>
+        <w:t xml:space="preserve">-użycie </w:t>
+      </w:r>
+      <w:proofErr w:type="spellStart"/>
+      <w:r>
+        <w:rPr>
+          <w:sz w:val="32"/>
+          <w:szCs w:val="32"/>
+        </w:rPr>
+        <w:t>TensorBoard</w:t>
+      </w:r>
+      <w:proofErr w:type="spellEnd"/>
+      <w:r>
+        <w:rPr>
+          <w:sz w:val="32"/>
+          <w:szCs w:val="32"/>
+        </w:rPr>
+        <w:t xml:space="preserve"> by na bieżąco robił statystyki z treningu agenta</w:t>
+      </w:r>
+    </w:p>
+    <w:p>
+      <w:pPr>
+        <w:rPr>
+          <w:sz w:val="32"/>
+          <w:szCs w:val="32"/>
+        </w:rPr>
+      </w:pPr>
+      <w:r>
+        <w:rPr>
+          <w:sz w:val="32"/>
+          <w:szCs w:val="32"/>
+        </w:rPr>
+        <w:t>- metoda curriculum learning – w trakcie treningu agent stopniowo otrzymuje większy poziom trudności np. 2 miliony kroków na prawie rozwiązanej planszy – 2 miliony kroków na obecnej łatwej planszy – 2 miliony kroków na średniej planszy – 4 miliony kroków na najtrudniejszej planszy</w:t>
+      </w:r>
+    </w:p>
+    <w:p>
+      <w:pPr>
+        <w:rPr>
+          <w:sz w:val="32"/>
+          <w:szCs w:val="32"/>
+        </w:rPr>
+      </w:pPr>
+      <w:r>
+        <w:rPr>
+          <w:sz w:val="32"/>
+          <w:szCs w:val="32"/>
+        </w:rPr>
+        <w:lastRenderedPageBreak/>
+        <w:t>- podejście hybrydowe – zastosowanie heurystyki jako „przewodnika” po przestrzeni eksploracji</w:t>
+      </w:r>
+    </w:p>
+    <w:p>
+      <w:pPr>
+        <w:rPr>
+          <w:sz w:val="28"/>
+          <w:szCs w:val="28"/>
+          <w:u w:val="single"/>
+        </w:rPr>
+      </w:pPr>
+      <w:r>
+        <w:rPr>
+          <w:sz w:val="28"/>
+          <w:szCs w:val="28"/>
+          <w:u w:val="single"/>
+        </w:rPr>
+        <w:t xml:space="preserve">*nie jestem pewien na ile metoda jest zgodna z założeniami pracy inżynierskiej oraz samym uczeniem maszynowym, bo równie dobrze można to potraktować jako wytłumaczenie agentowi zasad jakie miał się wyuczyć w procesie </w:t>
+      </w:r>
+      <w:proofErr w:type="spellStart"/>
+      <w:r>
+        <w:rPr>
+          <w:sz w:val="28"/>
+          <w:szCs w:val="28"/>
+          <w:u w:val="single"/>
+        </w:rPr>
+        <w:t>reinforcement</w:t>
+      </w:r>
+      <w:proofErr w:type="spellEnd"/>
+      <w:r>
+        <w:rPr>
+          <w:sz w:val="28"/>
+          <w:szCs w:val="28"/>
+          <w:u w:val="single"/>
+        </w:rPr>
+        <w:t xml:space="preserve"> learningu. Wpadłem na to przypadkiem, jak zastanawiałem się, jakby można kogoś nauczyć </w:t>
+      </w:r>
+      <w:proofErr w:type="spellStart"/>
+      <w:r>
+        <w:rPr>
+          <w:sz w:val="28"/>
+          <w:szCs w:val="28"/>
+          <w:u w:val="single"/>
+        </w:rPr>
+        <w:t>sudoku</w:t>
+      </w:r>
+      <w:proofErr w:type="spellEnd"/>
+      <w:r>
+        <w:rPr>
+          <w:sz w:val="28"/>
+          <w:szCs w:val="28"/>
+          <w:u w:val="single"/>
+        </w:rPr>
+        <w:t>(np. agenta) i doszedłem do wniosku, że nie słyszałem o sytuacji gdzie ktoś nie dostał planszy do uzupełnienia z instruktażem na zasadzie „musi być po 1 liczbie od 1 do 9  w każdym wierszu, kolumnie i kwadracie”</w:t>
+      </w:r>
+      <w:r>
+        <w:rPr>
+          <w:sz w:val="28"/>
+          <w:szCs w:val="28"/>
+          <w:u w:val="single"/>
+        </w:rPr>
+        <w:t>. Trzymam ten pomysł jako ostatnią deskę ratunku, gdyby wszystko inne zawiodło</w:t>
+      </w:r>
+    </w:p>
+    <w:p>
+      <w:pPr>
+        <w:rPr>
+          <w:sz w:val="32"/>
+          <w:szCs w:val="32"/>
+        </w:rPr>
+      </w:pPr>
+    </w:p>
+    <w:p>
+      <w:pPr>
+        <w:rPr>
+          <w:sz w:val="32"/>
+          <w:szCs w:val="32"/>
+        </w:rPr>
+      </w:pPr>
+    </w:p>
+    <w:p>
+      <w:pPr>
+        <w:rPr>
+          <w:sz w:val="32"/>
+          <w:szCs w:val="32"/>
+        </w:rPr>
+      </w:pPr>
     </w:p>
     <w:sectPr>
       <w:pgSz w:w="11906" w:h="16838"/>

</xml_diff>

<commit_message>
nowy seed, poprawka do iteracji, maskowanie złych ruchów
</commit_message>
<xml_diff>
--- a/Assets/Documents/przemyślenia.docx
+++ b/Assets/Documents/przemyślenia.docx
@@ -4486,14 +4486,7 @@
           <w:szCs w:val="48"/>
         </w:rPr>
         <w:lastRenderedPageBreak/>
-        <w:t>8</w:t>
-      </w:r>
-      <w:r>
-        <w:rPr>
-          <w:sz w:val="48"/>
-          <w:szCs w:val="48"/>
-        </w:rPr>
-        <w:t>.12.24</w:t>
+        <w:t>8.12.24</w:t>
       </w:r>
     </w:p>
     <w:p>
@@ -5037,6 +5030,68 @@
           <w:szCs w:val="32"/>
         </w:rPr>
       </w:pPr>
+      <w:r>
+        <w:rPr>
+          <w:sz w:val="32"/>
+          <w:szCs w:val="32"/>
+        </w:rPr>
+        <w:t xml:space="preserve">-maski – zastosowana maska na zajęte pola faktycznie działa i zmusza agenta do wyboru innego pola zanim wykona turę, zdecydowanie przyspieszy to pracę agenta, gdyż nie będzie tracił punktów za wybór pełnego pola, oraz nie będzie musiał się uczyć reakcji na pełne pola. Maski aktualizowane są przed każdą decyzją, dlatego </w:t>
+      </w:r>
+      <w:proofErr w:type="spellStart"/>
+      <w:r>
+        <w:rPr>
+          <w:sz w:val="32"/>
+          <w:szCs w:val="32"/>
+        </w:rPr>
+        <w:t>nei</w:t>
+      </w:r>
+      <w:proofErr w:type="spellEnd"/>
+      <w:r>
+        <w:rPr>
+          <w:sz w:val="32"/>
+          <w:szCs w:val="32"/>
+        </w:rPr>
+        <w:t xml:space="preserve"> potrzeba dodatkowego wywołania po poprawnym przypisaniu liczby</w:t>
+      </w:r>
+    </w:p>
+    <w:p>
+      <w:pPr>
+        <w:rPr>
+          <w:sz w:val="32"/>
+          <w:szCs w:val="32"/>
+        </w:rPr>
+      </w:pPr>
+      <w:r>
+        <w:rPr>
+          <w:sz w:val="32"/>
+          <w:szCs w:val="32"/>
+        </w:rPr>
+        <w:t xml:space="preserve">-suma każdego sektora -jak w przypadku kolumn i wierszy, może się przydać jako informacja jakie liczby pasują – każdy </w:t>
+      </w:r>
+      <w:proofErr w:type="spellStart"/>
+      <w:r>
+        <w:rPr>
+          <w:sz w:val="32"/>
+          <w:szCs w:val="32"/>
+        </w:rPr>
+        <w:t>wiersz,kolumna</w:t>
+      </w:r>
+      <w:proofErr w:type="spellEnd"/>
+      <w:r>
+        <w:rPr>
+          <w:sz w:val="32"/>
+          <w:szCs w:val="32"/>
+        </w:rPr>
+        <w:t>, sektor powinien mieć sumę 45</w:t>
+      </w:r>
+    </w:p>
+    <w:p>
+      <w:pPr>
+        <w:rPr>
+          <w:sz w:val="32"/>
+          <w:szCs w:val="32"/>
+        </w:rPr>
+      </w:pPr>
     </w:p>
     <w:p>
       <w:pPr>
@@ -5065,37 +5120,6 @@
           <w:sz w:val="32"/>
           <w:szCs w:val="32"/>
         </w:rPr>
-        <w:t>-maski – tak jak wyżej, znaczna oszczędność i „</w:t>
-      </w:r>
-      <w:proofErr w:type="spellStart"/>
-      <w:r>
-        <w:rPr>
-          <w:sz w:val="32"/>
-          <w:szCs w:val="32"/>
-        </w:rPr>
-        <w:t>błędoodporność</w:t>
-      </w:r>
-      <w:proofErr w:type="spellEnd"/>
-      <w:r>
-        <w:rPr>
-          <w:sz w:val="32"/>
-          <w:szCs w:val="32"/>
-        </w:rPr>
-        <w:t>”</w:t>
-      </w:r>
-    </w:p>
-    <w:p>
-      <w:pPr>
-        <w:rPr>
-          <w:sz w:val="32"/>
-          <w:szCs w:val="32"/>
-        </w:rPr>
-      </w:pPr>
-      <w:r>
-        <w:rPr>
-          <w:sz w:val="32"/>
-          <w:szCs w:val="32"/>
-        </w:rPr>
         <w:t>-</w:t>
       </w:r>
       <w:proofErr w:type="spellStart"/>
@@ -5174,37 +5198,6 @@
           <w:sz w:val="32"/>
           <w:szCs w:val="32"/>
         </w:rPr>
-        <w:t xml:space="preserve">-suma każdego sektora -jak w przypadku kolumn i wierszy, może się przydać jako informacja jakie liczby pasują – każdy </w:t>
-      </w:r>
-      <w:proofErr w:type="spellStart"/>
-      <w:r>
-        <w:rPr>
-          <w:sz w:val="32"/>
-          <w:szCs w:val="32"/>
-        </w:rPr>
-        <w:t>wiersz,kolumna</w:t>
-      </w:r>
-      <w:proofErr w:type="spellEnd"/>
-      <w:r>
-        <w:rPr>
-          <w:sz w:val="32"/>
-          <w:szCs w:val="32"/>
-        </w:rPr>
-        <w:t>, sektor powinien mieć sumę 45</w:t>
-      </w:r>
-    </w:p>
-    <w:p>
-      <w:pPr>
-        <w:rPr>
-          <w:sz w:val="32"/>
-          <w:szCs w:val="32"/>
-        </w:rPr>
-      </w:pPr>
-      <w:r>
-        <w:rPr>
-          <w:sz w:val="32"/>
-          <w:szCs w:val="32"/>
-        </w:rPr>
         <w:t>-drobna kara za każdy ruch (np. -0.1f), co może skłonić agenta, do jak najszybszego zakończenia planszy</w:t>
       </w:r>
     </w:p>
@@ -5298,6 +5291,7 @@
           <w:sz w:val="32"/>
           <w:szCs w:val="32"/>
         </w:rPr>
+        <w:lastRenderedPageBreak/>
         <w:t>- metoda curriculum learning – w trakcie treningu agent stopniowo otrzymuje większy poziom trudności np. 2 miliony kroków na prawie rozwiązanej planszy – 2 miliony kroków na obecnej łatwej planszy – 2 miliony kroków na średniej planszy – 4 miliony kroków na najtrudniejszej planszy</w:t>
       </w:r>
     </w:p>
@@ -5313,7 +5307,6 @@
           <w:sz w:val="32"/>
           <w:szCs w:val="32"/>
         </w:rPr>
-        <w:lastRenderedPageBreak/>
         <w:t>- podejście hybrydowe – zastosowanie heurystyki jako „przewodnika” po przestrzeni eksploracji</w:t>
       </w:r>
     </w:p>
@@ -5401,6 +5394,653 @@
           <w:szCs w:val="32"/>
         </w:rPr>
       </w:pPr>
+      <w:r>
+        <w:rPr>
+          <w:sz w:val="32"/>
+          <w:szCs w:val="32"/>
+        </w:rPr>
+        <w:t>11.12.2024</w:t>
+      </w:r>
+    </w:p>
+    <w:p>
+      <w:pPr>
+        <w:rPr>
+          <w:sz w:val="32"/>
+          <w:szCs w:val="32"/>
+        </w:rPr>
+      </w:pPr>
+      <w:r>
+        <w:rPr>
+          <w:sz w:val="32"/>
+          <w:szCs w:val="32"/>
+        </w:rPr>
+        <w:t>Jak wygląda decyzja agenta:</w:t>
+      </w:r>
+    </w:p>
+    <w:p>
+      <w:pPr>
+        <w:rPr>
+          <w:sz w:val="32"/>
+          <w:szCs w:val="32"/>
+        </w:rPr>
+      </w:pPr>
+      <w:r>
+        <w:rPr>
+          <w:sz w:val="32"/>
+          <w:szCs w:val="32"/>
+        </w:rPr>
+        <w:t xml:space="preserve"> Gdy agent musi podjąć decyzję o akcji, ML-</w:t>
+      </w:r>
+      <w:proofErr w:type="spellStart"/>
+      <w:r>
+        <w:rPr>
+          <w:sz w:val="32"/>
+          <w:szCs w:val="32"/>
+        </w:rPr>
+        <w:t>Agents</w:t>
+      </w:r>
+      <w:proofErr w:type="spellEnd"/>
+      <w:r>
+        <w:rPr>
+          <w:sz w:val="32"/>
+          <w:szCs w:val="32"/>
+        </w:rPr>
+        <w:t xml:space="preserve"> najpierw wywołuje:</w:t>
+      </w:r>
+    </w:p>
+    <w:p>
+      <w:pPr>
+        <w:numPr>
+          <w:ilvl w:val="1"/>
+          <w:numId w:val="3"/>
+        </w:numPr>
+        <w:rPr>
+          <w:sz w:val="32"/>
+          <w:szCs w:val="32"/>
+        </w:rPr>
+      </w:pPr>
+      <w:proofErr w:type="spellStart"/>
+      <w:r>
+        <w:rPr>
+          <w:sz w:val="32"/>
+          <w:szCs w:val="32"/>
+        </w:rPr>
+        <w:t>CollectObservations</w:t>
+      </w:r>
+      <w:proofErr w:type="spellEnd"/>
+      <w:r>
+        <w:rPr>
+          <w:sz w:val="32"/>
+          <w:szCs w:val="32"/>
+        </w:rPr>
+        <w:t xml:space="preserve"> – aby zebrać dane o stanie środowiska.</w:t>
+      </w:r>
+    </w:p>
+    <w:p>
+      <w:pPr>
+        <w:numPr>
+          <w:ilvl w:val="1"/>
+          <w:numId w:val="3"/>
+        </w:numPr>
+        <w:rPr>
+          <w:sz w:val="32"/>
+          <w:szCs w:val="32"/>
+        </w:rPr>
+      </w:pPr>
+      <w:proofErr w:type="spellStart"/>
+      <w:r>
+        <w:rPr>
+          <w:sz w:val="32"/>
+          <w:szCs w:val="32"/>
+        </w:rPr>
+        <w:t>WriteDiscreteActionMask</w:t>
+      </w:r>
+      <w:proofErr w:type="spellEnd"/>
+      <w:r>
+        <w:rPr>
+          <w:sz w:val="32"/>
+          <w:szCs w:val="32"/>
+        </w:rPr>
+        <w:t xml:space="preserve"> – aby zastosować maskowanie działań.</w:t>
+      </w:r>
+    </w:p>
+    <w:p>
+      <w:pPr>
+        <w:rPr>
+          <w:sz w:val="32"/>
+          <w:szCs w:val="32"/>
+        </w:rPr>
+      </w:pPr>
+      <w:r>
+        <w:rPr>
+          <w:sz w:val="32"/>
+          <w:szCs w:val="32"/>
+        </w:rPr>
+        <w:t>Następnie przekazuje obserwacje i maski do modelu ML (lub heurystyki w trybie testowym).</w:t>
+      </w:r>
+    </w:p>
+    <w:p>
+      <w:pPr>
+        <w:rPr>
+          <w:sz w:val="32"/>
+          <w:szCs w:val="32"/>
+        </w:rPr>
+      </w:pPr>
+      <w:r>
+        <w:rPr>
+          <w:b/>
+          <w:bCs/>
+          <w:sz w:val="32"/>
+          <w:szCs w:val="32"/>
+        </w:rPr>
+        <w:t>Automatyczne maskowanie</w:t>
+      </w:r>
+      <w:r>
+        <w:rPr>
+          <w:sz w:val="32"/>
+          <w:szCs w:val="32"/>
+        </w:rPr>
+        <w:t>:</w:t>
+      </w:r>
+    </w:p>
+    <w:p>
+      <w:pPr>
+        <w:numPr>
+          <w:ilvl w:val="0"/>
+          <w:numId w:val="4"/>
+        </w:numPr>
+        <w:rPr>
+          <w:sz w:val="32"/>
+          <w:szCs w:val="32"/>
+        </w:rPr>
+      </w:pPr>
+      <w:proofErr w:type="spellStart"/>
+      <w:r>
+        <w:rPr>
+          <w:sz w:val="32"/>
+          <w:szCs w:val="32"/>
+        </w:rPr>
+        <w:lastRenderedPageBreak/>
+        <w:t>WriteDiscreteActionMask</w:t>
+      </w:r>
+      <w:proofErr w:type="spellEnd"/>
+      <w:r>
+        <w:rPr>
+          <w:sz w:val="32"/>
+          <w:szCs w:val="32"/>
+        </w:rPr>
+        <w:t xml:space="preserve"> jest wywoływana </w:t>
+      </w:r>
+      <w:r>
+        <w:rPr>
+          <w:b/>
+          <w:bCs/>
+          <w:sz w:val="32"/>
+          <w:szCs w:val="32"/>
+        </w:rPr>
+        <w:t>przed każdą decyzją</w:t>
+      </w:r>
+      <w:r>
+        <w:rPr>
+          <w:sz w:val="32"/>
+          <w:szCs w:val="32"/>
+        </w:rPr>
+        <w:t>, aby określić, które akcje są dostępne w bieżącym kroku.</w:t>
+      </w:r>
+    </w:p>
+    <w:p>
+      <w:pPr>
+        <w:numPr>
+          <w:ilvl w:val="0"/>
+          <w:numId w:val="4"/>
+        </w:numPr>
+        <w:rPr>
+          <w:sz w:val="32"/>
+          <w:szCs w:val="32"/>
+          <w:u w:val="single"/>
+        </w:rPr>
+      </w:pPr>
+      <w:r>
+        <w:rPr>
+          <w:sz w:val="32"/>
+          <w:szCs w:val="32"/>
+          <w:u w:val="single"/>
+        </w:rPr>
+        <w:t>Korzystając z heurystyki maski nie są stosowane</w:t>
+      </w:r>
+    </w:p>
+    <w:p>
+      <w:pPr>
+        <w:rPr>
+          <w:sz w:val="32"/>
+          <w:szCs w:val="32"/>
+        </w:rPr>
+      </w:pPr>
+    </w:p>
+    <w:p>
+      <w:pPr>
+        <w:rPr>
+          <w:sz w:val="32"/>
+          <w:szCs w:val="32"/>
+        </w:rPr>
+      </w:pPr>
+      <w:r>
+        <w:rPr>
+          <w:sz w:val="32"/>
+          <w:szCs w:val="32"/>
+        </w:rPr>
+        <w:t>Zmiany i poprawki:</w:t>
+      </w:r>
+    </w:p>
+    <w:p>
+      <w:pPr>
+        <w:rPr>
+          <w:sz w:val="32"/>
+          <w:szCs w:val="32"/>
+        </w:rPr>
+      </w:pPr>
+      <w:r>
+        <w:rPr>
+          <w:sz w:val="32"/>
+          <w:szCs w:val="32"/>
+        </w:rPr>
+        <w:t xml:space="preserve">Prawidłowo dodane wyświetlanie kolejnych iteracji oraz wyświetlanie wartości używanego </w:t>
+      </w:r>
+      <w:proofErr w:type="spellStart"/>
+      <w:r>
+        <w:rPr>
+          <w:sz w:val="32"/>
+          <w:szCs w:val="32"/>
+        </w:rPr>
+        <w:t>Seed’a</w:t>
+      </w:r>
+      <w:proofErr w:type="spellEnd"/>
+    </w:p>
+    <w:p>
+      <w:pPr>
+        <w:rPr>
+          <w:sz w:val="32"/>
+          <w:szCs w:val="32"/>
+        </w:rPr>
+      </w:pPr>
+      <w:r>
+        <w:rPr>
+          <w:sz w:val="32"/>
+          <w:szCs w:val="32"/>
+        </w:rPr>
+        <w:t xml:space="preserve">Zmienna </w:t>
+      </w:r>
+      <w:proofErr w:type="spellStart"/>
+      <w:r>
+        <w:rPr>
+          <w:sz w:val="32"/>
+          <w:szCs w:val="32"/>
+        </w:rPr>
+        <w:t>seed</w:t>
+      </w:r>
+      <w:proofErr w:type="spellEnd"/>
+      <w:r>
+        <w:rPr>
+          <w:sz w:val="32"/>
+          <w:szCs w:val="32"/>
+        </w:rPr>
+        <w:t xml:space="preserve"> okazała się mało losowa, gdyż korzystała z milisekund, agentowi kolejne podejścia zajmowały około 2 sekundy, także łatwo było przewidzieć i utknąć w 1 przedziale liczbowym, np. w mapach z przedziału 450-460</w:t>
+      </w:r>
+      <w:r>
+        <w:rPr>
+          <w:sz w:val="32"/>
+          <w:szCs w:val="32"/>
+        </w:rPr>
+        <w:br/>
+        <w:t xml:space="preserve">teraz korzystam z </w:t>
+      </w:r>
+      <w:proofErr w:type="spellStart"/>
+      <w:r>
+        <w:rPr>
+          <w:sz w:val="32"/>
+          <w:szCs w:val="32"/>
+        </w:rPr>
+        <w:t>Ticks.GetHashCode</w:t>
+      </w:r>
+      <w:proofErr w:type="spellEnd"/>
+      <w:r>
+        <w:rPr>
+          <w:sz w:val="32"/>
+          <w:szCs w:val="32"/>
+        </w:rPr>
+        <w:t>;</w:t>
+      </w:r>
+    </w:p>
+    <w:p>
+      <w:pPr>
+        <w:rPr>
+          <w:sz w:val="32"/>
+          <w:szCs w:val="32"/>
+        </w:rPr>
+      </w:pPr>
+      <w:r>
+        <w:rPr>
+          <w:sz w:val="32"/>
+          <w:szCs w:val="32"/>
+        </w:rPr>
+        <w:t xml:space="preserve">By wartości były zróżnicowane, mniejsze i czytelne dzielę </w:t>
+      </w:r>
+      <w:proofErr w:type="spellStart"/>
+      <w:r>
+        <w:rPr>
+          <w:sz w:val="32"/>
+          <w:szCs w:val="32"/>
+        </w:rPr>
+        <w:t>seed</w:t>
+      </w:r>
+      <w:proofErr w:type="spellEnd"/>
+      <w:r>
+        <w:rPr>
+          <w:sz w:val="32"/>
+          <w:szCs w:val="32"/>
+        </w:rPr>
+        <w:t xml:space="preserve"> przez %10000</w:t>
+      </w:r>
+    </w:p>
+    <w:p>
+      <w:pPr>
+        <w:rPr>
+          <w:sz w:val="32"/>
+          <w:szCs w:val="32"/>
+        </w:rPr>
+      </w:pPr>
+      <w:r>
+        <w:rPr>
+          <w:sz w:val="32"/>
+          <w:szCs w:val="32"/>
+        </w:rPr>
+        <w:t xml:space="preserve">Oraz z wykorzystaniem biblioteki system i funkcji </w:t>
+      </w:r>
+      <w:proofErr w:type="spellStart"/>
+      <w:r>
+        <w:rPr>
+          <w:sz w:val="32"/>
+          <w:szCs w:val="32"/>
+        </w:rPr>
+        <w:t>Math.Abs</w:t>
+      </w:r>
+      <w:proofErr w:type="spellEnd"/>
+      <w:r>
+        <w:rPr>
+          <w:sz w:val="32"/>
+          <w:szCs w:val="32"/>
+        </w:rPr>
+        <w:t xml:space="preserve"> normalizuję otrzymaną liczbę do nieujemnych</w:t>
+      </w:r>
+      <w:r>
+        <w:rPr>
+          <w:sz w:val="32"/>
+          <w:szCs w:val="32"/>
+        </w:rPr>
+        <w:br/>
+        <w:t>teraz mamy prawie miliard kombinacji, które agent może rozwiązywać</w:t>
+      </w:r>
+    </w:p>
+    <w:p>
+      <w:pPr>
+        <w:rPr>
+          <w:sz w:val="32"/>
+          <w:szCs w:val="32"/>
+        </w:rPr>
+      </w:pPr>
+    </w:p>
+    <w:p>
+      <w:pPr>
+        <w:rPr>
+          <w:sz w:val="32"/>
+          <w:szCs w:val="32"/>
+          <w:u w:val="single"/>
+        </w:rPr>
+      </w:pPr>
+      <w:r>
+        <w:rPr>
+          <w:sz w:val="32"/>
+          <w:szCs w:val="32"/>
+          <w:u w:val="single"/>
+        </w:rPr>
+        <w:t xml:space="preserve">Z uwagi na to niedopatrzenie można uznać poprzednie podejścia za błędne gdyż agent mógł uczyć się wykrywania konkretnych plansz i uzupełnianie ich zamiast nauki zasad </w:t>
+      </w:r>
+      <w:proofErr w:type="spellStart"/>
+      <w:r>
+        <w:rPr>
+          <w:sz w:val="32"/>
+          <w:szCs w:val="32"/>
+          <w:u w:val="single"/>
+        </w:rPr>
+        <w:t>sudoku</w:t>
+      </w:r>
+      <w:proofErr w:type="spellEnd"/>
+    </w:p>
+    <w:p>
+      <w:pPr>
+        <w:rPr>
+          <w:sz w:val="32"/>
+          <w:szCs w:val="32"/>
+          <w:u w:val="single"/>
+        </w:rPr>
+      </w:pPr>
+      <w:r>
+        <w:rPr>
+          <w:sz w:val="32"/>
+          <w:szCs w:val="32"/>
+          <w:u w:val="single"/>
+        </w:rPr>
+        <w:lastRenderedPageBreak/>
+        <w:drawing>
+          <wp:inline distT="0" distB="0" distL="0" distR="0" wp14:anchorId="60A5317C" wp14:editId="0362F90C">
+            <wp:extent cx="5760720" cy="2391410"/>
+            <wp:effectExtent l="0" t="0" r="0" b="8890"/>
+            <wp:docPr id="132734125" name="Obraz 1" descr="Obraz zawierający zrzut ekranu, tekst&#10;&#10;Opis wygenerowany automatycznie"/>
+            <wp:cNvGraphicFramePr>
+              <a:graphicFrameLocks xmlns:a="http://schemas.openxmlformats.org/drawingml/2006/main" noChangeAspect="1"/>
+            </wp:cNvGraphicFramePr>
+            <a:graphic xmlns:a="http://schemas.openxmlformats.org/drawingml/2006/main">
+              <a:graphicData uri="http://schemas.openxmlformats.org/drawingml/2006/picture">
+                <pic:pic xmlns:pic="http://schemas.openxmlformats.org/drawingml/2006/picture">
+                  <pic:nvPicPr>
+                    <pic:cNvPr id="132734125" name="Obraz 1" descr="Obraz zawierający zrzut ekranu, tekst&#10;&#10;Opis wygenerowany automatycznie"/>
+                    <pic:cNvPicPr/>
+                  </pic:nvPicPr>
+                  <pic:blipFill>
+                    <a:blip r:embed="rId40"/>
+                    <a:stretch>
+                      <a:fillRect/>
+                    </a:stretch>
+                  </pic:blipFill>
+                  <pic:spPr>
+                    <a:xfrm>
+                      <a:off x="0" y="0"/>
+                      <a:ext cx="5760720" cy="2391410"/>
+                    </a:xfrm>
+                    <a:prstGeom prst="rect">
+                      <a:avLst/>
+                    </a:prstGeom>
+                  </pic:spPr>
+                </pic:pic>
+              </a:graphicData>
+            </a:graphic>
+          </wp:inline>
+        </w:drawing>
+      </w:r>
+    </w:p>
+    <w:p>
+      <w:pPr>
+        <w:rPr>
+          <w:sz w:val="32"/>
+          <w:szCs w:val="32"/>
+        </w:rPr>
+      </w:pPr>
+      <w:r>
+        <w:rPr>
+          <w:sz w:val="32"/>
+          <w:szCs w:val="32"/>
+        </w:rPr>
+        <w:t xml:space="preserve">Nowa sesja treningowa przynosi </w:t>
+      </w:r>
+      <w:proofErr w:type="spellStart"/>
+      <w:r>
+        <w:rPr>
+          <w:sz w:val="32"/>
+          <w:szCs w:val="32"/>
+        </w:rPr>
+        <w:t>efekty,algorytm</w:t>
+      </w:r>
+      <w:proofErr w:type="spellEnd"/>
+      <w:r>
+        <w:rPr>
+          <w:sz w:val="32"/>
+          <w:szCs w:val="32"/>
+        </w:rPr>
+        <w:t xml:space="preserve"> w pełni skupia się na zrozumieniu gry i nie musi przejmować się oczywistymi błędami. </w:t>
+      </w:r>
+      <w:r>
+        <w:rPr>
+          <w:sz w:val="32"/>
+          <w:szCs w:val="32"/>
+        </w:rPr>
+        <w:t>Można zauważyć większą niestabilność i okresowe stagnacje, ale koniec końców model w 2000000 kroków osiąga lepsze wyniki niż w poprzedniej wersji</w:t>
+      </w:r>
+      <w:r>
+        <w:rPr>
+          <w:sz w:val="32"/>
+          <w:szCs w:val="32"/>
+        </w:rPr>
+        <w:t xml:space="preserve"> na 3500000 kroków</w:t>
+      </w:r>
+    </w:p>
+    <w:p>
+      <w:pPr>
+        <w:rPr>
+          <w:sz w:val="32"/>
+          <w:szCs w:val="32"/>
+        </w:rPr>
+      </w:pPr>
+      <w:r>
+        <w:rPr>
+          <w:sz w:val="32"/>
+          <w:szCs w:val="32"/>
+        </w:rPr>
+        <w:drawing>
+          <wp:inline distT="0" distB="0" distL="0" distR="0" wp14:anchorId="52A5AF7F" wp14:editId="58B0FE5C">
+            <wp:extent cx="5760720" cy="3206750"/>
+            <wp:effectExtent l="0" t="0" r="0" b="0"/>
+            <wp:docPr id="2078695298" name="Obraz 1" descr="Obraz zawierający tekst, zrzut ekranu, oprogramowanie, Oprogramowanie multimedialne&#10;&#10;Opis wygenerowany automatycznie"/>
+            <wp:cNvGraphicFramePr>
+              <a:graphicFrameLocks xmlns:a="http://schemas.openxmlformats.org/drawingml/2006/main" noChangeAspect="1"/>
+            </wp:cNvGraphicFramePr>
+            <a:graphic xmlns:a="http://schemas.openxmlformats.org/drawingml/2006/main">
+              <a:graphicData uri="http://schemas.openxmlformats.org/drawingml/2006/picture">
+                <pic:pic xmlns:pic="http://schemas.openxmlformats.org/drawingml/2006/picture">
+                  <pic:nvPicPr>
+                    <pic:cNvPr id="2078695298" name="Obraz 1" descr="Obraz zawierający tekst, zrzut ekranu, oprogramowanie, Oprogramowanie multimedialne&#10;&#10;Opis wygenerowany automatycznie"/>
+                    <pic:cNvPicPr/>
+                  </pic:nvPicPr>
+                  <pic:blipFill>
+                    <a:blip r:embed="rId41"/>
+                    <a:stretch>
+                      <a:fillRect/>
+                    </a:stretch>
+                  </pic:blipFill>
+                  <pic:spPr>
+                    <a:xfrm>
+                      <a:off x="0" y="0"/>
+                      <a:ext cx="5760720" cy="3206750"/>
+                    </a:xfrm>
+                    <a:prstGeom prst="rect">
+                      <a:avLst/>
+                    </a:prstGeom>
+                  </pic:spPr>
+                </pic:pic>
+              </a:graphicData>
+            </a:graphic>
+          </wp:inline>
+        </w:drawing>
+      </w:r>
+    </w:p>
+    <w:p>
+      <w:pPr>
+        <w:rPr>
+          <w:sz w:val="32"/>
+          <w:szCs w:val="32"/>
+        </w:rPr>
+      </w:pPr>
+      <w:r>
+        <w:rPr>
+          <w:sz w:val="32"/>
+          <w:szCs w:val="32"/>
+        </w:rPr>
+        <w:t>3 000 000 kroków- algorytm koncentruje się na zbieraniu kamieni milowych z najbardziej zajętych sektorów kolumn i wierszy</w:t>
+      </w:r>
+    </w:p>
+    <w:p>
+      <w:pPr>
+        <w:rPr>
+          <w:sz w:val="32"/>
+          <w:szCs w:val="32"/>
+        </w:rPr>
+      </w:pPr>
+      <w:r>
+        <w:rPr>
+          <w:sz w:val="32"/>
+          <w:szCs w:val="32"/>
+        </w:rPr>
+        <w:lastRenderedPageBreak/>
+        <w:drawing>
+          <wp:inline distT="0" distB="0" distL="0" distR="0" wp14:anchorId="5CA4E3FD" wp14:editId="150C69A1">
+            <wp:extent cx="5760720" cy="2256155"/>
+            <wp:effectExtent l="0" t="0" r="0" b="0"/>
+            <wp:docPr id="969778095" name="Obraz 1" descr="Obraz zawierający zrzut ekranu, zieleń&#10;&#10;Opis wygenerowany automatycznie"/>
+            <wp:cNvGraphicFramePr>
+              <a:graphicFrameLocks xmlns:a="http://schemas.openxmlformats.org/drawingml/2006/main" noChangeAspect="1"/>
+            </wp:cNvGraphicFramePr>
+            <a:graphic xmlns:a="http://schemas.openxmlformats.org/drawingml/2006/main">
+              <a:graphicData uri="http://schemas.openxmlformats.org/drawingml/2006/picture">
+                <pic:pic xmlns:pic="http://schemas.openxmlformats.org/drawingml/2006/picture">
+                  <pic:nvPicPr>
+                    <pic:cNvPr id="969778095" name="Obraz 1" descr="Obraz zawierający zrzut ekranu, zieleń&#10;&#10;Opis wygenerowany automatycznie"/>
+                    <pic:cNvPicPr/>
+                  </pic:nvPicPr>
+                  <pic:blipFill>
+                    <a:blip r:embed="rId42"/>
+                    <a:stretch>
+                      <a:fillRect/>
+                    </a:stretch>
+                  </pic:blipFill>
+                  <pic:spPr>
+                    <a:xfrm>
+                      <a:off x="0" y="0"/>
+                      <a:ext cx="5760720" cy="2256155"/>
+                    </a:xfrm>
+                    <a:prstGeom prst="rect">
+                      <a:avLst/>
+                    </a:prstGeom>
+                  </pic:spPr>
+                </pic:pic>
+              </a:graphicData>
+            </a:graphic>
+          </wp:inline>
+        </w:drawing>
+      </w:r>
+    </w:p>
+    <w:p>
+      <w:pPr>
+        <w:rPr>
+          <w:sz w:val="32"/>
+          <w:szCs w:val="32"/>
+        </w:rPr>
+      </w:pPr>
+      <w:r>
+        <w:rPr>
+          <w:sz w:val="32"/>
+          <w:szCs w:val="32"/>
+        </w:rPr>
+        <w:t>Agent zaczyna wchodzić w stagnację przez 1/4 docelowego treningu, dalszy trening nie ma sensu</w:t>
+      </w:r>
     </w:p>
     <w:sectPr>
       <w:pgSz w:w="11906" w:h="16838"/>
@@ -5465,6 +6105,304 @@
 <file path=word/numbering.xml><?xml version="1.0" encoding="utf-8"?>
 <w:numbering xmlns:wpc="http://schemas.microsoft.com/office/word/2010/wordprocessingCanvas" xmlns:cx="http://schemas.microsoft.com/office/drawing/2014/chartex" xmlns:cx1="http://schemas.microsoft.com/office/drawing/2015/9/8/chartex" xmlns:cx2="http://schemas.microsoft.com/office/drawing/2015/10/21/chartex" xmlns:cx3="http://schemas.microsoft.com/office/drawing/2016/5/9/chartex" xmlns:cx4="http://schemas.microsoft.com/office/drawing/2016/5/10/chartex" xmlns:cx5="http://schemas.microsoft.com/office/drawing/2016/5/11/chartex" xmlns:cx6="http://schemas.microsoft.com/office/drawing/2016/5/12/chartex" xmlns:cx7="http://schemas.microsoft.com/office/drawing/2016/5/13/chartex" xmlns:cx8="http://schemas.microsoft.com/office/drawing/2016/5/14/chartex" xmlns:mc="http://schemas.openxmlformats.org/markup-compatibility/2006" xmlns:aink="http://schemas.microsoft.com/office/drawing/2016/ink" xmlns:am3d="http://schemas.microsoft.com/office/drawing/2017/model3d" xmlns:o="urn:schemas-microsoft-com:office:office" xmlns:oel="http://schemas.microsoft.com/office/2019/extlst" xmlns:r="http://schemas.openxmlformats.org/officeDocument/2006/relationships" xmlns:m="http://schemas.openxmlformats.org/officeDocument/2006/math" xmlns:v="urn:schemas-microsoft-com:vml" xmlns:wp14="http://schemas.microsoft.com/office/word/2010/wordprocessingDrawing" xmlns:wp="http://schemas.openxmlformats.org/drawingml/2006/wordprocessingDrawing" xmlns:w10="urn:schemas-microsoft-com:office:word" xmlns:w="http://schemas.openxmlformats.org/wordprocessingml/2006/main" xmlns:w14="http://schemas.microsoft.com/office/word/2010/wordml" xmlns:w15="http://schemas.microsoft.com/office/word/2012/wordml" xmlns:w16cex="http://schemas.microsoft.com/office/word/2018/wordml/cex" xmlns:w16cid="http://schemas.microsoft.com/office/word/2016/wordml/cid" xmlns:w16="http://schemas.microsoft.com/office/word/2018/wordml" xmlns:w16du="http://schemas.microsoft.com/office/word/2023/wordml/word16du" xmlns:w16sdtdh="http://schemas.microsoft.com/office/word/2020/wordml/sdtdatahash" xmlns:w16se="http://schemas.microsoft.com/office/word/2015/wordml/symex" xmlns:wpg="http://schemas.microsoft.com/office/word/2010/wordprocessingGroup" xmlns:wpi="http://schemas.microsoft.com/office/word/2010/wordprocessingInk" xmlns:wne="http://schemas.microsoft.com/office/word/2006/wordml" xmlns:wps="http://schemas.microsoft.com/office/word/2010/wordprocessingShape" mc:Ignorable="w14 w15 w16se w16cid w16 w16cex w16sdtdh w16du wp14">
   <w:abstractNum w:abstractNumId="0" w15:restartNumberingAfterBreak="0">
+    <w:nsid w:val="3C12392D"/>
+    <w:multiLevelType w:val="multilevel"/>
+    <w:tmpl w:val="74EAC9A6"/>
+    <w:lvl w:ilvl="0">
+      <w:start w:val="1"/>
+      <w:numFmt w:val="bullet"/>
+      <w:lvlText w:val=""/>
+      <w:lvlJc w:val="left"/>
+      <w:pPr>
+        <w:tabs>
+          <w:tab w:val="num" w:pos="720"/>
+        </w:tabs>
+        <w:ind w:left="720" w:hanging="360"/>
+      </w:pPr>
+      <w:rPr>
+        <w:rFonts w:ascii="Symbol" w:hAnsi="Symbol" w:hint="default"/>
+        <w:sz w:val="20"/>
+      </w:rPr>
+    </w:lvl>
+    <w:lvl w:ilvl="1">
+      <w:start w:val="1"/>
+      <w:numFmt w:val="bullet"/>
+      <w:lvlText w:val="o"/>
+      <w:lvlJc w:val="left"/>
+      <w:pPr>
+        <w:tabs>
+          <w:tab w:val="num" w:pos="1440"/>
+        </w:tabs>
+        <w:ind w:left="1440" w:hanging="360"/>
+      </w:pPr>
+      <w:rPr>
+        <w:rFonts w:ascii="Courier New" w:hAnsi="Courier New" w:hint="default"/>
+        <w:sz w:val="20"/>
+      </w:rPr>
+    </w:lvl>
+    <w:lvl w:ilvl="2" w:tentative="1">
+      <w:start w:val="1"/>
+      <w:numFmt w:val="bullet"/>
+      <w:lvlText w:val=""/>
+      <w:lvlJc w:val="left"/>
+      <w:pPr>
+        <w:tabs>
+          <w:tab w:val="num" w:pos="2160"/>
+        </w:tabs>
+        <w:ind w:left="2160" w:hanging="360"/>
+      </w:pPr>
+      <w:rPr>
+        <w:rFonts w:ascii="Wingdings" w:hAnsi="Wingdings" w:hint="default"/>
+        <w:sz w:val="20"/>
+      </w:rPr>
+    </w:lvl>
+    <w:lvl w:ilvl="3" w:tentative="1">
+      <w:start w:val="1"/>
+      <w:numFmt w:val="bullet"/>
+      <w:lvlText w:val=""/>
+      <w:lvlJc w:val="left"/>
+      <w:pPr>
+        <w:tabs>
+          <w:tab w:val="num" w:pos="2880"/>
+        </w:tabs>
+        <w:ind w:left="2880" w:hanging="360"/>
+      </w:pPr>
+      <w:rPr>
+        <w:rFonts w:ascii="Wingdings" w:hAnsi="Wingdings" w:hint="default"/>
+        <w:sz w:val="20"/>
+      </w:rPr>
+    </w:lvl>
+    <w:lvl w:ilvl="4" w:tentative="1">
+      <w:start w:val="1"/>
+      <w:numFmt w:val="bullet"/>
+      <w:lvlText w:val=""/>
+      <w:lvlJc w:val="left"/>
+      <w:pPr>
+        <w:tabs>
+          <w:tab w:val="num" w:pos="3600"/>
+        </w:tabs>
+        <w:ind w:left="3600" w:hanging="360"/>
+      </w:pPr>
+      <w:rPr>
+        <w:rFonts w:ascii="Wingdings" w:hAnsi="Wingdings" w:hint="default"/>
+        <w:sz w:val="20"/>
+      </w:rPr>
+    </w:lvl>
+    <w:lvl w:ilvl="5" w:tentative="1">
+      <w:start w:val="1"/>
+      <w:numFmt w:val="bullet"/>
+      <w:lvlText w:val=""/>
+      <w:lvlJc w:val="left"/>
+      <w:pPr>
+        <w:tabs>
+          <w:tab w:val="num" w:pos="4320"/>
+        </w:tabs>
+        <w:ind w:left="4320" w:hanging="360"/>
+      </w:pPr>
+      <w:rPr>
+        <w:rFonts w:ascii="Wingdings" w:hAnsi="Wingdings" w:hint="default"/>
+        <w:sz w:val="20"/>
+      </w:rPr>
+    </w:lvl>
+    <w:lvl w:ilvl="6" w:tentative="1">
+      <w:start w:val="1"/>
+      <w:numFmt w:val="bullet"/>
+      <w:lvlText w:val=""/>
+      <w:lvlJc w:val="left"/>
+      <w:pPr>
+        <w:tabs>
+          <w:tab w:val="num" w:pos="5040"/>
+        </w:tabs>
+        <w:ind w:left="5040" w:hanging="360"/>
+      </w:pPr>
+      <w:rPr>
+        <w:rFonts w:ascii="Wingdings" w:hAnsi="Wingdings" w:hint="default"/>
+        <w:sz w:val="20"/>
+      </w:rPr>
+    </w:lvl>
+    <w:lvl w:ilvl="7" w:tentative="1">
+      <w:start w:val="1"/>
+      <w:numFmt w:val="bullet"/>
+      <w:lvlText w:val=""/>
+      <w:lvlJc w:val="left"/>
+      <w:pPr>
+        <w:tabs>
+          <w:tab w:val="num" w:pos="5760"/>
+        </w:tabs>
+        <w:ind w:left="5760" w:hanging="360"/>
+      </w:pPr>
+      <w:rPr>
+        <w:rFonts w:ascii="Wingdings" w:hAnsi="Wingdings" w:hint="default"/>
+        <w:sz w:val="20"/>
+      </w:rPr>
+    </w:lvl>
+    <w:lvl w:ilvl="8" w:tentative="1">
+      <w:start w:val="1"/>
+      <w:numFmt w:val="bullet"/>
+      <w:lvlText w:val=""/>
+      <w:lvlJc w:val="left"/>
+      <w:pPr>
+        <w:tabs>
+          <w:tab w:val="num" w:pos="6480"/>
+        </w:tabs>
+        <w:ind w:left="6480" w:hanging="360"/>
+      </w:pPr>
+      <w:rPr>
+        <w:rFonts w:ascii="Wingdings" w:hAnsi="Wingdings" w:hint="default"/>
+        <w:sz w:val="20"/>
+      </w:rPr>
+    </w:lvl>
+  </w:abstractNum>
+  <w:abstractNum w:abstractNumId="1" w15:restartNumberingAfterBreak="0">
+    <w:nsid w:val="520C51A0"/>
+    <w:multiLevelType w:val="multilevel"/>
+    <w:tmpl w:val="5BECBE6A"/>
+    <w:lvl w:ilvl="0">
+      <w:start w:val="1"/>
+      <w:numFmt w:val="bullet"/>
+      <w:lvlText w:val=""/>
+      <w:lvlJc w:val="left"/>
+      <w:pPr>
+        <w:tabs>
+          <w:tab w:val="num" w:pos="720"/>
+        </w:tabs>
+        <w:ind w:left="720" w:hanging="360"/>
+      </w:pPr>
+      <w:rPr>
+        <w:rFonts w:ascii="Symbol" w:hAnsi="Symbol" w:hint="default"/>
+        <w:sz w:val="20"/>
+      </w:rPr>
+    </w:lvl>
+    <w:lvl w:ilvl="1" w:tentative="1">
+      <w:start w:val="1"/>
+      <w:numFmt w:val="bullet"/>
+      <w:lvlText w:val="o"/>
+      <w:lvlJc w:val="left"/>
+      <w:pPr>
+        <w:tabs>
+          <w:tab w:val="num" w:pos="1440"/>
+        </w:tabs>
+        <w:ind w:left="1440" w:hanging="360"/>
+      </w:pPr>
+      <w:rPr>
+        <w:rFonts w:ascii="Courier New" w:hAnsi="Courier New" w:hint="default"/>
+        <w:sz w:val="20"/>
+      </w:rPr>
+    </w:lvl>
+    <w:lvl w:ilvl="2" w:tentative="1">
+      <w:start w:val="1"/>
+      <w:numFmt w:val="bullet"/>
+      <w:lvlText w:val=""/>
+      <w:lvlJc w:val="left"/>
+      <w:pPr>
+        <w:tabs>
+          <w:tab w:val="num" w:pos="2160"/>
+        </w:tabs>
+        <w:ind w:left="2160" w:hanging="360"/>
+      </w:pPr>
+      <w:rPr>
+        <w:rFonts w:ascii="Wingdings" w:hAnsi="Wingdings" w:hint="default"/>
+        <w:sz w:val="20"/>
+      </w:rPr>
+    </w:lvl>
+    <w:lvl w:ilvl="3" w:tentative="1">
+      <w:start w:val="1"/>
+      <w:numFmt w:val="bullet"/>
+      <w:lvlText w:val=""/>
+      <w:lvlJc w:val="left"/>
+      <w:pPr>
+        <w:tabs>
+          <w:tab w:val="num" w:pos="2880"/>
+        </w:tabs>
+        <w:ind w:left="2880" w:hanging="360"/>
+      </w:pPr>
+      <w:rPr>
+        <w:rFonts w:ascii="Wingdings" w:hAnsi="Wingdings" w:hint="default"/>
+        <w:sz w:val="20"/>
+      </w:rPr>
+    </w:lvl>
+    <w:lvl w:ilvl="4" w:tentative="1">
+      <w:start w:val="1"/>
+      <w:numFmt w:val="bullet"/>
+      <w:lvlText w:val=""/>
+      <w:lvlJc w:val="left"/>
+      <w:pPr>
+        <w:tabs>
+          <w:tab w:val="num" w:pos="3600"/>
+        </w:tabs>
+        <w:ind w:left="3600" w:hanging="360"/>
+      </w:pPr>
+      <w:rPr>
+        <w:rFonts w:ascii="Wingdings" w:hAnsi="Wingdings" w:hint="default"/>
+        <w:sz w:val="20"/>
+      </w:rPr>
+    </w:lvl>
+    <w:lvl w:ilvl="5" w:tentative="1">
+      <w:start w:val="1"/>
+      <w:numFmt w:val="bullet"/>
+      <w:lvlText w:val=""/>
+      <w:lvlJc w:val="left"/>
+      <w:pPr>
+        <w:tabs>
+          <w:tab w:val="num" w:pos="4320"/>
+        </w:tabs>
+        <w:ind w:left="4320" w:hanging="360"/>
+      </w:pPr>
+      <w:rPr>
+        <w:rFonts w:ascii="Wingdings" w:hAnsi="Wingdings" w:hint="default"/>
+        <w:sz w:val="20"/>
+      </w:rPr>
+    </w:lvl>
+    <w:lvl w:ilvl="6" w:tentative="1">
+      <w:start w:val="1"/>
+      <w:numFmt w:val="bullet"/>
+      <w:lvlText w:val=""/>
+      <w:lvlJc w:val="left"/>
+      <w:pPr>
+        <w:tabs>
+          <w:tab w:val="num" w:pos="5040"/>
+        </w:tabs>
+        <w:ind w:left="5040" w:hanging="360"/>
+      </w:pPr>
+      <w:rPr>
+        <w:rFonts w:ascii="Wingdings" w:hAnsi="Wingdings" w:hint="default"/>
+        <w:sz w:val="20"/>
+      </w:rPr>
+    </w:lvl>
+    <w:lvl w:ilvl="7" w:tentative="1">
+      <w:start w:val="1"/>
+      <w:numFmt w:val="bullet"/>
+      <w:lvlText w:val=""/>
+      <w:lvlJc w:val="left"/>
+      <w:pPr>
+        <w:tabs>
+          <w:tab w:val="num" w:pos="5760"/>
+        </w:tabs>
+        <w:ind w:left="5760" w:hanging="360"/>
+      </w:pPr>
+      <w:rPr>
+        <w:rFonts w:ascii="Wingdings" w:hAnsi="Wingdings" w:hint="default"/>
+        <w:sz w:val="20"/>
+      </w:rPr>
+    </w:lvl>
+    <w:lvl w:ilvl="8" w:tentative="1">
+      <w:start w:val="1"/>
+      <w:numFmt w:val="bullet"/>
+      <w:lvlText w:val=""/>
+      <w:lvlJc w:val="left"/>
+      <w:pPr>
+        <w:tabs>
+          <w:tab w:val="num" w:pos="6480"/>
+        </w:tabs>
+        <w:ind w:left="6480" w:hanging="360"/>
+      </w:pPr>
+      <w:rPr>
+        <w:rFonts w:ascii="Wingdings" w:hAnsi="Wingdings" w:hint="default"/>
+        <w:sz w:val="20"/>
+      </w:rPr>
+    </w:lvl>
+  </w:abstractNum>
+  <w:abstractNum w:abstractNumId="2" w15:restartNumberingAfterBreak="0">
     <w:nsid w:val="5CF56727"/>
     <w:multiLevelType w:val="hybridMultilevel"/>
     <w:tmpl w:val="5156CDEE"/>
@@ -5553,7 +6491,7 @@
       </w:pPr>
     </w:lvl>
   </w:abstractNum>
-  <w:abstractNum w:abstractNumId="1" w15:restartNumberingAfterBreak="0">
+  <w:abstractNum w:abstractNumId="3" w15:restartNumberingAfterBreak="0">
     <w:nsid w:val="68EB41DA"/>
     <w:multiLevelType w:val="hybridMultilevel"/>
     <w:tmpl w:val="DFD6AAEC"/>
@@ -5667,10 +6605,16 @@
     </w:lvl>
   </w:abstractNum>
   <w:num w:numId="1" w16cid:durableId="1787118440">
-    <w:abstractNumId w:val="1"/>
+    <w:abstractNumId w:val="3"/>
   </w:num>
   <w:num w:numId="2" w16cid:durableId="1658805854">
+    <w:abstractNumId w:val="2"/>
+  </w:num>
+  <w:num w:numId="3" w16cid:durableId="1265921700">
     <w:abstractNumId w:val="0"/>
+  </w:num>
+  <w:num w:numId="4" w16cid:durableId="859050674">
+    <w:abstractNumId w:val="1"/>
   </w:num>
 </w:numbering>
 </file>
@@ -6278,7 +7222,6 @@
   <w:style w:type="character" w:default="1" w:styleId="Domylnaczcionkaakapitu">
     <w:name w:val="Default Paragraph Font"/>
     <w:uiPriority w:val="1"/>
-    <w:semiHidden/>
     <w:unhideWhenUsed/>
   </w:style>
   <w:style w:type="table" w:default="1" w:styleId="Standardowy">

</xml_diff>

<commit_message>
maskowanie liczb, gdy jest ich 9 na planszy
</commit_message>
<xml_diff>
--- a/Assets/Documents/przemyślenia.docx
+++ b/Assets/Documents/przemyślenia.docx
@@ -5092,6 +5092,21 @@
           <w:szCs w:val="32"/>
         </w:rPr>
       </w:pPr>
+      <w:r>
+        <w:rPr>
+          <w:sz w:val="32"/>
+          <w:szCs w:val="32"/>
+        </w:rPr>
+        <w:t>-maskowanie liczb, jeśli pojawi się 9 kopii na planszy</w:t>
+      </w:r>
+    </w:p>
+    <w:p>
+      <w:pPr>
+        <w:rPr>
+          <w:sz w:val="32"/>
+          <w:szCs w:val="32"/>
+        </w:rPr>
+      </w:pPr>
     </w:p>
     <w:p>
       <w:pPr>
@@ -5260,6 +5275,7 @@
           <w:sz w:val="32"/>
           <w:szCs w:val="32"/>
         </w:rPr>
+        <w:lastRenderedPageBreak/>
         <w:t xml:space="preserve">-użycie </w:t>
       </w:r>
       <w:proofErr w:type="spellStart"/>
@@ -5291,7 +5307,6 @@
           <w:sz w:val="32"/>
           <w:szCs w:val="32"/>
         </w:rPr>
-        <w:lastRenderedPageBreak/>
         <w:t>- metoda curriculum learning – w trakcie treningu agent stopniowo otrzymuje większy poziom trudności np. 2 miliony kroków na prawie rozwiązanej planszy – 2 miliony kroków na obecnej łatwej planszy – 2 miliony kroków na średniej planszy – 4 miliony kroków na najtrudniejszej planszy</w:t>
       </w:r>
     </w:p>
@@ -5533,6 +5548,7 @@
           <w:sz w:val="32"/>
           <w:szCs w:val="32"/>
         </w:rPr>
+        <w:lastRenderedPageBreak/>
         <w:t>Automatyczne maskowanie</w:t>
       </w:r>
       <w:r>
@@ -5560,7 +5576,6 @@
           <w:sz w:val="32"/>
           <w:szCs w:val="32"/>
         </w:rPr>
-        <w:lastRenderedPageBreak/>
         <w:t>WriteDiscreteActionMask</w:t>
       </w:r>
       <w:proofErr w:type="spellEnd"/>
@@ -5826,6 +5841,7 @@
       </w:pPr>
       <w:r>
         <w:rPr>
+          <w:noProof/>
           <w:sz w:val="32"/>
           <w:szCs w:val="32"/>
           <w:u w:val="single"/>
@@ -5922,6 +5938,7 @@
       </w:pPr>
       <w:r>
         <w:rPr>
+          <w:noProof/>
           <w:sz w:val="32"/>
           <w:szCs w:val="32"/>
         </w:rPr>
@@ -5986,6 +6003,7 @@
       </w:pPr>
       <w:r>
         <w:rPr>
+          <w:noProof/>
           <w:sz w:val="32"/>
           <w:szCs w:val="32"/>
         </w:rPr>
@@ -7222,6 +7240,7 @@
   <w:style w:type="character" w:default="1" w:styleId="Domylnaczcionkaakapitu">
     <w:name w:val="Default Paragraph Font"/>
     <w:uiPriority w:val="1"/>
+    <w:semiHidden/>
     <w:unhideWhenUsed/>
   </w:style>
   <w:style w:type="table" w:default="1" w:styleId="Standardowy">

</xml_diff>

<commit_message>
dodanie kary za oczywisty błąd
Nieudane, agent nie zwraca na nią uwagi i radzi sobie coraz gorzej
</commit_message>
<xml_diff>
--- a/Assets/Documents/przemyślenia.docx
+++ b/Assets/Documents/przemyślenia.docx
@@ -5107,6 +5107,216 @@
           <w:szCs w:val="32"/>
         </w:rPr>
       </w:pPr>
+      <w:r>
+        <w:rPr>
+          <w:sz w:val="32"/>
+          <w:szCs w:val="32"/>
+        </w:rPr>
+        <w:t xml:space="preserve">-kara za oczywiste błędy – </w:t>
+      </w:r>
+      <w:r>
+        <w:rPr>
+          <w:strike/>
+          <w:sz w:val="32"/>
+          <w:szCs w:val="32"/>
+        </w:rPr>
+        <w:t xml:space="preserve">jeśli agent dalej nie rozumie podstaw </w:t>
+      </w:r>
+      <w:proofErr w:type="spellStart"/>
+      <w:r>
+        <w:rPr>
+          <w:strike/>
+          <w:sz w:val="32"/>
+          <w:szCs w:val="32"/>
+        </w:rPr>
+        <w:t>sudoku</w:t>
+      </w:r>
+      <w:proofErr w:type="spellEnd"/>
+      <w:r>
+        <w:rPr>
+          <w:strike/>
+          <w:sz w:val="32"/>
+          <w:szCs w:val="32"/>
+        </w:rPr>
+        <w:t xml:space="preserve">, można wystosować większe kary, np. gdy wstawi liczbę, mimo że ta liczba jest w tym samym </w:t>
+      </w:r>
+      <w:proofErr w:type="spellStart"/>
+      <w:r>
+        <w:rPr>
+          <w:strike/>
+          <w:sz w:val="32"/>
+          <w:szCs w:val="32"/>
+        </w:rPr>
+        <w:t>sektorze,wierszu</w:t>
+      </w:r>
+      <w:proofErr w:type="spellEnd"/>
+      <w:r>
+        <w:rPr>
+          <w:strike/>
+          <w:sz w:val="32"/>
+          <w:szCs w:val="32"/>
+        </w:rPr>
+        <w:t xml:space="preserve"> lub kolumnie na jego planszy</w:t>
+      </w:r>
+    </w:p>
+    <w:p>
+      <w:pPr>
+        <w:rPr>
+          <w:sz w:val="32"/>
+          <w:szCs w:val="32"/>
+        </w:rPr>
+      </w:pPr>
+      <w:r>
+        <w:rPr>
+          <w:sz w:val="32"/>
+          <w:szCs w:val="32"/>
+        </w:rPr>
+        <w:t>Agent radzi sobie o wiele gorzej, przestaje się uczyć i godzi się z karą za powielanie ruchów</w:t>
+      </w:r>
+    </w:p>
+    <w:p>
+      <w:pPr>
+        <w:rPr>
+          <w:sz w:val="32"/>
+          <w:szCs w:val="32"/>
+        </w:rPr>
+      </w:pPr>
+      <w:r>
+        <w:rPr>
+          <w:sz w:val="32"/>
+          <w:szCs w:val="32"/>
+        </w:rPr>
+        <w:drawing>
+          <wp:inline distT="0" distB="0" distL="0" distR="0" wp14:anchorId="02BBF3E2" wp14:editId="08C4DB81">
+            <wp:extent cx="4972050" cy="2312288"/>
+            <wp:effectExtent l="0" t="0" r="0" b="0"/>
+            <wp:docPr id="1084996825" name="Obraz 1" descr="Obraz zawierający zrzut ekranu, zieleń, wzór, Wielobarwność&#10;&#10;Opis wygenerowany automatycznie"/>
+            <wp:cNvGraphicFramePr>
+              <a:graphicFrameLocks xmlns:a="http://schemas.openxmlformats.org/drawingml/2006/main" noChangeAspect="1"/>
+            </wp:cNvGraphicFramePr>
+            <a:graphic xmlns:a="http://schemas.openxmlformats.org/drawingml/2006/main">
+              <a:graphicData uri="http://schemas.openxmlformats.org/drawingml/2006/picture">
+                <pic:pic xmlns:pic="http://schemas.openxmlformats.org/drawingml/2006/picture">
+                  <pic:nvPicPr>
+                    <pic:cNvPr id="1084996825" name="Obraz 1" descr="Obraz zawierający zrzut ekranu, zieleń, wzór, Wielobarwność&#10;&#10;Opis wygenerowany automatycznie"/>
+                    <pic:cNvPicPr/>
+                  </pic:nvPicPr>
+                  <pic:blipFill>
+                    <a:blip r:embed="rId40"/>
+                    <a:stretch>
+                      <a:fillRect/>
+                    </a:stretch>
+                  </pic:blipFill>
+                  <pic:spPr>
+                    <a:xfrm>
+                      <a:off x="0" y="0"/>
+                      <a:ext cx="4974173" cy="2313275"/>
+                    </a:xfrm>
+                    <a:prstGeom prst="rect">
+                      <a:avLst/>
+                    </a:prstGeom>
+                  </pic:spPr>
+                </pic:pic>
+              </a:graphicData>
+            </a:graphic>
+          </wp:inline>
+        </w:drawing>
+      </w:r>
+    </w:p>
+    <w:p>
+      <w:pPr>
+        <w:rPr>
+          <w:sz w:val="32"/>
+          <w:szCs w:val="32"/>
+        </w:rPr>
+      </w:pPr>
+      <w:r>
+        <w:rPr>
+          <w:sz w:val="32"/>
+          <w:szCs w:val="32"/>
+        </w:rPr>
+        <w:t>Przykład z niską karą za oczywisty błą</w:t>
+      </w:r>
+      <w:r>
+        <w:rPr>
+          <w:sz w:val="32"/>
+          <w:szCs w:val="32"/>
+        </w:rPr>
+        <w:t>d</w:t>
+      </w:r>
+    </w:p>
+    <w:p>
+      <w:pPr>
+        <w:rPr>
+          <w:sz w:val="32"/>
+          <w:szCs w:val="32"/>
+        </w:rPr>
+      </w:pPr>
+      <w:r>
+        <w:rPr>
+          <w:sz w:val="32"/>
+          <w:szCs w:val="32"/>
+        </w:rPr>
+        <w:lastRenderedPageBreak/>
+        <w:drawing>
+          <wp:inline distT="0" distB="0" distL="0" distR="0" wp14:anchorId="49CD1D88" wp14:editId="69DF5C85">
+            <wp:extent cx="5760720" cy="449580"/>
+            <wp:effectExtent l="0" t="0" r="0" b="7620"/>
+            <wp:docPr id="282771408" name="Obraz 1"/>
+            <wp:cNvGraphicFramePr>
+              <a:graphicFrameLocks xmlns:a="http://schemas.openxmlformats.org/drawingml/2006/main" noChangeAspect="1"/>
+            </wp:cNvGraphicFramePr>
+            <a:graphic xmlns:a="http://schemas.openxmlformats.org/drawingml/2006/main">
+              <a:graphicData uri="http://schemas.openxmlformats.org/drawingml/2006/picture">
+                <pic:pic xmlns:pic="http://schemas.openxmlformats.org/drawingml/2006/picture">
+                  <pic:nvPicPr>
+                    <pic:cNvPr id="282771408" name=""/>
+                    <pic:cNvPicPr/>
+                  </pic:nvPicPr>
+                  <pic:blipFill>
+                    <a:blip r:embed="rId41"/>
+                    <a:stretch>
+                      <a:fillRect/>
+                    </a:stretch>
+                  </pic:blipFill>
+                  <pic:spPr>
+                    <a:xfrm>
+                      <a:off x="0" y="0"/>
+                      <a:ext cx="5760720" cy="449580"/>
+                    </a:xfrm>
+                    <a:prstGeom prst="rect">
+                      <a:avLst/>
+                    </a:prstGeom>
+                  </pic:spPr>
+                </pic:pic>
+              </a:graphicData>
+            </a:graphic>
+          </wp:inline>
+        </w:drawing>
+      </w:r>
+    </w:p>
+    <w:p>
+      <w:pPr>
+        <w:rPr>
+          <w:sz w:val="32"/>
+          <w:szCs w:val="32"/>
+        </w:rPr>
+      </w:pPr>
+      <w:r>
+        <w:rPr>
+          <w:sz w:val="32"/>
+          <w:szCs w:val="32"/>
+        </w:rPr>
+        <w:t>Przykład z wysoką karą za błąd.</w:t>
+      </w:r>
+    </w:p>
+    <w:p>
+      <w:pPr>
+        <w:rPr>
+          <w:sz w:val="32"/>
+          <w:szCs w:val="32"/>
+        </w:rPr>
+      </w:pPr>
     </w:p>
     <w:p>
       <w:pPr>
@@ -5228,54 +5438,6 @@
           <w:sz w:val="32"/>
           <w:szCs w:val="32"/>
         </w:rPr>
-        <w:t xml:space="preserve">-kara za oczywiste błędy – jeśli agent dalej nie rozumie podstaw </w:t>
-      </w:r>
-      <w:proofErr w:type="spellStart"/>
-      <w:r>
-        <w:rPr>
-          <w:sz w:val="32"/>
-          <w:szCs w:val="32"/>
-        </w:rPr>
-        <w:t>sudoku</w:t>
-      </w:r>
-      <w:proofErr w:type="spellEnd"/>
-      <w:r>
-        <w:rPr>
-          <w:sz w:val="32"/>
-          <w:szCs w:val="32"/>
-        </w:rPr>
-        <w:t xml:space="preserve">, można wystosować większe kary, np. gdy wstawi liczbę, mimo że ta liczba jest w tym samym </w:t>
-      </w:r>
-      <w:proofErr w:type="spellStart"/>
-      <w:r>
-        <w:rPr>
-          <w:sz w:val="32"/>
-          <w:szCs w:val="32"/>
-        </w:rPr>
-        <w:t>sektorze,wierszu</w:t>
-      </w:r>
-      <w:proofErr w:type="spellEnd"/>
-      <w:r>
-        <w:rPr>
-          <w:sz w:val="32"/>
-          <w:szCs w:val="32"/>
-        </w:rPr>
-        <w:t xml:space="preserve"> lub kolumnie na jego planszy</w:t>
-      </w:r>
-    </w:p>
-    <w:p>
-      <w:pPr>
-        <w:rPr>
-          <w:sz w:val="32"/>
-          <w:szCs w:val="32"/>
-        </w:rPr>
-      </w:pPr>
-      <w:r>
-        <w:rPr>
-          <w:sz w:val="32"/>
-          <w:szCs w:val="32"/>
-        </w:rPr>
-        <w:lastRenderedPageBreak/>
         <w:t xml:space="preserve">-użycie </w:t>
       </w:r>
       <w:proofErr w:type="spellStart"/>
@@ -5375,7 +5537,16 @@
           <w:szCs w:val="28"/>
           <w:u w:val="single"/>
         </w:rPr>
-        <w:t>(np. agenta) i doszedłem do wniosku, że nie słyszałem o sytuacji gdzie ktoś nie dostał planszy do uzupełnienia z instruktażem na zasadzie „musi być po 1 liczbie od 1 do 9  w każdym wierszu, kolumnie i kwadracie”</w:t>
+        <w:t xml:space="preserve">(np. agenta) i doszedłem do wniosku, że nie słyszałem o sytuacji gdzie ktoś nie dostał planszy do uzupełnienia z instruktażem na zasadzie „musi być po 1 liczbie </w:t>
+      </w:r>
+      <w:r>
+        <w:rPr>
+          <w:sz w:val="28"/>
+          <w:szCs w:val="28"/>
+          <w:u w:val="single"/>
+        </w:rPr>
+        <w:lastRenderedPageBreak/>
+        <w:t>od 1 do 9  w każdym wierszu, kolumnie i kwadracie”</w:t>
       </w:r>
       <w:r>
         <w:rPr>
@@ -5548,7 +5719,6 @@
           <w:sz w:val="32"/>
           <w:szCs w:val="32"/>
         </w:rPr>
-        <w:lastRenderedPageBreak/>
         <w:t>Automatyczne maskowanie</w:t>
       </w:r>
       <w:r>
@@ -5699,7 +5869,15 @@
           <w:sz w:val="32"/>
           <w:szCs w:val="32"/>
         </w:rPr>
-        <w:t xml:space="preserve"> okazała się mało losowa, gdyż korzystała z milisekund, agentowi kolejne podejścia zajmowały około 2 sekundy, także łatwo było przewidzieć i utknąć w 1 przedziale liczbowym, np. w mapach z przedziału 450-460</w:t>
+        <w:t xml:space="preserve"> okazała się mało losowa, gdyż korzystała z milisekund, agentowi kolejne podejścia zajmowały około 2 sekundy, także łatwo było przewidzieć i utknąć w 1 przedziale </w:t>
+      </w:r>
+      <w:r>
+        <w:rPr>
+          <w:sz w:val="32"/>
+          <w:szCs w:val="32"/>
+        </w:rPr>
+        <w:lastRenderedPageBreak/>
+        <w:t>liczbowym, np. w mapach z przedziału 450-460</w:t>
       </w:r>
       <w:r>
         <w:rPr>
@@ -5846,7 +6024,6 @@
           <w:szCs w:val="32"/>
           <w:u w:val="single"/>
         </w:rPr>
-        <w:lastRenderedPageBreak/>
         <w:drawing>
           <wp:inline distT="0" distB="0" distL="0" distR="0" wp14:anchorId="60A5317C" wp14:editId="0362F90C">
             <wp:extent cx="5760720" cy="2391410"/>
@@ -5863,7 +6040,7 @@
                     <pic:cNvPicPr/>
                   </pic:nvPicPr>
                   <pic:blipFill>
-                    <a:blip r:embed="rId40"/>
+                    <a:blip r:embed="rId42"/>
                     <a:stretch>
                       <a:fillRect/>
                     </a:stretch>
@@ -5942,6 +6119,7 @@
           <w:sz w:val="32"/>
           <w:szCs w:val="32"/>
         </w:rPr>
+        <w:lastRenderedPageBreak/>
         <w:drawing>
           <wp:inline distT="0" distB="0" distL="0" distR="0" wp14:anchorId="52A5AF7F" wp14:editId="58B0FE5C">
             <wp:extent cx="5760720" cy="3206750"/>
@@ -5958,7 +6136,7 @@
                     <pic:cNvPicPr/>
                   </pic:nvPicPr>
                   <pic:blipFill>
-                    <a:blip r:embed="rId41"/>
+                    <a:blip r:embed="rId43"/>
                     <a:stretch>
                       <a:fillRect/>
                     </a:stretch>
@@ -6007,9 +6185,8 @@
           <w:sz w:val="32"/>
           <w:szCs w:val="32"/>
         </w:rPr>
-        <w:lastRenderedPageBreak/>
         <w:drawing>
-          <wp:inline distT="0" distB="0" distL="0" distR="0" wp14:anchorId="5CA4E3FD" wp14:editId="150C69A1">
+          <wp:inline distT="0" distB="0" distL="0" distR="0" wp14:anchorId="5CA4E3FD" wp14:editId="52693CFC">
             <wp:extent cx="5760720" cy="2256155"/>
             <wp:effectExtent l="0" t="0" r="0" b="0"/>
             <wp:docPr id="969778095" name="Obraz 1" descr="Obraz zawierający zrzut ekranu, zieleń&#10;&#10;Opis wygenerowany automatycznie"/>
@@ -6024,7 +6201,7 @@
                     <pic:cNvPicPr/>
                   </pic:nvPicPr>
                   <pic:blipFill>
-                    <a:blip r:embed="rId42"/>
+                    <a:blip r:embed="rId44"/>
                     <a:stretch>
                       <a:fillRect/>
                     </a:stretch>
@@ -6058,6 +6235,187 @@
           <w:szCs w:val="32"/>
         </w:rPr>
         <w:t>Agent zaczyna wchodzić w stagnację przez 1/4 docelowego treningu, dalszy trening nie ma sensu</w:t>
+      </w:r>
+    </w:p>
+    <w:p>
+      <w:pPr>
+        <w:rPr>
+          <w:sz w:val="32"/>
+          <w:szCs w:val="32"/>
+        </w:rPr>
+      </w:pPr>
+    </w:p>
+    <w:p>
+      <w:pPr>
+        <w:rPr>
+          <w:sz w:val="32"/>
+          <w:szCs w:val="32"/>
+        </w:rPr>
+      </w:pPr>
+      <w:r>
+        <w:rPr>
+          <w:sz w:val="32"/>
+          <w:szCs w:val="32"/>
+        </w:rPr>
+        <w:t>13.12.24</w:t>
+      </w:r>
+    </w:p>
+    <w:p>
+      <w:pPr>
+        <w:rPr>
+          <w:sz w:val="32"/>
+          <w:szCs w:val="32"/>
+        </w:rPr>
+      </w:pPr>
+      <w:r>
+        <w:rPr>
+          <w:sz w:val="32"/>
+          <w:szCs w:val="32"/>
+        </w:rPr>
+        <w:t>Dodałem maskowanie liczb do wstawienia, jeśli pojawi się 9 sztuk na planszy konkretnej liczby, ciężko sprawdzić skuteczność, z uwagi na umiejętności agenta, ale działa</w:t>
+      </w:r>
+    </w:p>
+    <w:p>
+      <w:pPr>
+        <w:rPr>
+          <w:sz w:val="32"/>
+          <w:szCs w:val="32"/>
+        </w:rPr>
+      </w:pPr>
+    </w:p>
+    <w:p>
+      <w:pPr>
+        <w:rPr>
+          <w:sz w:val="32"/>
+          <w:szCs w:val="32"/>
+        </w:rPr>
+      </w:pPr>
+      <w:r>
+        <w:rPr>
+          <w:sz w:val="32"/>
+          <w:szCs w:val="32"/>
+        </w:rPr>
+        <w:lastRenderedPageBreak/>
+        <w:t xml:space="preserve">Dodałem również dodatkową karę za oczywiste błędy agenta- dodatkowa kara obejmuje powtórzenie w </w:t>
+      </w:r>
+      <w:proofErr w:type="spellStart"/>
+      <w:r>
+        <w:rPr>
+          <w:sz w:val="32"/>
+          <w:szCs w:val="32"/>
+        </w:rPr>
+        <w:t>rzędzie,kolumnie</w:t>
+      </w:r>
+      <w:proofErr w:type="spellEnd"/>
+      <w:r>
+        <w:rPr>
+          <w:sz w:val="32"/>
+          <w:szCs w:val="32"/>
+        </w:rPr>
+        <w:t xml:space="preserve"> lub sektorze.</w:t>
+      </w:r>
+    </w:p>
+    <w:p>
+      <w:pPr>
+        <w:rPr>
+          <w:sz w:val="32"/>
+          <w:szCs w:val="32"/>
+        </w:rPr>
+      </w:pPr>
+      <w:r>
+        <w:rPr>
+          <w:noProof/>
+          <w:sz w:val="32"/>
+          <w:szCs w:val="32"/>
+        </w:rPr>
+        <w:drawing>
+          <wp:inline distT="0" distB="0" distL="0" distR="0" wp14:anchorId="463CBC14" wp14:editId="2B94D985">
+            <wp:extent cx="5760720" cy="1357630"/>
+            <wp:effectExtent l="0" t="0" r="0" b="0"/>
+            <wp:docPr id="388885570" name="Obraz 1" descr="Obraz zawierający zrzut ekranu, Wielobarwność&#10;&#10;Opis wygenerowany automatycznie"/>
+            <wp:cNvGraphicFramePr>
+              <a:graphicFrameLocks xmlns:a="http://schemas.openxmlformats.org/drawingml/2006/main" noChangeAspect="1"/>
+            </wp:cNvGraphicFramePr>
+            <a:graphic xmlns:a="http://schemas.openxmlformats.org/drawingml/2006/main">
+              <a:graphicData uri="http://schemas.openxmlformats.org/drawingml/2006/picture">
+                <pic:pic xmlns:pic="http://schemas.openxmlformats.org/drawingml/2006/picture">
+                  <pic:nvPicPr>
+                    <pic:cNvPr id="388885570" name="Obraz 1" descr="Obraz zawierający zrzut ekranu, Wielobarwność&#10;&#10;Opis wygenerowany automatycznie"/>
+                    <pic:cNvPicPr/>
+                  </pic:nvPicPr>
+                  <pic:blipFill>
+                    <a:blip r:embed="rId45"/>
+                    <a:stretch>
+                      <a:fillRect/>
+                    </a:stretch>
+                  </pic:blipFill>
+                  <pic:spPr>
+                    <a:xfrm>
+                      <a:off x="0" y="0"/>
+                      <a:ext cx="5760720" cy="1357630"/>
+                    </a:xfrm>
+                    <a:prstGeom prst="rect">
+                      <a:avLst/>
+                    </a:prstGeom>
+                  </pic:spPr>
+                </pic:pic>
+              </a:graphicData>
+            </a:graphic>
+          </wp:inline>
+        </w:drawing>
+      </w:r>
+    </w:p>
+    <w:p>
+      <w:pPr>
+        <w:rPr>
+          <w:sz w:val="32"/>
+          <w:szCs w:val="32"/>
+        </w:rPr>
+      </w:pPr>
+      <w:r>
+        <w:rPr>
+          <w:sz w:val="32"/>
+          <w:szCs w:val="32"/>
+        </w:rPr>
+        <w:t>Wstępny trening nie przynosi rezultatów, agent gubi się z nadmiaru informacji oraz dodatkowych kar,</w:t>
+      </w:r>
+    </w:p>
+    <w:p>
+      <w:pPr>
+        <w:rPr>
+          <w:sz w:val="32"/>
+          <w:szCs w:val="32"/>
+        </w:rPr>
+      </w:pPr>
+      <w:r>
+        <w:rPr>
+          <w:sz w:val="32"/>
+          <w:szCs w:val="32"/>
+        </w:rPr>
+        <w:t xml:space="preserve">Koniecznie trzeba złagodzić kary za błędy oraz dopracować </w:t>
+      </w:r>
+      <w:proofErr w:type="spellStart"/>
+      <w:r>
+        <w:rPr>
+          <w:sz w:val="32"/>
+          <w:szCs w:val="32"/>
+        </w:rPr>
+        <w:t>config.yaml</w:t>
+      </w:r>
+      <w:proofErr w:type="spellEnd"/>
+      <w:r>
+        <w:rPr>
+          <w:sz w:val="32"/>
+          <w:szCs w:val="32"/>
+        </w:rPr>
+        <w:t>, by agent mógł lepiej operować taką ilością informacji</w:t>
+      </w:r>
+      <w:r>
+        <w:rPr>
+          <w:sz w:val="32"/>
+          <w:szCs w:val="32"/>
+        </w:rPr>
+        <w:t xml:space="preserve"> bez trudu</w:t>
       </w:r>
     </w:p>
     <w:sectPr>

</xml_diff>